<commit_message>
add some detail for Grace Persona
</commit_message>
<xml_diff>
--- a/requirement/Persona.docx
+++ b/requirement/Persona.docx
@@ -17,10 +17,10 @@
         <w:tblLook w:val="04A0" w:firstRow="1" w:lastRow="0" w:firstColumn="1" w:lastColumn="0" w:noHBand="0" w:noVBand="1"/>
       </w:tblPr>
       <w:tblGrid>
-        <w:gridCol w:w="6335"/>
-        <w:gridCol w:w="807"/>
-        <w:gridCol w:w="716"/>
-        <w:gridCol w:w="6100"/>
+        <w:gridCol w:w="6359"/>
+        <w:gridCol w:w="805"/>
+        <w:gridCol w:w="714"/>
+        <w:gridCol w:w="6080"/>
       </w:tblGrid>
       <w:tr>
         <w:trPr>
@@ -96,20 +96,404 @@
               </w:rPr>
               <w:t>Role: Worker</w:t>
             </w:r>
+            <w:r>
+              <w:rPr>
+                <w:rFonts w:ascii="Calibri" w:hAnsi="Calibri" w:cs="Calibri"/>
+                <w:bCs/>
+                <w:color w:val="000000"/>
+                <w:sz w:val="24"/>
+                <w:szCs w:val="24"/>
+              </w:rPr>
+              <w:t xml:space="preserve"> </w:t>
+            </w:r>
+            <w:r>
+              <w:rPr>
+                <w:sz w:val="24"/>
+                <w:szCs w:val="24"/>
+              </w:rPr>
+              <w:br/>
+            </w:r>
+            <w:r>
+              <w:rPr>
+                <w:sz w:val="24"/>
+                <w:szCs w:val="24"/>
+              </w:rPr>
+              <w:br/>
+            </w:r>
+            <w:r>
+              <w:rPr>
+                <w:rFonts w:ascii="Calibri" w:hAnsi="Calibri" w:cs="Calibri"/>
+                <w:b/>
+                <w:bCs/>
+                <w:color w:val="000000"/>
+                <w:sz w:val="24"/>
+                <w:szCs w:val="24"/>
+              </w:rPr>
+              <w:t xml:space="preserve">Goals and motivations </w:t>
+            </w:r>
+          </w:p>
+          <w:p>
+            <w:pPr>
+              <w:pStyle w:val="ListParagraph"/>
+              <w:numPr>
+                <w:ilvl w:val="0"/>
+                <w:numId w:val="1"/>
+              </w:numPr>
+              <w:rPr>
+                <w:sz w:val="24"/>
+                <w:szCs w:val="24"/>
+              </w:rPr>
+            </w:pPr>
+            <w:r>
+              <w:rPr>
+                <w:sz w:val="24"/>
+                <w:szCs w:val="24"/>
+              </w:rPr>
+              <w:t xml:space="preserve">Grace </w:t>
+            </w:r>
+            <w:r>
+              <w:rPr>
+                <w:sz w:val="24"/>
+                <w:szCs w:val="24"/>
+              </w:rPr>
+              <w:t>use System to find the case that she could do</w:t>
+            </w:r>
+          </w:p>
+          <w:p>
+            <w:pPr>
+              <w:pStyle w:val="ListParagraph"/>
+              <w:numPr>
+                <w:ilvl w:val="0"/>
+                <w:numId w:val="1"/>
+              </w:numPr>
+              <w:rPr>
+                <w:sz w:val="24"/>
+                <w:szCs w:val="24"/>
+              </w:rPr>
+            </w:pPr>
+            <w:r>
+              <w:rPr>
+                <w:sz w:val="24"/>
+                <w:szCs w:val="24"/>
+              </w:rPr>
+              <w:t xml:space="preserve">Grace </w:t>
+            </w:r>
+            <w:r>
+              <w:rPr>
+                <w:sz w:val="24"/>
+                <w:szCs w:val="24"/>
+              </w:rPr>
+              <w:t>use System to trace her working for one case</w:t>
+            </w:r>
+          </w:p>
+          <w:p>
+            <w:pPr>
+              <w:pStyle w:val="ListParagraph"/>
+              <w:numPr>
+                <w:ilvl w:val="0"/>
+                <w:numId w:val="1"/>
+              </w:numPr>
+              <w:rPr>
+                <w:sz w:val="24"/>
+                <w:szCs w:val="24"/>
+              </w:rPr>
+            </w:pPr>
+            <w:r>
+              <w:rPr>
+                <w:sz w:val="24"/>
+                <w:szCs w:val="24"/>
+              </w:rPr>
+              <w:t xml:space="preserve">Grace </w:t>
+            </w:r>
+            <w:r>
+              <w:rPr>
+                <w:sz w:val="24"/>
+                <w:szCs w:val="24"/>
+              </w:rPr>
+              <w:t>use System to get her worked case report</w:t>
+            </w:r>
+          </w:p>
+          <w:p>
+            <w:pPr>
+              <w:pStyle w:val="ListParagraph"/>
+              <w:numPr>
+                <w:ilvl w:val="0"/>
+                <w:numId w:val="1"/>
+              </w:numPr>
+              <w:rPr>
+                <w:sz w:val="24"/>
+                <w:szCs w:val="24"/>
+              </w:rPr>
+            </w:pPr>
+            <w:r>
+              <w:rPr>
+                <w:sz w:val="24"/>
+                <w:szCs w:val="24"/>
+              </w:rPr>
+              <w:t>Grace use System to trace her training and skill</w:t>
+            </w:r>
+          </w:p>
+          <w:p>
+            <w:pPr>
+              <w:pStyle w:val="ListParagraph"/>
+              <w:numPr>
+                <w:ilvl w:val="0"/>
+                <w:numId w:val="1"/>
+              </w:numPr>
+              <w:rPr>
+                <w:sz w:val="24"/>
+                <w:szCs w:val="24"/>
+              </w:rPr>
+            </w:pPr>
+            <w:r>
+              <w:rPr>
+                <w:sz w:val="24"/>
+                <w:szCs w:val="24"/>
+              </w:rPr>
+              <w:t>Grace use System to trace her Love-Group meeting</w:t>
+            </w:r>
+            <w:r>
+              <w:rPr>
+                <w:sz w:val="24"/>
+                <w:szCs w:val="24"/>
+              </w:rPr>
+              <w:br/>
+            </w:r>
+          </w:p>
+          <w:p>
+            <w:pPr>
+              <w:rPr>
+                <w:rFonts w:ascii="Calibri" w:hAnsi="Calibri" w:cs="Calibri"/>
+                <w:i/>
+                <w:iCs/>
+                <w:color w:val="666666"/>
+                <w:sz w:val="24"/>
+                <w:szCs w:val="24"/>
+              </w:rPr>
+            </w:pPr>
+            <w:r>
+              <w:rPr>
+                <w:rFonts w:ascii="Calibri" w:hAnsi="Calibri" w:cs="Calibri"/>
+                <w:b/>
+                <w:bCs/>
+                <w:color w:val="000000"/>
+                <w:sz w:val="24"/>
+                <w:szCs w:val="24"/>
+              </w:rPr>
+              <w:t>Lifestyle</w:t>
+            </w:r>
+            <w:r>
+              <w:rPr>
+                <w:sz w:val="24"/>
+                <w:szCs w:val="24"/>
+              </w:rPr>
+              <w:br/>
+            </w:r>
+            <w:r>
+              <w:rPr>
+                <w:rFonts w:ascii="Calibri" w:hAnsi="Calibri" w:cs="Calibri"/>
+                <w:i/>
+                <w:iCs/>
+                <w:color w:val="666666"/>
+                <w:sz w:val="24"/>
+                <w:szCs w:val="24"/>
+              </w:rPr>
+              <w:t>1. Normal life</w:t>
+            </w:r>
+          </w:p>
+          <w:p>
+            <w:pPr>
+              <w:rPr>
+                <w:rFonts w:ascii="Calibri" w:hAnsi="Calibri" w:cs="Calibri"/>
+                <w:b/>
+                <w:color w:val="000000"/>
+                <w:sz w:val="24"/>
+                <w:szCs w:val="24"/>
+              </w:rPr>
+            </w:pPr>
+            <w:r>
+              <w:rPr>
+                <w:sz w:val="24"/>
+                <w:szCs w:val="24"/>
+              </w:rPr>
+              <w:br/>
+            </w:r>
+            <w:r>
+              <w:rPr>
+                <w:rFonts w:ascii="Calibri" w:hAnsi="Calibri" w:cs="Calibri"/>
+                <w:b/>
+                <w:color w:val="000000"/>
+                <w:sz w:val="24"/>
+                <w:szCs w:val="24"/>
+              </w:rPr>
+              <w:t xml:space="preserve">Nature of work </w:t>
+            </w:r>
+          </w:p>
+          <w:p>
+            <w:pPr>
+              <w:pStyle w:val="ListParagraph"/>
+              <w:numPr>
+                <w:ilvl w:val="0"/>
+                <w:numId w:val="2"/>
+              </w:numPr>
+              <w:rPr>
+                <w:rFonts w:ascii="Calibri" w:hAnsi="Calibri" w:cs="Calibri"/>
+                <w:color w:val="000000"/>
+                <w:sz w:val="24"/>
+                <w:szCs w:val="24"/>
+              </w:rPr>
+            </w:pPr>
+            <w:r>
+              <w:rPr>
+                <w:rFonts w:ascii="Calibri" w:hAnsi="Calibri" w:cs="Calibri"/>
+                <w:color w:val="000000"/>
+                <w:sz w:val="24"/>
+                <w:szCs w:val="24"/>
+              </w:rPr>
+              <w:t>Grace work on case to earn money for family</w:t>
+            </w:r>
+          </w:p>
+          <w:p>
+            <w:pPr>
+              <w:pStyle w:val="ListParagraph"/>
+              <w:numPr>
+                <w:ilvl w:val="0"/>
+                <w:numId w:val="2"/>
+              </w:numPr>
+              <w:rPr>
+                <w:rFonts w:ascii="Calibri" w:hAnsi="Calibri" w:cs="Calibri"/>
+                <w:color w:val="000000"/>
+                <w:sz w:val="24"/>
+                <w:szCs w:val="24"/>
+              </w:rPr>
+            </w:pPr>
+            <w:r>
+              <w:rPr>
+                <w:rFonts w:ascii="Calibri" w:hAnsi="Calibri" w:cs="Calibri"/>
+                <w:color w:val="000000"/>
+                <w:sz w:val="24"/>
+                <w:szCs w:val="24"/>
+              </w:rPr>
+              <w:t>Grace will take part in training to make progress</w:t>
+            </w:r>
+          </w:p>
+          <w:p>
+            <w:pPr>
+              <w:pStyle w:val="ListParagraph"/>
+              <w:numPr>
+                <w:ilvl w:val="0"/>
+                <w:numId w:val="2"/>
+              </w:numPr>
+              <w:rPr>
+                <w:rFonts w:ascii="Calibri" w:hAnsi="Calibri" w:cs="Calibri"/>
+                <w:color w:val="000000"/>
+                <w:sz w:val="24"/>
+                <w:szCs w:val="24"/>
+              </w:rPr>
+            </w:pPr>
+            <w:r>
+              <w:rPr>
+                <w:rFonts w:ascii="Calibri" w:hAnsi="Calibri" w:cs="Calibri"/>
+                <w:color w:val="000000"/>
+                <w:sz w:val="24"/>
+                <w:szCs w:val="24"/>
+              </w:rPr>
+              <w:t>Grace will find help from Love company</w:t>
+            </w:r>
+          </w:p>
+          <w:p>
+            <w:pPr>
+              <w:rPr>
+                <w:rFonts w:ascii="Calibri" w:hAnsi="Calibri" w:cs="Calibri"/>
+                <w:color w:val="000000"/>
+                <w:sz w:val="24"/>
+                <w:szCs w:val="24"/>
+              </w:rPr>
+            </w:pPr>
+          </w:p>
+          <w:p>
+            <w:pPr>
+              <w:rPr>
+                <w:rFonts w:ascii="Calibri" w:hAnsi="Calibri" w:cs="Calibri"/>
+                <w:b/>
+                <w:color w:val="000000"/>
+                <w:sz w:val="24"/>
+                <w:szCs w:val="24"/>
+              </w:rPr>
+            </w:pPr>
+            <w:r>
+              <w:rPr>
+                <w:rFonts w:ascii="Calibri" w:hAnsi="Calibri" w:cs="Calibri"/>
+                <w:b/>
+                <w:color w:val="000000"/>
+                <w:sz w:val="24"/>
+                <w:szCs w:val="24"/>
+              </w:rPr>
+              <w:t xml:space="preserve">Experience and training </w:t>
+            </w:r>
+          </w:p>
+          <w:p>
+            <w:pPr>
+              <w:pStyle w:val="ListParagraph"/>
+              <w:numPr>
+                <w:ilvl w:val="0"/>
+                <w:numId w:val="3"/>
+              </w:numPr>
+              <w:rPr>
+                <w:rFonts w:ascii="Calibri" w:hAnsi="Calibri" w:cs="Calibri"/>
+                <w:b/>
+                <w:color w:val="000000"/>
+                <w:sz w:val="24"/>
+                <w:szCs w:val="24"/>
+              </w:rPr>
+            </w:pPr>
+            <w:r>
+              <w:rPr>
+                <w:sz w:val="24"/>
+                <w:szCs w:val="24"/>
+              </w:rPr>
+              <w:t>Grace take part in Love Company training for use system</w:t>
+            </w:r>
+          </w:p>
+          <w:p>
+            <w:pPr>
+              <w:pStyle w:val="ListParagraph"/>
+              <w:numPr>
+                <w:ilvl w:val="0"/>
+                <w:numId w:val="3"/>
+              </w:numPr>
+              <w:rPr>
+                <w:rFonts w:ascii="Calibri" w:hAnsi="Calibri" w:cs="Calibri"/>
+                <w:b/>
+                <w:color w:val="000000"/>
+                <w:sz w:val="24"/>
+                <w:szCs w:val="24"/>
+              </w:rPr>
+            </w:pPr>
+            <w:r>
+              <w:rPr>
+                <w:sz w:val="24"/>
+                <w:szCs w:val="24"/>
+              </w:rPr>
+              <w:lastRenderedPageBreak/>
+              <w:t>Grace take part in skill training from Love Company</w:t>
+            </w:r>
+          </w:p>
+          <w:p>
+            <w:pPr>
+              <w:ind w:left="360"/>
+              <w:rPr>
+                <w:rFonts w:ascii="Calibri" w:hAnsi="Calibri" w:cs="Calibri"/>
+                <w:b/>
+                <w:color w:val="000000"/>
+                <w:sz w:val="24"/>
+                <w:szCs w:val="24"/>
+              </w:rPr>
+            </w:pPr>
             <w:bookmarkStart w:id="0" w:name="_GoBack"/>
             <w:bookmarkEnd w:id="0"/>
             <w:r>
               <w:rPr>
-                <w:rFonts w:ascii="Calibri" w:hAnsi="Calibri" w:cs="Calibri"/>
-                <w:bCs/>
-                <w:color w:val="000000"/>
-                <w:sz w:val="24"/>
-                <w:szCs w:val="24"/>
-              </w:rPr>
-              <w:t xml:space="preserve"> </w:t>
-            </w:r>
-            <w:r>
-              <w:rPr>
                 <w:sz w:val="24"/>
                 <w:szCs w:val="24"/>
               </w:rPr>
@@ -126,266 +510,6 @@
               <w:rPr>
                 <w:rFonts w:ascii="Calibri" w:hAnsi="Calibri" w:cs="Calibri"/>
                 <w:b/>
-                <w:bCs/>
-                <w:color w:val="000000"/>
-                <w:sz w:val="24"/>
-                <w:szCs w:val="24"/>
-              </w:rPr>
-              <w:t xml:space="preserve">Goals and motivations </w:t>
-            </w:r>
-          </w:p>
-          <w:p>
-            <w:pPr>
-              <w:rPr>
-                <w:sz w:val="24"/>
-                <w:szCs w:val="24"/>
-              </w:rPr>
-            </w:pPr>
-            <w:r>
-              <w:rPr>
-                <w:rFonts w:ascii="Calibri" w:hAnsi="Calibri" w:cs="Calibri"/>
-                <w:iCs/>
-                <w:color w:val="000000"/>
-                <w:sz w:val="24"/>
-                <w:szCs w:val="24"/>
-              </w:rPr>
-              <w:t>Alice wants to pass her exams and get a good degree.  She thinks that she’ll probably do a PGCE and hopes to get a job as a teacher.</w:t>
-            </w:r>
-            <w:r>
-              <w:rPr>
-                <w:sz w:val="24"/>
-                <w:szCs w:val="24"/>
-              </w:rPr>
-              <w:br/>
-            </w:r>
-          </w:p>
-          <w:p>
-            <w:pPr>
-              <w:rPr>
-                <w:rFonts w:ascii="Calibri" w:hAnsi="Calibri" w:cs="Calibri"/>
-                <w:i/>
-                <w:iCs/>
-                <w:color w:val="666666"/>
-                <w:sz w:val="24"/>
-                <w:szCs w:val="24"/>
-              </w:rPr>
-            </w:pPr>
-            <w:r>
-              <w:rPr>
-                <w:rFonts w:ascii="Calibri" w:hAnsi="Calibri" w:cs="Calibri"/>
-                <w:b/>
-                <w:bCs/>
-                <w:color w:val="000000"/>
-                <w:sz w:val="24"/>
-                <w:szCs w:val="24"/>
-              </w:rPr>
-              <w:t>Lifestyle</w:t>
-            </w:r>
-            <w:r>
-              <w:rPr>
-                <w:sz w:val="24"/>
-                <w:szCs w:val="24"/>
-              </w:rPr>
-              <w:br/>
-            </w:r>
-            <w:r>
-              <w:rPr>
-                <w:rFonts w:ascii="Calibri" w:hAnsi="Calibri" w:cs="Calibri"/>
-                <w:i/>
-                <w:iCs/>
-                <w:color w:val="666666"/>
-                <w:sz w:val="24"/>
-                <w:szCs w:val="24"/>
-              </w:rPr>
-              <w:t>(eg hobbies, fitness, clubs, family, commutes, lives on campus)</w:t>
-            </w:r>
-          </w:p>
-          <w:p>
-            <w:pPr>
-              <w:rPr>
-                <w:rFonts w:ascii="Calibri" w:hAnsi="Calibri" w:cs="Calibri"/>
-                <w:b/>
-                <w:color w:val="000000"/>
-                <w:sz w:val="24"/>
-                <w:szCs w:val="24"/>
-              </w:rPr>
-            </w:pPr>
-            <w:r>
-              <w:rPr>
-                <w:sz w:val="24"/>
-                <w:szCs w:val="24"/>
-              </w:rPr>
-              <w:br/>
-            </w:r>
-            <w:r>
-              <w:rPr>
-                <w:rFonts w:ascii="Calibri" w:hAnsi="Calibri" w:cs="Calibri"/>
-                <w:b/>
-                <w:color w:val="000000"/>
-                <w:sz w:val="24"/>
-                <w:szCs w:val="24"/>
-              </w:rPr>
-              <w:t xml:space="preserve">Nature of work </w:t>
-            </w:r>
-          </w:p>
-          <w:p>
-            <w:pPr>
-              <w:rPr>
-                <w:rFonts w:ascii="Calibri" w:hAnsi="Calibri" w:cs="Calibri"/>
-                <w:color w:val="000000"/>
-                <w:sz w:val="24"/>
-                <w:szCs w:val="24"/>
-              </w:rPr>
-            </w:pPr>
-            <w:r>
-              <w:rPr>
-                <w:rFonts w:ascii="Calibri" w:hAnsi="Calibri" w:cs="Calibri"/>
-                <w:i/>
-                <w:iCs/>
-                <w:color w:val="666666"/>
-                <w:sz w:val="24"/>
-                <w:szCs w:val="24"/>
-              </w:rPr>
-              <w:t>(e</w:t>
-            </w:r>
-            <w:r>
-              <w:rPr>
-                <w:rFonts w:ascii="Calibri" w:hAnsi="Calibri" w:cs="Calibri"/>
-                <w:i/>
-                <w:iCs/>
-                <w:color w:val="666666"/>
-                <w:sz w:val="24"/>
-                <w:szCs w:val="24"/>
-              </w:rPr>
-              <w:t xml:space="preserve">g </w:t>
-            </w:r>
-            <w:r>
-              <w:rPr>
-                <w:rFonts w:ascii="Calibri" w:hAnsi="Calibri" w:cs="Calibri"/>
-                <w:i/>
-                <w:iCs/>
-                <w:color w:val="666666"/>
-                <w:sz w:val="24"/>
-                <w:szCs w:val="24"/>
-              </w:rPr>
-              <w:t>study, undergraduate, postgraduate, lecturing</w:t>
-            </w:r>
-            <w:r>
-              <w:rPr>
-                <w:rFonts w:ascii="Calibri" w:hAnsi="Calibri" w:cs="Calibri"/>
-                <w:i/>
-                <w:iCs/>
-                <w:color w:val="666666"/>
-                <w:sz w:val="24"/>
-                <w:szCs w:val="24"/>
-              </w:rPr>
-              <w:t>, administration, independent, non-collaborative, reviewed, depended upon, cost con</w:t>
-            </w:r>
-            <w:r>
-              <w:rPr>
-                <w:rFonts w:ascii="Calibri" w:hAnsi="Calibri" w:cs="Calibri"/>
-                <w:i/>
-                <w:iCs/>
-                <w:color w:val="666666"/>
-                <w:sz w:val="24"/>
-                <w:szCs w:val="24"/>
-              </w:rPr>
-              <w:t xml:space="preserve">scious, managerial, team based, </w:t>
-            </w:r>
-            <w:r>
-              <w:rPr>
-                <w:rFonts w:ascii="Calibri" w:hAnsi="Calibri" w:cs="Calibri"/>
-                <w:i/>
-                <w:iCs/>
-                <w:color w:val="666666"/>
-                <w:sz w:val="24"/>
-                <w:szCs w:val="24"/>
-              </w:rPr>
-              <w:t>project based, research)</w:t>
-            </w:r>
-          </w:p>
-          <w:p>
-            <w:pPr>
-              <w:rPr>
-                <w:rFonts w:ascii="Calibri" w:hAnsi="Calibri" w:cs="Calibri"/>
-                <w:color w:val="000000"/>
-                <w:sz w:val="24"/>
-                <w:szCs w:val="24"/>
-              </w:rPr>
-            </w:pPr>
-          </w:p>
-          <w:p>
-            <w:pPr>
-              <w:rPr>
-                <w:rFonts w:ascii="Calibri" w:hAnsi="Calibri" w:cs="Calibri"/>
-                <w:b/>
-                <w:color w:val="000000"/>
-                <w:sz w:val="24"/>
-                <w:szCs w:val="24"/>
-              </w:rPr>
-            </w:pPr>
-            <w:r>
-              <w:rPr>
-                <w:rFonts w:ascii="Calibri" w:hAnsi="Calibri" w:cs="Calibri"/>
-                <w:b/>
-                <w:color w:val="000000"/>
-                <w:sz w:val="24"/>
-                <w:szCs w:val="24"/>
-              </w:rPr>
-              <w:t xml:space="preserve">Experience and training </w:t>
-            </w:r>
-          </w:p>
-          <w:p>
-            <w:pPr>
-              <w:rPr>
-                <w:rFonts w:ascii="Calibri" w:hAnsi="Calibri" w:cs="Calibri"/>
-                <w:b/>
-                <w:color w:val="000000"/>
-                <w:sz w:val="24"/>
-                <w:szCs w:val="24"/>
-              </w:rPr>
-            </w:pPr>
-            <w:r>
-              <w:rPr>
-                <w:rFonts w:ascii="Calibri" w:hAnsi="Calibri" w:cs="Calibri"/>
-                <w:i/>
-                <w:iCs/>
-                <w:color w:val="666666"/>
-                <w:sz w:val="24"/>
-                <w:szCs w:val="24"/>
-              </w:rPr>
-              <w:lastRenderedPageBreak/>
-              <w:t>(e</w:t>
-            </w:r>
-            <w:r>
-              <w:rPr>
-                <w:rFonts w:ascii="Calibri" w:hAnsi="Calibri" w:cs="Calibri"/>
-                <w:i/>
-                <w:iCs/>
-                <w:color w:val="666666"/>
-                <w:sz w:val="24"/>
-                <w:szCs w:val="24"/>
-              </w:rPr>
-              <w:t>g time in role, skills and training acquired, achievements)</w:t>
-            </w:r>
-            <w:r>
-              <w:rPr>
-                <w:sz w:val="24"/>
-                <w:szCs w:val="24"/>
-              </w:rPr>
-              <w:br/>
-            </w:r>
-            <w:r>
-              <w:rPr>
-                <w:sz w:val="24"/>
-                <w:szCs w:val="24"/>
-              </w:rPr>
-              <w:br/>
-            </w:r>
-            <w:r>
-              <w:rPr>
-                <w:rFonts w:ascii="Calibri" w:hAnsi="Calibri" w:cs="Calibri"/>
-                <w:b/>
                 <w:color w:val="000000"/>
                 <w:sz w:val="24"/>
                 <w:szCs w:val="24"/>
@@ -395,111 +519,114 @@
           </w:p>
           <w:p>
             <w:pPr>
-              <w:rPr>
-                <w:rFonts w:ascii="Calibri" w:hAnsi="Calibri" w:cs="Calibri"/>
-                <w:color w:val="000000"/>
-                <w:sz w:val="24"/>
-                <w:szCs w:val="24"/>
-              </w:rPr>
-            </w:pPr>
-            <w:r>
-              <w:rPr>
-                <w:rFonts w:ascii="Calibri" w:hAnsi="Calibri" w:cs="Calibri"/>
-                <w:i/>
-                <w:iCs/>
-                <w:color w:val="666666"/>
-                <w:sz w:val="24"/>
-                <w:szCs w:val="24"/>
-              </w:rPr>
-              <w:t>(</w:t>
-            </w:r>
-            <w:r>
-              <w:rPr>
-                <w:rFonts w:ascii="Calibri" w:hAnsi="Calibri" w:cs="Calibri"/>
-                <w:i/>
-                <w:iCs/>
-                <w:color w:val="666666"/>
-                <w:sz w:val="24"/>
-                <w:szCs w:val="24"/>
-              </w:rPr>
-              <w:t>eg</w:t>
-            </w:r>
-            <w:r>
-              <w:rPr>
-                <w:rFonts w:ascii="Calibri" w:hAnsi="Calibri" w:cs="Calibri"/>
-                <w:i/>
-                <w:iCs/>
-                <w:color w:val="666666"/>
-                <w:sz w:val="24"/>
-                <w:szCs w:val="24"/>
-              </w:rPr>
-              <w:t xml:space="preserve"> </w:t>
-            </w:r>
-            <w:r>
-              <w:rPr>
-                <w:rFonts w:ascii="Calibri" w:hAnsi="Calibri" w:cs="Calibri"/>
-                <w:i/>
-                <w:iCs/>
-                <w:color w:val="666666"/>
-                <w:sz w:val="24"/>
-                <w:szCs w:val="24"/>
-              </w:rPr>
-              <w:t xml:space="preserve">campus, </w:t>
-            </w:r>
-            <w:r>
-              <w:rPr>
-                <w:rFonts w:ascii="Calibri" w:hAnsi="Calibri" w:cs="Calibri"/>
-                <w:i/>
-                <w:iCs/>
-                <w:color w:val="666666"/>
-                <w:sz w:val="24"/>
-                <w:szCs w:val="24"/>
-              </w:rPr>
-              <w:t>home, internet cafe, library,</w:t>
-            </w:r>
-            <w:r>
-              <w:rPr>
-                <w:rFonts w:ascii="Calibri" w:hAnsi="Calibri" w:cs="Calibri"/>
-                <w:i/>
-                <w:iCs/>
-                <w:color w:val="666666"/>
-                <w:sz w:val="24"/>
-                <w:szCs w:val="24"/>
-              </w:rPr>
-              <w:t xml:space="preserve"> office,</w:t>
-            </w:r>
-            <w:r>
-              <w:rPr>
-                <w:rFonts w:ascii="Calibri" w:hAnsi="Calibri" w:cs="Calibri"/>
-                <w:i/>
-                <w:iCs/>
-                <w:color w:val="666666"/>
-                <w:sz w:val="24"/>
-                <w:szCs w:val="24"/>
-              </w:rPr>
-              <w:t xml:space="preserve"> </w:t>
-            </w:r>
-            <w:r>
-              <w:rPr>
-                <w:rFonts w:ascii="Calibri" w:hAnsi="Calibri" w:cs="Calibri"/>
-                <w:i/>
-                <w:iCs/>
-                <w:color w:val="666666"/>
-                <w:sz w:val="24"/>
-                <w:szCs w:val="24"/>
-              </w:rPr>
-              <w:t>international</w:t>
-            </w:r>
-            <w:r>
-              <w:rPr>
-                <w:rFonts w:ascii="Calibri" w:hAnsi="Calibri" w:cs="Calibri"/>
-                <w:i/>
-                <w:iCs/>
-                <w:color w:val="666666"/>
-                <w:sz w:val="24"/>
-                <w:szCs w:val="24"/>
-              </w:rPr>
-              <w:t>)</w:t>
+              <w:pStyle w:val="ListParagraph"/>
+              <w:numPr>
+                <w:ilvl w:val="0"/>
+                <w:numId w:val="3"/>
+              </w:numPr>
+              <w:rPr>
+                <w:rFonts w:ascii="Calibri" w:hAnsi="Calibri" w:cs="Calibri"/>
+                <w:color w:val="000000"/>
+                <w:sz w:val="24"/>
+                <w:szCs w:val="24"/>
+              </w:rPr>
+            </w:pPr>
+            <w:r>
+              <w:rPr>
+                <w:rFonts w:ascii="Calibri" w:hAnsi="Calibri" w:cs="Calibri"/>
+                <w:color w:val="000000"/>
+                <w:sz w:val="24"/>
+                <w:szCs w:val="24"/>
+              </w:rPr>
+              <w:t>At Case-</w:t>
+            </w:r>
+            <w:proofErr w:type="spellStart"/>
+            <w:r>
+              <w:rPr>
+                <w:rFonts w:ascii="Calibri" w:hAnsi="Calibri" w:cs="Calibri"/>
+                <w:color w:val="000000"/>
+                <w:sz w:val="24"/>
+                <w:szCs w:val="24"/>
+              </w:rPr>
+              <w:t>Center</w:t>
+            </w:r>
+            <w:proofErr w:type="spellEnd"/>
+            <w:r>
+              <w:rPr>
+                <w:rFonts w:ascii="Calibri" w:hAnsi="Calibri" w:cs="Calibri"/>
+                <w:color w:val="000000"/>
+                <w:sz w:val="24"/>
+                <w:szCs w:val="24"/>
+              </w:rPr>
+              <w:t xml:space="preserve"> with </w:t>
+            </w:r>
+            <w:r>
+              <w:rPr>
+                <w:rFonts w:ascii="Calibri" w:eastAsiaTheme="minorEastAsia" w:hAnsi="Calibri" w:cs="Calibri" w:hint="eastAsia"/>
+                <w:color w:val="000000"/>
+                <w:sz w:val="24"/>
+                <w:szCs w:val="24"/>
+                <w:lang w:eastAsia="zh-CN"/>
+              </w:rPr>
+              <w:t>touch</w:t>
+            </w:r>
+            <w:r>
+              <w:rPr>
+                <w:rFonts w:ascii="Calibri" w:eastAsiaTheme="minorEastAsia" w:hAnsi="Calibri" w:cs="Calibri"/>
+                <w:color w:val="000000"/>
+                <w:sz w:val="24"/>
+                <w:szCs w:val="24"/>
+                <w:lang w:eastAsia="zh-CN"/>
+              </w:rPr>
+              <w:t xml:space="preserve"> screen</w:t>
+            </w:r>
+          </w:p>
+          <w:p>
+            <w:pPr>
+              <w:pStyle w:val="ListParagraph"/>
+              <w:numPr>
+                <w:ilvl w:val="0"/>
+                <w:numId w:val="3"/>
+              </w:numPr>
+              <w:rPr>
+                <w:rFonts w:ascii="Calibri" w:hAnsi="Calibri" w:cs="Calibri"/>
+                <w:color w:val="000000"/>
+                <w:sz w:val="24"/>
+                <w:szCs w:val="24"/>
+              </w:rPr>
+            </w:pPr>
+            <w:r>
+              <w:rPr>
+                <w:rFonts w:ascii="Calibri" w:hAnsi="Calibri" w:cs="Calibri"/>
+                <w:color w:val="000000"/>
+                <w:sz w:val="24"/>
+                <w:szCs w:val="24"/>
+              </w:rPr>
+              <w:t>At home with PC,</w:t>
+            </w:r>
+          </w:p>
+          <w:p>
+            <w:pPr>
+              <w:pStyle w:val="ListParagraph"/>
+              <w:numPr>
+                <w:ilvl w:val="0"/>
+                <w:numId w:val="3"/>
+              </w:numPr>
+              <w:rPr>
+                <w:rFonts w:ascii="Calibri" w:hAnsi="Calibri" w:cs="Calibri"/>
+                <w:color w:val="000000"/>
+                <w:sz w:val="24"/>
+                <w:szCs w:val="24"/>
+              </w:rPr>
+            </w:pPr>
+            <w:r>
+              <w:rPr>
+                <w:rFonts w:ascii="Calibri" w:hAnsi="Calibri" w:cs="Calibri"/>
+                <w:color w:val="000000"/>
+                <w:sz w:val="24"/>
+                <w:szCs w:val="24"/>
+              </w:rPr>
+              <w:t>On Road with smart phone,</w:t>
             </w:r>
           </w:p>
           <w:p>
@@ -597,6 +724,7 @@
               </w:rPr>
               <w:t>(</w:t>
             </w:r>
+            <w:proofErr w:type="spellStart"/>
             <w:r>
               <w:rPr>
                 <w:rFonts w:ascii="Calibri" w:hAnsi="Calibri" w:cs="Calibri"/>
@@ -608,6 +736,7 @@
               </w:rPr>
               <w:t>eg</w:t>
             </w:r>
+            <w:proofErr w:type="spellEnd"/>
             <w:r>
               <w:rPr>
                 <w:rFonts w:ascii="Calibri" w:hAnsi="Calibri" w:cs="Calibri"/>
@@ -630,16 +759,29 @@
               </w:rPr>
               <w:t xml:space="preserve">weekly </w:t>
             </w:r>
-            <w:r>
-              <w:rPr>
-                <w:rFonts w:ascii="Calibri" w:hAnsi="Calibri" w:cs="Calibri"/>
-                <w:i/>
-                <w:iCs/>
-                <w:color w:val="666666"/>
-                <w:sz w:val="24"/>
-                <w:szCs w:val="24"/>
-              </w:rPr>
-              <w:t xml:space="preserve">hours web use, favourite web sites/mobile apps, use of other Warwick </w:t>
+            <w:proofErr w:type="gramStart"/>
+            <w:r>
+              <w:rPr>
+                <w:rFonts w:ascii="Calibri" w:hAnsi="Calibri" w:cs="Calibri"/>
+                <w:i/>
+                <w:iCs/>
+                <w:color w:val="666666"/>
+                <w:sz w:val="24"/>
+                <w:szCs w:val="24"/>
+              </w:rPr>
+              <w:t>hours</w:t>
+            </w:r>
+            <w:proofErr w:type="gramEnd"/>
+            <w:r>
+              <w:rPr>
+                <w:rFonts w:ascii="Calibri" w:hAnsi="Calibri" w:cs="Calibri"/>
+                <w:i/>
+                <w:iCs/>
+                <w:color w:val="666666"/>
+                <w:sz w:val="24"/>
+                <w:szCs w:val="24"/>
+              </w:rPr>
+              <w:t xml:space="preserve"> web use, favourite web sites/mobile apps, use of other Warwick </w:t>
             </w:r>
             <w:r>
               <w:rPr>
@@ -885,6 +1027,7 @@
               </w:rPr>
               <w:t>(</w:t>
             </w:r>
+            <w:proofErr w:type="spellStart"/>
             <w:r>
               <w:rPr>
                 <w:rFonts w:ascii="Calibri" w:hAnsi="Calibri" w:cs="Calibri"/>
@@ -896,6 +1039,7 @@
               </w:rPr>
               <w:t>eg</w:t>
             </w:r>
+            <w:proofErr w:type="spellEnd"/>
             <w:r>
               <w:rPr>
                 <w:rFonts w:ascii="Calibri" w:hAnsi="Calibri" w:cs="Calibri"/>
@@ -952,8 +1096,21 @@
                 <w:sz w:val="24"/>
                 <w:szCs w:val="24"/>
               </w:rPr>
-              <w:t>(eg</w:t>
-            </w:r>
+              <w:t>(</w:t>
+            </w:r>
+            <w:proofErr w:type="spellStart"/>
+            <w:r>
+              <w:rPr>
+                <w:rFonts w:ascii="Calibri" w:hAnsi="Calibri" w:cs="Calibri"/>
+                <w:i/>
+                <w:iCs/>
+                <w:color w:val="666666"/>
+                <w:sz w:val="24"/>
+                <w:szCs w:val="24"/>
+              </w:rPr>
+              <w:t>eg</w:t>
+            </w:r>
+            <w:proofErr w:type="spellEnd"/>
             <w:r>
               <w:rPr>
                 <w:rFonts w:ascii="Calibri" w:hAnsi="Calibri" w:cs="Calibri"/>
@@ -1150,8 +1307,21 @@
                 <w:sz w:val="24"/>
                 <w:szCs w:val="24"/>
               </w:rPr>
-              <w:t>(eg</w:t>
-            </w:r>
+              <w:t>(</w:t>
+            </w:r>
+            <w:proofErr w:type="spellStart"/>
+            <w:r>
+              <w:rPr>
+                <w:rFonts w:ascii="Calibri" w:hAnsi="Calibri" w:cs="Calibri"/>
+                <w:i/>
+                <w:iCs/>
+                <w:color w:val="666666"/>
+                <w:sz w:val="24"/>
+                <w:szCs w:val="24"/>
+              </w:rPr>
+              <w:t>eg</w:t>
+            </w:r>
+            <w:proofErr w:type="spellEnd"/>
             <w:r>
               <w:rPr>
                 <w:rFonts w:ascii="Calibri" w:hAnsi="Calibri" w:cs="Calibri"/>
@@ -1187,6 +1357,292 @@
     </w:sectPr>
   </w:body>
 </w:document>
+</file>
+
+<file path=word/numbering.xml><?xml version="1.0" encoding="utf-8"?>
+<w:numbering xmlns:wpc="http://schemas.microsoft.com/office/word/2010/wordprocessingCanvas" xmlns:cx="http://schemas.microsoft.com/office/drawing/2014/chartex" xmlns:cx1="http://schemas.microsoft.com/office/drawing/2015/9/8/chartex" xmlns:cx2="http://schemas.microsoft.com/office/drawing/2015/10/21/chartex" xmlns:mc="http://schemas.openxmlformats.org/markup-compatibility/2006" xmlns:o="urn:schemas-microsoft-com:office:office" xmlns:r="http://schemas.openxmlformats.org/officeDocument/2006/relationships" xmlns:m="http://schemas.openxmlformats.org/officeDocument/2006/math" xmlns:v="urn:schemas-microsoft-com:vml" xmlns:wp14="http://schemas.microsoft.com/office/word/2010/wordprocessingDrawing" xmlns:wp="http://schemas.openxmlformats.org/drawingml/2006/wordprocessingDrawing" xmlns:w10="urn:schemas-microsoft-com:office:word" xmlns:w="http://schemas.openxmlformats.org/wordprocessingml/2006/main" xmlns:w14="http://schemas.microsoft.com/office/word/2010/wordml" xmlns:w15="http://schemas.microsoft.com/office/word/2012/wordml" xmlns:w16se="http://schemas.microsoft.com/office/word/2015/wordml/symex" xmlns:wpg="http://schemas.microsoft.com/office/word/2010/wordprocessingGroup" xmlns:wpi="http://schemas.microsoft.com/office/word/2010/wordprocessingInk" xmlns:wne="http://schemas.microsoft.com/office/word/2006/wordml" xmlns:wps="http://schemas.microsoft.com/office/word/2010/wordprocessingShape" mc:Ignorable="w14 w15 w16se wp14">
+  <w:abstractNum w:abstractNumId="0" w15:restartNumberingAfterBreak="0">
+    <w:nsid w:val="042073A9"/>
+    <w:multiLevelType w:val="hybridMultilevel"/>
+    <w:tmpl w:val="A364E28A"/>
+    <w:lvl w:ilvl="0" w:tplc="7C80BA04">
+      <w:start w:val="1"/>
+      <w:numFmt w:val="decimal"/>
+      <w:lvlText w:val="%1."/>
+      <w:lvlJc w:val="left"/>
+      <w:pPr>
+        <w:ind w:left="720" w:hanging="360"/>
+      </w:pPr>
+      <w:rPr>
+        <w:rFonts w:hint="default"/>
+        <w:i/>
+        <w:color w:val="666666"/>
+      </w:rPr>
+    </w:lvl>
+    <w:lvl w:ilvl="1" w:tplc="08090019" w:tentative="1">
+      <w:start w:val="1"/>
+      <w:numFmt w:val="lowerLetter"/>
+      <w:lvlText w:val="%2."/>
+      <w:lvlJc w:val="left"/>
+      <w:pPr>
+        <w:ind w:left="1440" w:hanging="360"/>
+      </w:pPr>
+    </w:lvl>
+    <w:lvl w:ilvl="2" w:tplc="0809001B" w:tentative="1">
+      <w:start w:val="1"/>
+      <w:numFmt w:val="lowerRoman"/>
+      <w:lvlText w:val="%3."/>
+      <w:lvlJc w:val="right"/>
+      <w:pPr>
+        <w:ind w:left="2160" w:hanging="180"/>
+      </w:pPr>
+    </w:lvl>
+    <w:lvl w:ilvl="3" w:tplc="0809000F" w:tentative="1">
+      <w:start w:val="1"/>
+      <w:numFmt w:val="decimal"/>
+      <w:lvlText w:val="%4."/>
+      <w:lvlJc w:val="left"/>
+      <w:pPr>
+        <w:ind w:left="2880" w:hanging="360"/>
+      </w:pPr>
+    </w:lvl>
+    <w:lvl w:ilvl="4" w:tplc="08090019" w:tentative="1">
+      <w:start w:val="1"/>
+      <w:numFmt w:val="lowerLetter"/>
+      <w:lvlText w:val="%5."/>
+      <w:lvlJc w:val="left"/>
+      <w:pPr>
+        <w:ind w:left="3600" w:hanging="360"/>
+      </w:pPr>
+    </w:lvl>
+    <w:lvl w:ilvl="5" w:tplc="0809001B" w:tentative="1">
+      <w:start w:val="1"/>
+      <w:numFmt w:val="lowerRoman"/>
+      <w:lvlText w:val="%6."/>
+      <w:lvlJc w:val="right"/>
+      <w:pPr>
+        <w:ind w:left="4320" w:hanging="180"/>
+      </w:pPr>
+    </w:lvl>
+    <w:lvl w:ilvl="6" w:tplc="0809000F" w:tentative="1">
+      <w:start w:val="1"/>
+      <w:numFmt w:val="decimal"/>
+      <w:lvlText w:val="%7."/>
+      <w:lvlJc w:val="left"/>
+      <w:pPr>
+        <w:ind w:left="5040" w:hanging="360"/>
+      </w:pPr>
+    </w:lvl>
+    <w:lvl w:ilvl="7" w:tplc="08090019" w:tentative="1">
+      <w:start w:val="1"/>
+      <w:numFmt w:val="lowerLetter"/>
+      <w:lvlText w:val="%8."/>
+      <w:lvlJc w:val="left"/>
+      <w:pPr>
+        <w:ind w:left="5760" w:hanging="360"/>
+      </w:pPr>
+    </w:lvl>
+    <w:lvl w:ilvl="8" w:tplc="0809001B" w:tentative="1">
+      <w:start w:val="1"/>
+      <w:numFmt w:val="lowerRoman"/>
+      <w:lvlText w:val="%9."/>
+      <w:lvlJc w:val="right"/>
+      <w:pPr>
+        <w:ind w:left="6480" w:hanging="180"/>
+      </w:pPr>
+    </w:lvl>
+  </w:abstractNum>
+  <w:abstractNum w:abstractNumId="1" w15:restartNumberingAfterBreak="0">
+    <w:nsid w:val="429166AF"/>
+    <w:multiLevelType w:val="hybridMultilevel"/>
+    <w:tmpl w:val="C40813CA"/>
+    <w:lvl w:ilvl="0" w:tplc="E5A22DB4">
+      <w:start w:val="1"/>
+      <w:numFmt w:val="decimal"/>
+      <w:lvlText w:val="%1."/>
+      <w:lvlJc w:val="left"/>
+      <w:pPr>
+        <w:ind w:left="720" w:hanging="360"/>
+      </w:pPr>
+      <w:rPr>
+        <w:rFonts w:ascii="Calibri" w:hAnsi="Calibri" w:cs="Calibri" w:hint="default"/>
+        <w:color w:val="000000"/>
+      </w:rPr>
+    </w:lvl>
+    <w:lvl w:ilvl="1" w:tplc="08090019" w:tentative="1">
+      <w:start w:val="1"/>
+      <w:numFmt w:val="lowerLetter"/>
+      <w:lvlText w:val="%2."/>
+      <w:lvlJc w:val="left"/>
+      <w:pPr>
+        <w:ind w:left="1440" w:hanging="360"/>
+      </w:pPr>
+    </w:lvl>
+    <w:lvl w:ilvl="2" w:tplc="0809001B" w:tentative="1">
+      <w:start w:val="1"/>
+      <w:numFmt w:val="lowerRoman"/>
+      <w:lvlText w:val="%3."/>
+      <w:lvlJc w:val="right"/>
+      <w:pPr>
+        <w:ind w:left="2160" w:hanging="180"/>
+      </w:pPr>
+    </w:lvl>
+    <w:lvl w:ilvl="3" w:tplc="0809000F" w:tentative="1">
+      <w:start w:val="1"/>
+      <w:numFmt w:val="decimal"/>
+      <w:lvlText w:val="%4."/>
+      <w:lvlJc w:val="left"/>
+      <w:pPr>
+        <w:ind w:left="2880" w:hanging="360"/>
+      </w:pPr>
+    </w:lvl>
+    <w:lvl w:ilvl="4" w:tplc="08090019" w:tentative="1">
+      <w:start w:val="1"/>
+      <w:numFmt w:val="lowerLetter"/>
+      <w:lvlText w:val="%5."/>
+      <w:lvlJc w:val="left"/>
+      <w:pPr>
+        <w:ind w:left="3600" w:hanging="360"/>
+      </w:pPr>
+    </w:lvl>
+    <w:lvl w:ilvl="5" w:tplc="0809001B" w:tentative="1">
+      <w:start w:val="1"/>
+      <w:numFmt w:val="lowerRoman"/>
+      <w:lvlText w:val="%6."/>
+      <w:lvlJc w:val="right"/>
+      <w:pPr>
+        <w:ind w:left="4320" w:hanging="180"/>
+      </w:pPr>
+    </w:lvl>
+    <w:lvl w:ilvl="6" w:tplc="0809000F" w:tentative="1">
+      <w:start w:val="1"/>
+      <w:numFmt w:val="decimal"/>
+      <w:lvlText w:val="%7."/>
+      <w:lvlJc w:val="left"/>
+      <w:pPr>
+        <w:ind w:left="5040" w:hanging="360"/>
+      </w:pPr>
+    </w:lvl>
+    <w:lvl w:ilvl="7" w:tplc="08090019" w:tentative="1">
+      <w:start w:val="1"/>
+      <w:numFmt w:val="lowerLetter"/>
+      <w:lvlText w:val="%8."/>
+      <w:lvlJc w:val="left"/>
+      <w:pPr>
+        <w:ind w:left="5760" w:hanging="360"/>
+      </w:pPr>
+    </w:lvl>
+    <w:lvl w:ilvl="8" w:tplc="0809001B" w:tentative="1">
+      <w:start w:val="1"/>
+      <w:numFmt w:val="lowerRoman"/>
+      <w:lvlText w:val="%9."/>
+      <w:lvlJc w:val="right"/>
+      <w:pPr>
+        <w:ind w:left="6480" w:hanging="180"/>
+      </w:pPr>
+    </w:lvl>
+  </w:abstractNum>
+  <w:abstractNum w:abstractNumId="2" w15:restartNumberingAfterBreak="0">
+    <w:nsid w:val="5C8D5722"/>
+    <w:multiLevelType w:val="hybridMultilevel"/>
+    <w:tmpl w:val="EF82EEDA"/>
+    <w:lvl w:ilvl="0" w:tplc="D04448EC">
+      <w:start w:val="1"/>
+      <w:numFmt w:val="decimal"/>
+      <w:lvlText w:val="%1."/>
+      <w:lvlJc w:val="left"/>
+      <w:pPr>
+        <w:ind w:left="720" w:hanging="360"/>
+      </w:pPr>
+      <w:rPr>
+        <w:rFonts w:hint="default"/>
+        <w:i/>
+        <w:color w:val="666666"/>
+      </w:rPr>
+    </w:lvl>
+    <w:lvl w:ilvl="1" w:tplc="08090019" w:tentative="1">
+      <w:start w:val="1"/>
+      <w:numFmt w:val="lowerLetter"/>
+      <w:lvlText w:val="%2."/>
+      <w:lvlJc w:val="left"/>
+      <w:pPr>
+        <w:ind w:left="1440" w:hanging="360"/>
+      </w:pPr>
+    </w:lvl>
+    <w:lvl w:ilvl="2" w:tplc="0809001B" w:tentative="1">
+      <w:start w:val="1"/>
+      <w:numFmt w:val="lowerRoman"/>
+      <w:lvlText w:val="%3."/>
+      <w:lvlJc w:val="right"/>
+      <w:pPr>
+        <w:ind w:left="2160" w:hanging="180"/>
+      </w:pPr>
+    </w:lvl>
+    <w:lvl w:ilvl="3" w:tplc="0809000F" w:tentative="1">
+      <w:start w:val="1"/>
+      <w:numFmt w:val="decimal"/>
+      <w:lvlText w:val="%4."/>
+      <w:lvlJc w:val="left"/>
+      <w:pPr>
+        <w:ind w:left="2880" w:hanging="360"/>
+      </w:pPr>
+    </w:lvl>
+    <w:lvl w:ilvl="4" w:tplc="08090019" w:tentative="1">
+      <w:start w:val="1"/>
+      <w:numFmt w:val="lowerLetter"/>
+      <w:lvlText w:val="%5."/>
+      <w:lvlJc w:val="left"/>
+      <w:pPr>
+        <w:ind w:left="3600" w:hanging="360"/>
+      </w:pPr>
+    </w:lvl>
+    <w:lvl w:ilvl="5" w:tplc="0809001B" w:tentative="1">
+      <w:start w:val="1"/>
+      <w:numFmt w:val="lowerRoman"/>
+      <w:lvlText w:val="%6."/>
+      <w:lvlJc w:val="right"/>
+      <w:pPr>
+        <w:ind w:left="4320" w:hanging="180"/>
+      </w:pPr>
+    </w:lvl>
+    <w:lvl w:ilvl="6" w:tplc="0809000F" w:tentative="1">
+      <w:start w:val="1"/>
+      <w:numFmt w:val="decimal"/>
+      <w:lvlText w:val="%7."/>
+      <w:lvlJc w:val="left"/>
+      <w:pPr>
+        <w:ind w:left="5040" w:hanging="360"/>
+      </w:pPr>
+    </w:lvl>
+    <w:lvl w:ilvl="7" w:tplc="08090019" w:tentative="1">
+      <w:start w:val="1"/>
+      <w:numFmt w:val="lowerLetter"/>
+      <w:lvlText w:val="%8."/>
+      <w:lvlJc w:val="left"/>
+      <w:pPr>
+        <w:ind w:left="5760" w:hanging="360"/>
+      </w:pPr>
+    </w:lvl>
+    <w:lvl w:ilvl="8" w:tplc="0809001B" w:tentative="1">
+      <w:start w:val="1"/>
+      <w:numFmt w:val="lowerRoman"/>
+      <w:lvlText w:val="%9."/>
+      <w:lvlJc w:val="right"/>
+      <w:pPr>
+        <w:ind w:left="6480" w:hanging="180"/>
+      </w:pPr>
+    </w:lvl>
+  </w:abstractNum>
+  <w:num w:numId="1">
+    <w:abstractNumId w:val="1"/>
+  </w:num>
+  <w:num w:numId="2">
+    <w:abstractNumId w:val="2"/>
+  </w:num>
+  <w:num w:numId="3">
+    <w:abstractNumId w:val="0"/>
+  </w:num>
+</w:numbering>
 </file>
 
 <file path=word/styles.xml><?xml version="1.0" encoding="utf-8"?>
@@ -1312,6 +1768,7 @@
     <w:lsdException w:name="HTML Sample" w:semiHidden="1" w:unhideWhenUsed="1"/>
     <w:lsdException w:name="HTML Typewriter" w:semiHidden="1" w:unhideWhenUsed="1"/>
     <w:lsdException w:name="HTML Variable" w:semiHidden="1" w:unhideWhenUsed="1"/>
+    <w:lsdException w:name="Normal Table" w:semiHidden="1" w:unhideWhenUsed="1"/>
     <w:lsdException w:name="annotation subject" w:semiHidden="1" w:unhideWhenUsed="1"/>
     <w:lsdException w:name="No List" w:semiHidden="1" w:unhideWhenUsed="1"/>
     <w:lsdException w:name="Outline List 1" w:semiHidden="1" w:unhideWhenUsed="1"/>
@@ -1358,8 +1815,10 @@
     <w:lsdException w:name="Table Subtle 2" w:semiHidden="1" w:unhideWhenUsed="1"/>
     <w:lsdException w:name="Table Web 1" w:semiHidden="1" w:unhideWhenUsed="1"/>
     <w:lsdException w:name="Table Web 2" w:semiHidden="1" w:unhideWhenUsed="1"/>
+    <w:lsdException w:name="Table Web 3" w:semiHidden="1" w:unhideWhenUsed="1"/>
     <w:lsdException w:name="Balloon Text" w:semiHidden="1" w:unhideWhenUsed="1"/>
     <w:lsdException w:name="Table Grid" w:uiPriority="59"/>
+    <w:lsdException w:name="Table Theme" w:semiHidden="1" w:unhideWhenUsed="1"/>
     <w:lsdException w:name="Placeholder Text" w:semiHidden="1"/>
     <w:lsdException w:name="No Spacing" w:uiPriority="1" w:qFormat="1"/>
     <w:lsdException w:name="Light Shading" w:uiPriority="60"/>
@@ -1639,6 +2098,17 @@
       </w:tblBorders>
     </w:tblPr>
   </w:style>
+  <w:style w:type="paragraph" w:styleId="ListParagraph">
+    <w:name w:val="List Paragraph"/>
+    <w:basedOn w:val="Normal"/>
+    <w:uiPriority w:val="34"/>
+    <w:qFormat/>
+    <w:rsid w:val="003B2F44"/>
+    <w:pPr>
+      <w:ind w:left="720"/>
+      <w:contextualSpacing/>
+    </w:pPr>
+  </w:style>
 </w:styles>
 </file>
 

</xml_diff>

<commit_message>
add info for Grace
</commit_message>
<xml_diff>
--- a/requirement/Persona.docx
+++ b/requirement/Persona.docx
@@ -17,10 +17,10 @@
         <w:tblLook w:val="04A0" w:firstRow="1" w:lastRow="0" w:firstColumn="1" w:lastColumn="0" w:noHBand="0" w:noVBand="1"/>
       </w:tblPr>
       <w:tblGrid>
-        <w:gridCol w:w="6359"/>
-        <w:gridCol w:w="805"/>
-        <w:gridCol w:w="714"/>
-        <w:gridCol w:w="6080"/>
+        <w:gridCol w:w="6354"/>
+        <w:gridCol w:w="804"/>
+        <w:gridCol w:w="713"/>
+        <w:gridCol w:w="6087"/>
       </w:tblGrid>
       <w:tr>
         <w:trPr>
@@ -490,8 +490,6 @@
                 <w:szCs w:val="24"/>
               </w:rPr>
             </w:pPr>
-            <w:bookmarkStart w:id="0" w:name="_GoBack"/>
-            <w:bookmarkEnd w:id="0"/>
             <w:r>
               <w:rPr>
                 <w:sz w:val="24"/>
@@ -538,27 +536,7 @@
                 <w:sz w:val="24"/>
                 <w:szCs w:val="24"/>
               </w:rPr>
-              <w:t>At Case-</w:t>
-            </w:r>
-            <w:proofErr w:type="spellStart"/>
-            <w:r>
-              <w:rPr>
-                <w:rFonts w:ascii="Calibri" w:hAnsi="Calibri" w:cs="Calibri"/>
-                <w:color w:val="000000"/>
-                <w:sz w:val="24"/>
-                <w:szCs w:val="24"/>
-              </w:rPr>
-              <w:t>Center</w:t>
-            </w:r>
-            <w:proofErr w:type="spellEnd"/>
-            <w:r>
-              <w:rPr>
-                <w:rFonts w:ascii="Calibri" w:hAnsi="Calibri" w:cs="Calibri"/>
-                <w:color w:val="000000"/>
-                <w:sz w:val="24"/>
-                <w:szCs w:val="24"/>
-              </w:rPr>
-              <w:t xml:space="preserve"> with </w:t>
+              <w:t xml:space="preserve">At Case-Center with </w:t>
             </w:r>
             <w:r>
               <w:rPr>
@@ -683,38 +661,6 @@
           <w:p>
             <w:pPr>
               <w:rPr>
-                <w:sz w:val="24"/>
-                <w:szCs w:val="24"/>
-              </w:rPr>
-            </w:pPr>
-            <w:r>
-              <w:rPr>
-                <w:rFonts w:ascii="Calibri" w:hAnsi="Calibri" w:cs="Calibri"/>
-                <w:b/>
-                <w:color w:val="000000"/>
-                <w:sz w:val="24"/>
-                <w:szCs w:val="24"/>
-              </w:rPr>
-              <w:t>IT skill level</w:t>
-            </w:r>
-            <w:r>
-              <w:rPr>
-                <w:rFonts w:ascii="Calibri" w:hAnsi="Calibri" w:cs="Calibri"/>
-                <w:color w:val="000000"/>
-                <w:sz w:val="24"/>
-                <w:szCs w:val="24"/>
-              </w:rPr>
-              <w:t xml:space="preserve"> </w:t>
-            </w:r>
-            <w:r>
-              <w:rPr>
-                <w:sz w:val="24"/>
-                <w:szCs w:val="24"/>
-              </w:rPr>
-              <w:br/>
-            </w:r>
-            <w:r>
-              <w:rPr>
                 <w:rFonts w:ascii="Calibri" w:hAnsi="Calibri" w:cs="Calibri"/>
                 <w:i/>
                 <w:iCs/>
@@ -722,9 +668,43 @@
                 <w:sz w:val="24"/>
                 <w:szCs w:val="24"/>
               </w:rPr>
-              <w:t>(</w:t>
-            </w:r>
-            <w:proofErr w:type="spellStart"/>
+            </w:pPr>
+            <w:r>
+              <w:rPr>
+                <w:rFonts w:ascii="Calibri" w:hAnsi="Calibri" w:cs="Calibri"/>
+                <w:b/>
+                <w:color w:val="000000"/>
+                <w:sz w:val="24"/>
+                <w:szCs w:val="24"/>
+              </w:rPr>
+              <w:t>IT skill level</w:t>
+            </w:r>
+            <w:r>
+              <w:rPr>
+                <w:rFonts w:ascii="Calibri" w:hAnsi="Calibri" w:cs="Calibri"/>
+                <w:color w:val="000000"/>
+                <w:sz w:val="24"/>
+                <w:szCs w:val="24"/>
+              </w:rPr>
+              <w:t xml:space="preserve"> </w:t>
+            </w:r>
+            <w:r>
+              <w:rPr>
+                <w:sz w:val="24"/>
+                <w:szCs w:val="24"/>
+              </w:rPr>
+              <w:t xml:space="preserve"> </w:t>
+            </w:r>
+          </w:p>
+          <w:p>
+            <w:pPr>
+              <w:rPr>
+                <w:rFonts w:ascii="Calibri" w:hAnsi="Calibri" w:cs="Calibri"/>
+                <w:color w:val="000000"/>
+                <w:sz w:val="24"/>
+                <w:szCs w:val="24"/>
+              </w:rPr>
+            </w:pPr>
             <w:r>
               <w:rPr>
                 <w:rFonts w:ascii="Calibri" w:hAnsi="Calibri" w:cs="Calibri"/>
@@ -734,10 +714,254 @@
                 <w:sz w:val="24"/>
                 <w:szCs w:val="24"/>
               </w:rPr>
-              <w:t>eg</w:t>
-            </w:r>
-            <w:proofErr w:type="spellEnd"/>
-            <w:r>
+              <w:t>Basic, read news website, WeiXin</w:t>
+            </w:r>
+          </w:p>
+          <w:p>
+            <w:pPr>
+              <w:rPr>
+                <w:sz w:val="24"/>
+                <w:szCs w:val="24"/>
+              </w:rPr>
+            </w:pPr>
+            <w:r>
+              <w:rPr>
+                <w:sz w:val="24"/>
+                <w:szCs w:val="24"/>
+              </w:rPr>
+              <w:br/>
+            </w:r>
+            <w:r>
+              <w:rPr>
+                <w:rFonts w:ascii="Calibri" w:hAnsi="Calibri" w:cs="Calibri"/>
+                <w:b/>
+                <w:bCs/>
+                <w:color w:val="000000"/>
+                <w:sz w:val="24"/>
+                <w:szCs w:val="24"/>
+              </w:rPr>
+              <w:t xml:space="preserve">Attitude towards technology </w:t>
+            </w:r>
+            <w:r>
+              <w:rPr>
+                <w:sz w:val="24"/>
+                <w:szCs w:val="24"/>
+              </w:rPr>
+              <w:br/>
+            </w:r>
+            <w:r>
+              <w:rPr>
+                <w:rFonts w:ascii="Calibri" w:hAnsi="Calibri" w:cs="Calibri"/>
+                <w:color w:val="000000"/>
+                <w:sz w:val="24"/>
+                <w:szCs w:val="24"/>
+              </w:rPr>
+              <w:sym w:font="Wingdings" w:char="F06F"/>
+            </w:r>
+            <w:r>
+              <w:rPr>
+                <w:rFonts w:ascii="Calibri" w:hAnsi="Calibri" w:cs="Calibri"/>
+                <w:color w:val="000000"/>
+                <w:sz w:val="24"/>
+                <w:szCs w:val="24"/>
+              </w:rPr>
+              <w:t xml:space="preserve"> Great</w:t>
+            </w:r>
+            <w:r>
+              <w:rPr>
+                <w:rFonts w:ascii="Calibri" w:hAnsi="Calibri" w:cs="Calibri"/>
+                <w:color w:val="000000"/>
+                <w:sz w:val="24"/>
+                <w:szCs w:val="24"/>
+              </w:rPr>
+              <w:t xml:space="preserve"> –</w:t>
+            </w:r>
+            <w:r>
+              <w:rPr>
+                <w:rFonts w:ascii="Calibri" w:hAnsi="Calibri" w:cs="Calibri"/>
+                <w:color w:val="000000"/>
+                <w:sz w:val="24"/>
+                <w:szCs w:val="24"/>
+              </w:rPr>
+              <w:t xml:space="preserve"> </w:t>
+            </w:r>
+            <w:r>
+              <w:rPr>
+                <w:rFonts w:ascii="Calibri" w:hAnsi="Calibri" w:cs="Calibri"/>
+                <w:color w:val="000000"/>
+                <w:sz w:val="24"/>
+                <w:szCs w:val="24"/>
+              </w:rPr>
+              <w:t>i</w:t>
+            </w:r>
+            <w:r>
+              <w:rPr>
+                <w:rFonts w:ascii="Calibri" w:hAnsi="Calibri" w:cs="Calibri"/>
+                <w:color w:val="000000"/>
+                <w:sz w:val="24"/>
+                <w:szCs w:val="24"/>
+              </w:rPr>
+              <w:t>t</w:t>
+            </w:r>
+            <w:r>
+              <w:rPr>
+                <w:rFonts w:ascii="Calibri" w:hAnsi="Calibri" w:cs="Calibri"/>
+                <w:color w:val="000000"/>
+                <w:sz w:val="24"/>
+                <w:szCs w:val="24"/>
+              </w:rPr>
+              <w:t>’</w:t>
+            </w:r>
+            <w:r>
+              <w:rPr>
+                <w:rFonts w:ascii="Calibri" w:hAnsi="Calibri" w:cs="Calibri"/>
+                <w:color w:val="000000"/>
+                <w:sz w:val="24"/>
+                <w:szCs w:val="24"/>
+              </w:rPr>
+              <w:t>s easy to use and saves me time</w:t>
+            </w:r>
+            <w:r>
+              <w:rPr>
+                <w:sz w:val="24"/>
+                <w:szCs w:val="24"/>
+              </w:rPr>
+              <w:br/>
+            </w:r>
+            <w:r>
+              <w:rPr>
+                <w:rFonts w:ascii="Calibri" w:hAnsi="Calibri" w:cs="Calibri"/>
+                <w:color w:val="000000"/>
+                <w:sz w:val="24"/>
+                <w:szCs w:val="24"/>
+              </w:rPr>
+              <w:sym w:font="Wingdings" w:char="F06F"/>
+            </w:r>
+            <w:r>
+              <w:rPr>
+                <w:rFonts w:ascii="Calibri" w:hAnsi="Calibri" w:cs="Calibri"/>
+                <w:color w:val="000000"/>
+                <w:sz w:val="24"/>
+                <w:szCs w:val="24"/>
+              </w:rPr>
+              <w:t xml:space="preserve"> I like it but it often falls short</w:t>
+            </w:r>
+            <w:r>
+              <w:rPr>
+                <w:sz w:val="24"/>
+                <w:szCs w:val="24"/>
+              </w:rPr>
+              <w:br/>
+            </w:r>
+            <w:r>
+              <w:rPr>
+                <w:rFonts w:ascii="Calibri" w:hAnsi="Calibri" w:cs="Calibri"/>
+                <w:color w:val="000000"/>
+                <w:sz w:val="24"/>
+                <w:szCs w:val="24"/>
+              </w:rPr>
+              <w:sym w:font="Wingdings" w:char="F0FE"/>
+            </w:r>
+            <w:r>
+              <w:rPr>
+                <w:rFonts w:ascii="Calibri" w:hAnsi="Calibri" w:cs="Calibri"/>
+                <w:color w:val="000000"/>
+                <w:sz w:val="24"/>
+                <w:szCs w:val="24"/>
+              </w:rPr>
+              <w:t xml:space="preserve"> I don’</w:t>
+            </w:r>
+            <w:r>
+              <w:rPr>
+                <w:rFonts w:ascii="Calibri" w:hAnsi="Calibri" w:cs="Calibri"/>
+                <w:color w:val="000000"/>
+                <w:sz w:val="24"/>
+                <w:szCs w:val="24"/>
+              </w:rPr>
+              <w:t>t like it but I have to use it</w:t>
+            </w:r>
+            <w:r>
+              <w:rPr>
+                <w:sz w:val="24"/>
+                <w:szCs w:val="24"/>
+              </w:rPr>
+              <w:br/>
+            </w:r>
+          </w:p>
+          <w:p>
+            <w:pPr>
+              <w:rPr>
+                <w:rFonts w:ascii="Calibri" w:hAnsi="Calibri" w:cs="Calibri"/>
+                <w:b/>
+                <w:color w:val="000000"/>
+                <w:sz w:val="24"/>
+                <w:szCs w:val="24"/>
+              </w:rPr>
+            </w:pPr>
+            <w:r>
+              <w:rPr>
+                <w:rFonts w:ascii="Calibri" w:hAnsi="Calibri" w:cs="Calibri"/>
+                <w:b/>
+                <w:color w:val="000000"/>
+                <w:sz w:val="24"/>
+                <w:szCs w:val="24"/>
+              </w:rPr>
+              <w:t xml:space="preserve">IT equipment </w:t>
+            </w:r>
+          </w:p>
+          <w:p>
+            <w:pPr>
+              <w:rPr>
+                <w:sz w:val="24"/>
+                <w:szCs w:val="24"/>
+              </w:rPr>
+            </w:pPr>
+            <w:r>
+              <w:rPr>
+                <w:sz w:val="24"/>
+                <w:szCs w:val="24"/>
+              </w:rPr>
+              <w:t>Touch screen, smart phone</w:t>
+            </w:r>
+          </w:p>
+          <w:p>
+            <w:pPr>
+              <w:rPr>
+                <w:rFonts w:ascii="Calibri" w:hAnsi="Calibri" w:cs="Calibri"/>
+                <w:color w:val="000000"/>
+                <w:sz w:val="24"/>
+                <w:szCs w:val="24"/>
+              </w:rPr>
+            </w:pPr>
+            <w:bookmarkStart w:id="0" w:name="_GoBack"/>
+            <w:bookmarkEnd w:id="0"/>
+            <w:r>
+              <w:rPr>
+                <w:sz w:val="24"/>
+                <w:szCs w:val="24"/>
+              </w:rPr>
+              <w:br/>
+            </w:r>
+            <w:r>
+              <w:rPr>
+                <w:sz w:val="24"/>
+                <w:szCs w:val="24"/>
+              </w:rPr>
+              <w:br/>
+            </w:r>
+            <w:r>
+              <w:rPr>
+                <w:rFonts w:ascii="Calibri" w:hAnsi="Calibri" w:cs="Calibri"/>
+                <w:b/>
+                <w:color w:val="000000"/>
+                <w:sz w:val="24"/>
+                <w:szCs w:val="24"/>
+              </w:rPr>
+              <w:t>How will this person use the web site?</w:t>
+            </w:r>
+          </w:p>
+          <w:p>
+            <w:pPr>
               <w:rPr>
                 <w:rFonts w:ascii="Calibri" w:hAnsi="Calibri" w:cs="Calibri"/>
                 <w:i/>
@@ -746,8 +970,7 @@
                 <w:sz w:val="24"/>
                 <w:szCs w:val="24"/>
               </w:rPr>
-              <w:t xml:space="preserve"> advanced, intermediate, basic, average </w:t>
-            </w:r>
+            </w:pPr>
             <w:r>
               <w:rPr>
                 <w:rFonts w:ascii="Calibri" w:hAnsi="Calibri" w:cs="Calibri"/>
@@ -757,10 +980,11 @@
                 <w:sz w:val="24"/>
                 <w:szCs w:val="24"/>
               </w:rPr>
-              <w:t xml:space="preserve">weekly </w:t>
-            </w:r>
-            <w:proofErr w:type="gramStart"/>
-            <w:r>
+              <w:t>Read info, submit info,</w:t>
+            </w:r>
+          </w:p>
+          <w:p>
+            <w:pPr>
               <w:rPr>
                 <w:rFonts w:ascii="Calibri" w:hAnsi="Calibri" w:cs="Calibri"/>
                 <w:i/>
@@ -769,580 +993,110 @@
                 <w:sz w:val="24"/>
                 <w:szCs w:val="24"/>
               </w:rPr>
-              <w:t>hours</w:t>
-            </w:r>
-            <w:proofErr w:type="gramEnd"/>
-            <w:r>
-              <w:rPr>
-                <w:rFonts w:ascii="Calibri" w:hAnsi="Calibri" w:cs="Calibri"/>
-                <w:i/>
+            </w:pPr>
+          </w:p>
+          <w:p>
+            <w:pPr>
+              <w:rPr>
+                <w:rFonts w:ascii="Calibri" w:hAnsi="Calibri" w:cs="Calibri"/>
+                <w:color w:val="000000"/>
+                <w:sz w:val="24"/>
+                <w:szCs w:val="24"/>
+              </w:rPr>
+            </w:pPr>
+            <w:r>
+              <w:rPr>
+                <w:rFonts w:ascii="Calibri" w:hAnsi="Calibri" w:cs="Calibri"/>
+                <w:b/>
+                <w:color w:val="000000"/>
+                <w:sz w:val="24"/>
+                <w:szCs w:val="24"/>
+              </w:rPr>
+              <w:t>Key tasks</w:t>
+            </w:r>
+          </w:p>
+          <w:p>
+            <w:pPr>
+              <w:pStyle w:val="ListParagraph"/>
+              <w:numPr>
+                <w:ilvl w:val="0"/>
+                <w:numId w:val="5"/>
+              </w:numPr>
+              <w:rPr>
+                <w:rFonts w:ascii="Calibri" w:hAnsi="Calibri" w:cs="Calibri"/>
+                <w:b/>
                 <w:iCs/>
                 <w:color w:val="666666"/>
                 <w:sz w:val="24"/>
                 <w:szCs w:val="24"/>
               </w:rPr>
-              <w:t xml:space="preserve"> web use, favourite web sites/mobile apps, use of other Warwick </w:t>
-            </w:r>
-            <w:r>
-              <w:rPr>
-                <w:rFonts w:ascii="Calibri" w:hAnsi="Calibri" w:cs="Calibri"/>
-                <w:i/>
+            </w:pPr>
+            <w:r>
+              <w:rPr>
+                <w:rFonts w:ascii="Calibri" w:hAnsi="Calibri" w:cs="Calibri"/>
+                <w:b/>
                 <w:iCs/>
                 <w:color w:val="666666"/>
                 <w:sz w:val="24"/>
                 <w:szCs w:val="24"/>
               </w:rPr>
-              <w:t xml:space="preserve">IT </w:t>
-            </w:r>
-            <w:r>
-              <w:rPr>
-                <w:rFonts w:ascii="Calibri" w:hAnsi="Calibri" w:cs="Calibri"/>
-                <w:i/>
+              <w:t>Find case</w:t>
+            </w:r>
+          </w:p>
+          <w:p>
+            <w:pPr>
+              <w:pStyle w:val="ListParagraph"/>
+              <w:numPr>
+                <w:ilvl w:val="0"/>
+                <w:numId w:val="5"/>
+              </w:numPr>
+              <w:rPr>
+                <w:rFonts w:ascii="Calibri" w:hAnsi="Calibri" w:cs="Calibri"/>
+                <w:b/>
                 <w:iCs/>
                 <w:color w:val="666666"/>
                 <w:sz w:val="24"/>
                 <w:szCs w:val="24"/>
               </w:rPr>
-              <w:t>systems)</w:t>
-            </w:r>
-          </w:p>
-          <w:p>
-            <w:pPr>
-              <w:rPr>
-                <w:sz w:val="24"/>
-                <w:szCs w:val="24"/>
-              </w:rPr>
-            </w:pPr>
-            <w:r>
-              <w:rPr>
-                <w:sz w:val="24"/>
-                <w:szCs w:val="24"/>
-              </w:rPr>
-              <w:br/>
-            </w:r>
-            <w:r>
-              <w:rPr>
-                <w:rFonts w:ascii="Calibri" w:hAnsi="Calibri" w:cs="Calibri"/>
-                <w:b/>
-                <w:bCs/>
-                <w:color w:val="000000"/>
-                <w:sz w:val="24"/>
-                <w:szCs w:val="24"/>
-              </w:rPr>
-              <w:t xml:space="preserve">Attitude towards technology </w:t>
-            </w:r>
-            <w:r>
-              <w:rPr>
-                <w:sz w:val="24"/>
-                <w:szCs w:val="24"/>
-              </w:rPr>
-              <w:br/>
-            </w:r>
-            <w:r>
-              <w:rPr>
-                <w:rFonts w:ascii="Calibri" w:hAnsi="Calibri" w:cs="Calibri"/>
-                <w:color w:val="000000"/>
-                <w:sz w:val="24"/>
-                <w:szCs w:val="24"/>
-              </w:rPr>
-              <w:sym w:font="Wingdings" w:char="F06F"/>
-            </w:r>
-            <w:r>
-              <w:rPr>
-                <w:rFonts w:ascii="Calibri" w:hAnsi="Calibri" w:cs="Calibri"/>
-                <w:color w:val="000000"/>
-                <w:sz w:val="24"/>
-                <w:szCs w:val="24"/>
-              </w:rPr>
-              <w:t xml:space="preserve"> Great</w:t>
-            </w:r>
-            <w:r>
-              <w:rPr>
-                <w:rFonts w:ascii="Calibri" w:hAnsi="Calibri" w:cs="Calibri"/>
-                <w:color w:val="000000"/>
-                <w:sz w:val="24"/>
-                <w:szCs w:val="24"/>
-              </w:rPr>
-              <w:t xml:space="preserve"> –</w:t>
-            </w:r>
-            <w:r>
-              <w:rPr>
-                <w:rFonts w:ascii="Calibri" w:hAnsi="Calibri" w:cs="Calibri"/>
-                <w:color w:val="000000"/>
-                <w:sz w:val="24"/>
-                <w:szCs w:val="24"/>
-              </w:rPr>
-              <w:t xml:space="preserve"> </w:t>
-            </w:r>
-            <w:r>
-              <w:rPr>
-                <w:rFonts w:ascii="Calibri" w:hAnsi="Calibri" w:cs="Calibri"/>
-                <w:color w:val="000000"/>
-                <w:sz w:val="24"/>
-                <w:szCs w:val="24"/>
-              </w:rPr>
-              <w:t>i</w:t>
-            </w:r>
-            <w:r>
-              <w:rPr>
-                <w:rFonts w:ascii="Calibri" w:hAnsi="Calibri" w:cs="Calibri"/>
-                <w:color w:val="000000"/>
-                <w:sz w:val="24"/>
-                <w:szCs w:val="24"/>
-              </w:rPr>
-              <w:t>t</w:t>
-            </w:r>
-            <w:r>
-              <w:rPr>
-                <w:rFonts w:ascii="Calibri" w:hAnsi="Calibri" w:cs="Calibri"/>
-                <w:color w:val="000000"/>
-                <w:sz w:val="24"/>
-                <w:szCs w:val="24"/>
-              </w:rPr>
-              <w:t>’</w:t>
-            </w:r>
-            <w:r>
-              <w:rPr>
-                <w:rFonts w:ascii="Calibri" w:hAnsi="Calibri" w:cs="Calibri"/>
-                <w:color w:val="000000"/>
-                <w:sz w:val="24"/>
-                <w:szCs w:val="24"/>
-              </w:rPr>
-              <w:t>s easy to use and saves me time</w:t>
-            </w:r>
-            <w:r>
-              <w:rPr>
-                <w:sz w:val="24"/>
-                <w:szCs w:val="24"/>
-              </w:rPr>
-              <w:br/>
-            </w:r>
-            <w:r>
-              <w:rPr>
-                <w:rFonts w:ascii="Calibri" w:hAnsi="Calibri" w:cs="Calibri"/>
-                <w:color w:val="000000"/>
-                <w:sz w:val="24"/>
-                <w:szCs w:val="24"/>
-              </w:rPr>
-              <w:sym w:font="Wingdings" w:char="F06F"/>
-            </w:r>
-            <w:r>
-              <w:rPr>
-                <w:rFonts w:ascii="Calibri" w:hAnsi="Calibri" w:cs="Calibri"/>
-                <w:color w:val="000000"/>
-                <w:sz w:val="24"/>
-                <w:szCs w:val="24"/>
-              </w:rPr>
-              <w:t xml:space="preserve"> I like it but it often falls short</w:t>
-            </w:r>
-            <w:r>
-              <w:rPr>
-                <w:sz w:val="24"/>
-                <w:szCs w:val="24"/>
-              </w:rPr>
-              <w:br/>
-            </w:r>
-            <w:r>
-              <w:rPr>
-                <w:rFonts w:ascii="Calibri" w:hAnsi="Calibri" w:cs="Calibri"/>
-                <w:color w:val="000000"/>
-                <w:sz w:val="24"/>
-                <w:szCs w:val="24"/>
-              </w:rPr>
-              <w:sym w:font="Wingdings" w:char="F06F"/>
-            </w:r>
-            <w:r>
-              <w:rPr>
-                <w:rFonts w:ascii="Calibri" w:hAnsi="Calibri" w:cs="Calibri"/>
-                <w:color w:val="000000"/>
-                <w:sz w:val="24"/>
-                <w:szCs w:val="24"/>
-              </w:rPr>
-              <w:t xml:space="preserve"> I don’</w:t>
-            </w:r>
-            <w:r>
-              <w:rPr>
-                <w:rFonts w:ascii="Calibri" w:hAnsi="Calibri" w:cs="Calibri"/>
-                <w:color w:val="000000"/>
-                <w:sz w:val="24"/>
-                <w:szCs w:val="24"/>
-              </w:rPr>
-              <w:t>t like it but I have to use it</w:t>
-            </w:r>
-            <w:r>
-              <w:rPr>
-                <w:sz w:val="24"/>
-                <w:szCs w:val="24"/>
-              </w:rPr>
-              <w:br/>
-            </w:r>
-          </w:p>
-          <w:p>
-            <w:pPr>
-              <w:rPr>
-                <w:rFonts w:ascii="Calibri" w:hAnsi="Calibri" w:cs="Calibri"/>
-                <w:b/>
-                <w:color w:val="000000"/>
-                <w:sz w:val="24"/>
-                <w:szCs w:val="24"/>
-              </w:rPr>
-            </w:pPr>
-            <w:r>
-              <w:rPr>
-                <w:rFonts w:ascii="Calibri" w:hAnsi="Calibri" w:cs="Calibri"/>
-                <w:b/>
-                <w:color w:val="000000"/>
-                <w:sz w:val="24"/>
-                <w:szCs w:val="24"/>
-              </w:rPr>
-              <w:t xml:space="preserve">IT equipment </w:t>
-            </w:r>
-          </w:p>
-          <w:p>
-            <w:pPr>
-              <w:rPr>
-                <w:rFonts w:ascii="Calibri" w:hAnsi="Calibri" w:cs="Calibri"/>
-                <w:color w:val="000000"/>
-                <w:sz w:val="24"/>
-                <w:szCs w:val="24"/>
-              </w:rPr>
-            </w:pPr>
-            <w:r>
-              <w:rPr>
-                <w:rFonts w:ascii="Calibri" w:hAnsi="Calibri" w:cs="Calibri"/>
-                <w:color w:val="000000"/>
-                <w:sz w:val="24"/>
-                <w:szCs w:val="24"/>
-              </w:rPr>
-              <w:t xml:space="preserve"> </w:t>
-            </w:r>
-            <w:r>
-              <w:rPr>
-                <w:rFonts w:ascii="Calibri" w:hAnsi="Calibri" w:cs="Calibri"/>
-                <w:i/>
+            </w:pPr>
+            <w:r>
+              <w:rPr>
+                <w:rFonts w:ascii="Calibri" w:hAnsi="Calibri" w:cs="Calibri"/>
+                <w:b/>
                 <w:iCs/>
                 <w:color w:val="666666"/>
                 <w:sz w:val="24"/>
                 <w:szCs w:val="24"/>
               </w:rPr>
-              <w:t>(</w:t>
-            </w:r>
-            <w:proofErr w:type="spellStart"/>
-            <w:r>
-              <w:rPr>
-                <w:rFonts w:ascii="Calibri" w:hAnsi="Calibri" w:cs="Calibri"/>
-                <w:i/>
+              <w:t>Trace work</w:t>
+            </w:r>
+          </w:p>
+          <w:p>
+            <w:pPr>
+              <w:pStyle w:val="ListParagraph"/>
+              <w:numPr>
+                <w:ilvl w:val="0"/>
+                <w:numId w:val="5"/>
+              </w:numPr>
+              <w:rPr>
+                <w:rFonts w:ascii="Calibri" w:hAnsi="Calibri" w:cs="Calibri"/>
+                <w:b/>
                 <w:iCs/>
                 <w:color w:val="666666"/>
                 <w:sz w:val="24"/>
                 <w:szCs w:val="24"/>
               </w:rPr>
-              <w:t>eg</w:t>
-            </w:r>
-            <w:proofErr w:type="spellEnd"/>
-            <w:r>
-              <w:rPr>
-                <w:rFonts w:ascii="Calibri" w:hAnsi="Calibri" w:cs="Calibri"/>
-                <w:i/>
+            </w:pPr>
+            <w:r>
+              <w:rPr>
+                <w:rFonts w:ascii="Calibri" w:hAnsi="Calibri" w:cs="Calibri"/>
+                <w:b/>
                 <w:iCs/>
                 <w:color w:val="666666"/>
                 <w:sz w:val="24"/>
                 <w:szCs w:val="24"/>
               </w:rPr>
-              <w:t xml:space="preserve"> desktop, laptop, mobile device, tablet, printer, networked, wireless)</w:t>
-            </w:r>
-            <w:r>
-              <w:rPr>
-                <w:sz w:val="24"/>
-                <w:szCs w:val="24"/>
-              </w:rPr>
-              <w:br/>
-            </w:r>
-            <w:r>
-              <w:rPr>
-                <w:sz w:val="24"/>
-                <w:szCs w:val="24"/>
-              </w:rPr>
-              <w:br/>
-            </w:r>
-            <w:r>
-              <w:rPr>
-                <w:rFonts w:ascii="Calibri" w:hAnsi="Calibri" w:cs="Calibri"/>
-                <w:b/>
-                <w:color w:val="000000"/>
-                <w:sz w:val="24"/>
-                <w:szCs w:val="24"/>
-              </w:rPr>
-              <w:t>How will this person use the web site?</w:t>
-            </w:r>
-          </w:p>
-          <w:p>
-            <w:pPr>
-              <w:rPr>
-                <w:rFonts w:ascii="Calibri" w:hAnsi="Calibri" w:cs="Calibri"/>
-                <w:i/>
-                <w:iCs/>
-                <w:color w:val="666666"/>
-                <w:sz w:val="24"/>
-                <w:szCs w:val="24"/>
-              </w:rPr>
-            </w:pPr>
-            <w:r>
-              <w:rPr>
-                <w:rFonts w:ascii="Calibri" w:hAnsi="Calibri" w:cs="Calibri"/>
-                <w:i/>
-                <w:iCs/>
-                <w:color w:val="666666"/>
-                <w:sz w:val="24"/>
-                <w:szCs w:val="24"/>
-              </w:rPr>
-              <w:t>(</w:t>
-            </w:r>
-            <w:proofErr w:type="spellStart"/>
-            <w:r>
-              <w:rPr>
-                <w:rFonts w:ascii="Calibri" w:hAnsi="Calibri" w:cs="Calibri"/>
-                <w:i/>
-                <w:iCs/>
-                <w:color w:val="666666"/>
-                <w:sz w:val="24"/>
-                <w:szCs w:val="24"/>
-              </w:rPr>
-              <w:t>eg</w:t>
-            </w:r>
-            <w:proofErr w:type="spellEnd"/>
-            <w:r>
-              <w:rPr>
-                <w:rFonts w:ascii="Calibri" w:hAnsi="Calibri" w:cs="Calibri"/>
-                <w:i/>
-                <w:iCs/>
-                <w:color w:val="666666"/>
-                <w:sz w:val="24"/>
-                <w:szCs w:val="24"/>
-              </w:rPr>
-              <w:t xml:space="preserve"> upload</w:t>
-            </w:r>
-            <w:r>
-              <w:rPr>
-                <w:rFonts w:ascii="Calibri" w:hAnsi="Calibri" w:cs="Calibri"/>
-                <w:i/>
-                <w:iCs/>
-                <w:color w:val="666666"/>
-                <w:sz w:val="24"/>
-                <w:szCs w:val="24"/>
-              </w:rPr>
-              <w:t xml:space="preserve"> </w:t>
-            </w:r>
-            <w:r>
-              <w:rPr>
-                <w:rFonts w:ascii="Calibri" w:hAnsi="Calibri" w:cs="Calibri"/>
-                <w:i/>
-                <w:iCs/>
-                <w:color w:val="666666"/>
-                <w:sz w:val="24"/>
-                <w:szCs w:val="24"/>
-              </w:rPr>
-              <w:t>documents, access</w:t>
-            </w:r>
-            <w:r>
-              <w:rPr>
-                <w:rFonts w:ascii="Calibri" w:hAnsi="Calibri" w:cs="Calibri"/>
-                <w:i/>
-                <w:iCs/>
-                <w:color w:val="666666"/>
-                <w:sz w:val="24"/>
-                <w:szCs w:val="24"/>
-              </w:rPr>
-              <w:t xml:space="preserve"> </w:t>
-            </w:r>
-            <w:r>
-              <w:rPr>
-                <w:rFonts w:ascii="Calibri" w:hAnsi="Calibri" w:cs="Calibri"/>
-                <w:i/>
-                <w:iCs/>
-                <w:color w:val="666666"/>
-                <w:sz w:val="24"/>
-                <w:szCs w:val="24"/>
-              </w:rPr>
-              <w:t>information,</w:t>
-            </w:r>
-            <w:r>
-              <w:rPr>
-                <w:rFonts w:ascii="Calibri" w:hAnsi="Calibri" w:cs="Calibri"/>
-                <w:i/>
-                <w:iCs/>
-                <w:color w:val="666666"/>
-                <w:sz w:val="24"/>
-                <w:szCs w:val="24"/>
-              </w:rPr>
-              <w:t xml:space="preserve"> register modules, book events, download handbook, frequently, </w:t>
-            </w:r>
-            <w:r>
-              <w:rPr>
-                <w:rFonts w:ascii="Calibri" w:hAnsi="Calibri" w:cs="Calibri"/>
-                <w:i/>
-                <w:iCs/>
-                <w:color w:val="666666"/>
-                <w:sz w:val="24"/>
-                <w:szCs w:val="24"/>
-              </w:rPr>
-              <w:t xml:space="preserve">infrequently, </w:t>
-            </w:r>
-            <w:r>
-              <w:rPr>
-                <w:rFonts w:ascii="Calibri" w:hAnsi="Calibri" w:cs="Calibri"/>
-                <w:i/>
-                <w:iCs/>
-                <w:color w:val="666666"/>
-                <w:sz w:val="24"/>
-                <w:szCs w:val="24"/>
-              </w:rPr>
-              <w:t>access from campus</w:t>
-            </w:r>
-            <w:r>
-              <w:rPr>
-                <w:rFonts w:ascii="Calibri" w:hAnsi="Calibri" w:cs="Calibri"/>
-                <w:i/>
-                <w:iCs/>
-                <w:color w:val="666666"/>
-                <w:sz w:val="24"/>
-                <w:szCs w:val="24"/>
-              </w:rPr>
-              <w:t>,</w:t>
-            </w:r>
-            <w:r>
-              <w:rPr>
-                <w:rFonts w:ascii="Calibri" w:hAnsi="Calibri" w:cs="Calibri"/>
-                <w:i/>
-                <w:iCs/>
-                <w:color w:val="666666"/>
-                <w:sz w:val="24"/>
-                <w:szCs w:val="24"/>
-              </w:rPr>
-              <w:t xml:space="preserve"> from home,</w:t>
-            </w:r>
-            <w:r>
-              <w:rPr>
-                <w:rFonts w:ascii="Calibri" w:hAnsi="Calibri" w:cs="Calibri"/>
-                <w:i/>
-                <w:iCs/>
-                <w:color w:val="666666"/>
-                <w:sz w:val="24"/>
-                <w:szCs w:val="24"/>
-              </w:rPr>
-              <w:t xml:space="preserve"> </w:t>
-            </w:r>
-            <w:r>
-              <w:rPr>
-                <w:rFonts w:ascii="Calibri" w:hAnsi="Calibri" w:cs="Calibri"/>
-                <w:i/>
-                <w:iCs/>
-                <w:color w:val="666666"/>
-                <w:sz w:val="24"/>
-                <w:szCs w:val="24"/>
-              </w:rPr>
-              <w:t>laptop, mobile device</w:t>
-            </w:r>
-            <w:r>
-              <w:rPr>
-                <w:rFonts w:ascii="Calibri" w:hAnsi="Calibri" w:cs="Calibri"/>
-                <w:i/>
-                <w:iCs/>
-                <w:color w:val="666666"/>
-                <w:sz w:val="24"/>
-                <w:szCs w:val="24"/>
-              </w:rPr>
-              <w:t>)</w:t>
-            </w:r>
-          </w:p>
-          <w:p>
-            <w:pPr>
-              <w:rPr>
-                <w:rFonts w:ascii="Calibri" w:hAnsi="Calibri" w:cs="Calibri"/>
-                <w:i/>
-                <w:iCs/>
-                <w:color w:val="666666"/>
-                <w:sz w:val="24"/>
-                <w:szCs w:val="24"/>
-              </w:rPr>
-            </w:pPr>
-          </w:p>
-          <w:p>
-            <w:pPr>
-              <w:rPr>
-                <w:rFonts w:ascii="Calibri" w:hAnsi="Calibri" w:cs="Calibri"/>
-                <w:color w:val="000000"/>
-                <w:sz w:val="24"/>
-                <w:szCs w:val="24"/>
-              </w:rPr>
-            </w:pPr>
-            <w:r>
-              <w:rPr>
-                <w:rFonts w:ascii="Calibri" w:hAnsi="Calibri" w:cs="Calibri"/>
-                <w:b/>
-                <w:color w:val="000000"/>
-                <w:sz w:val="24"/>
-                <w:szCs w:val="24"/>
-              </w:rPr>
-              <w:t>Key tasks</w:t>
-            </w:r>
-          </w:p>
-          <w:p>
-            <w:pPr>
-              <w:rPr>
-                <w:rFonts w:ascii="Calibri" w:hAnsi="Calibri" w:cs="Calibri"/>
-                <w:b/>
-                <w:iCs/>
-                <w:color w:val="666666"/>
-                <w:sz w:val="24"/>
-                <w:szCs w:val="24"/>
-              </w:rPr>
-            </w:pPr>
-            <w:r>
-              <w:rPr>
-                <w:rFonts w:ascii="Calibri" w:hAnsi="Calibri" w:cs="Calibri"/>
-                <w:i/>
-                <w:iCs/>
-                <w:color w:val="666666"/>
-                <w:sz w:val="24"/>
-                <w:szCs w:val="24"/>
-              </w:rPr>
-              <w:t>(</w:t>
-            </w:r>
-            <w:proofErr w:type="spellStart"/>
-            <w:r>
-              <w:rPr>
-                <w:rFonts w:ascii="Calibri" w:hAnsi="Calibri" w:cs="Calibri"/>
-                <w:i/>
-                <w:iCs/>
-                <w:color w:val="666666"/>
-                <w:sz w:val="24"/>
-                <w:szCs w:val="24"/>
-              </w:rPr>
-              <w:t>eg</w:t>
-            </w:r>
-            <w:proofErr w:type="spellEnd"/>
-            <w:r>
-              <w:rPr>
-                <w:rFonts w:ascii="Calibri" w:hAnsi="Calibri" w:cs="Calibri"/>
-                <w:i/>
-                <w:iCs/>
-                <w:color w:val="666666"/>
-                <w:sz w:val="24"/>
-                <w:szCs w:val="24"/>
-              </w:rPr>
-              <w:t xml:space="preserve"> </w:t>
-            </w:r>
-            <w:r>
-              <w:rPr>
-                <w:rFonts w:ascii="Calibri" w:hAnsi="Calibri" w:cs="Calibri"/>
-                <w:i/>
-                <w:iCs/>
-                <w:color w:val="666666"/>
-                <w:sz w:val="24"/>
-                <w:szCs w:val="24"/>
-              </w:rPr>
-              <w:t>top three tasks this person needs to do)</w:t>
+              <w:t>Get work case report</w:t>
             </w:r>
           </w:p>
         </w:tc>
@@ -1453,6 +1207,97 @@
     </w:lvl>
   </w:abstractNum>
   <w:abstractNum w:abstractNumId="1" w15:restartNumberingAfterBreak="0">
+    <w:nsid w:val="0F305B41"/>
+    <w:multiLevelType w:val="hybridMultilevel"/>
+    <w:tmpl w:val="F90AA97A"/>
+    <w:lvl w:ilvl="0" w:tplc="C1D0EE34">
+      <w:start w:val="1"/>
+      <w:numFmt w:val="decimal"/>
+      <w:lvlText w:val="%1."/>
+      <w:lvlJc w:val="left"/>
+      <w:pPr>
+        <w:ind w:left="720" w:hanging="360"/>
+      </w:pPr>
+      <w:rPr>
+        <w:rFonts w:hint="default"/>
+        <w:b w:val="0"/>
+        <w:i/>
+      </w:rPr>
+    </w:lvl>
+    <w:lvl w:ilvl="1" w:tplc="08090019" w:tentative="1">
+      <w:start w:val="1"/>
+      <w:numFmt w:val="lowerLetter"/>
+      <w:lvlText w:val="%2."/>
+      <w:lvlJc w:val="left"/>
+      <w:pPr>
+        <w:ind w:left="1440" w:hanging="360"/>
+      </w:pPr>
+    </w:lvl>
+    <w:lvl w:ilvl="2" w:tplc="0809001B" w:tentative="1">
+      <w:start w:val="1"/>
+      <w:numFmt w:val="lowerRoman"/>
+      <w:lvlText w:val="%3."/>
+      <w:lvlJc w:val="right"/>
+      <w:pPr>
+        <w:ind w:left="2160" w:hanging="180"/>
+      </w:pPr>
+    </w:lvl>
+    <w:lvl w:ilvl="3" w:tplc="0809000F" w:tentative="1">
+      <w:start w:val="1"/>
+      <w:numFmt w:val="decimal"/>
+      <w:lvlText w:val="%4."/>
+      <w:lvlJc w:val="left"/>
+      <w:pPr>
+        <w:ind w:left="2880" w:hanging="360"/>
+      </w:pPr>
+    </w:lvl>
+    <w:lvl w:ilvl="4" w:tplc="08090019" w:tentative="1">
+      <w:start w:val="1"/>
+      <w:numFmt w:val="lowerLetter"/>
+      <w:lvlText w:val="%5."/>
+      <w:lvlJc w:val="left"/>
+      <w:pPr>
+        <w:ind w:left="3600" w:hanging="360"/>
+      </w:pPr>
+    </w:lvl>
+    <w:lvl w:ilvl="5" w:tplc="0809001B" w:tentative="1">
+      <w:start w:val="1"/>
+      <w:numFmt w:val="lowerRoman"/>
+      <w:lvlText w:val="%6."/>
+      <w:lvlJc w:val="right"/>
+      <w:pPr>
+        <w:ind w:left="4320" w:hanging="180"/>
+      </w:pPr>
+    </w:lvl>
+    <w:lvl w:ilvl="6" w:tplc="0809000F" w:tentative="1">
+      <w:start w:val="1"/>
+      <w:numFmt w:val="decimal"/>
+      <w:lvlText w:val="%7."/>
+      <w:lvlJc w:val="left"/>
+      <w:pPr>
+        <w:ind w:left="5040" w:hanging="360"/>
+      </w:pPr>
+    </w:lvl>
+    <w:lvl w:ilvl="7" w:tplc="08090019" w:tentative="1">
+      <w:start w:val="1"/>
+      <w:numFmt w:val="lowerLetter"/>
+      <w:lvlText w:val="%8."/>
+      <w:lvlJc w:val="left"/>
+      <w:pPr>
+        <w:ind w:left="5760" w:hanging="360"/>
+      </w:pPr>
+    </w:lvl>
+    <w:lvl w:ilvl="8" w:tplc="0809001B" w:tentative="1">
+      <w:start w:val="1"/>
+      <w:numFmt w:val="lowerRoman"/>
+      <w:lvlText w:val="%9."/>
+      <w:lvlJc w:val="right"/>
+      <w:pPr>
+        <w:ind w:left="6480" w:hanging="180"/>
+      </w:pPr>
+    </w:lvl>
+  </w:abstractNum>
+  <w:abstractNum w:abstractNumId="2" w15:restartNumberingAfterBreak="0">
     <w:nsid w:val="429166AF"/>
     <w:multiLevelType w:val="hybridMultilevel"/>
     <w:tmpl w:val="C40813CA"/>
@@ -1542,7 +1387,7 @@
       </w:pPr>
     </w:lvl>
   </w:abstractNum>
-  <w:abstractNum w:abstractNumId="2" w15:restartNumberingAfterBreak="0">
+  <w:abstractNum w:abstractNumId="3" w15:restartNumberingAfterBreak="0">
     <w:nsid w:val="5C8D5722"/>
     <w:multiLevelType w:val="hybridMultilevel"/>
     <w:tmpl w:val="EF82EEDA"/>
@@ -1633,14 +1478,111 @@
       </w:pPr>
     </w:lvl>
   </w:abstractNum>
+  <w:abstractNum w:abstractNumId="4" w15:restartNumberingAfterBreak="0">
+    <w:nsid w:val="72AC0A7D"/>
+    <w:multiLevelType w:val="hybridMultilevel"/>
+    <w:tmpl w:val="A6A8EBB2"/>
+    <w:lvl w:ilvl="0" w:tplc="50F4195E">
+      <w:start w:val="1"/>
+      <w:numFmt w:val="decimal"/>
+      <w:lvlText w:val="%1."/>
+      <w:lvlJc w:val="left"/>
+      <w:pPr>
+        <w:ind w:left="420" w:hanging="360"/>
+      </w:pPr>
+      <w:rPr>
+        <w:rFonts w:hint="default"/>
+        <w:i/>
+        <w:color w:val="666666"/>
+      </w:rPr>
+    </w:lvl>
+    <w:lvl w:ilvl="1" w:tplc="08090019" w:tentative="1">
+      <w:start w:val="1"/>
+      <w:numFmt w:val="lowerLetter"/>
+      <w:lvlText w:val="%2."/>
+      <w:lvlJc w:val="left"/>
+      <w:pPr>
+        <w:ind w:left="1140" w:hanging="360"/>
+      </w:pPr>
+    </w:lvl>
+    <w:lvl w:ilvl="2" w:tplc="0809001B" w:tentative="1">
+      <w:start w:val="1"/>
+      <w:numFmt w:val="lowerRoman"/>
+      <w:lvlText w:val="%3."/>
+      <w:lvlJc w:val="right"/>
+      <w:pPr>
+        <w:ind w:left="1860" w:hanging="180"/>
+      </w:pPr>
+    </w:lvl>
+    <w:lvl w:ilvl="3" w:tplc="0809000F" w:tentative="1">
+      <w:start w:val="1"/>
+      <w:numFmt w:val="decimal"/>
+      <w:lvlText w:val="%4."/>
+      <w:lvlJc w:val="left"/>
+      <w:pPr>
+        <w:ind w:left="2580" w:hanging="360"/>
+      </w:pPr>
+    </w:lvl>
+    <w:lvl w:ilvl="4" w:tplc="08090019" w:tentative="1">
+      <w:start w:val="1"/>
+      <w:numFmt w:val="lowerLetter"/>
+      <w:lvlText w:val="%5."/>
+      <w:lvlJc w:val="left"/>
+      <w:pPr>
+        <w:ind w:left="3300" w:hanging="360"/>
+      </w:pPr>
+    </w:lvl>
+    <w:lvl w:ilvl="5" w:tplc="0809001B" w:tentative="1">
+      <w:start w:val="1"/>
+      <w:numFmt w:val="lowerRoman"/>
+      <w:lvlText w:val="%6."/>
+      <w:lvlJc w:val="right"/>
+      <w:pPr>
+        <w:ind w:left="4020" w:hanging="180"/>
+      </w:pPr>
+    </w:lvl>
+    <w:lvl w:ilvl="6" w:tplc="0809000F" w:tentative="1">
+      <w:start w:val="1"/>
+      <w:numFmt w:val="decimal"/>
+      <w:lvlText w:val="%7."/>
+      <w:lvlJc w:val="left"/>
+      <w:pPr>
+        <w:ind w:left="4740" w:hanging="360"/>
+      </w:pPr>
+    </w:lvl>
+    <w:lvl w:ilvl="7" w:tplc="08090019" w:tentative="1">
+      <w:start w:val="1"/>
+      <w:numFmt w:val="lowerLetter"/>
+      <w:lvlText w:val="%8."/>
+      <w:lvlJc w:val="left"/>
+      <w:pPr>
+        <w:ind w:left="5460" w:hanging="360"/>
+      </w:pPr>
+    </w:lvl>
+    <w:lvl w:ilvl="8" w:tplc="0809001B" w:tentative="1">
+      <w:start w:val="1"/>
+      <w:numFmt w:val="lowerRoman"/>
+      <w:lvlText w:val="%9."/>
+      <w:lvlJc w:val="right"/>
+      <w:pPr>
+        <w:ind w:left="6180" w:hanging="180"/>
+      </w:pPr>
+    </w:lvl>
+  </w:abstractNum>
   <w:num w:numId="1">
-    <w:abstractNumId w:val="1"/>
+    <w:abstractNumId w:val="2"/>
   </w:num>
   <w:num w:numId="2">
-    <w:abstractNumId w:val="2"/>
+    <w:abstractNumId w:val="3"/>
   </w:num>
   <w:num w:numId="3">
     <w:abstractNumId w:val="0"/>
+  </w:num>
+  <w:num w:numId="4">
+    <w:abstractNumId w:val="4"/>
+  </w:num>
+  <w:num w:numId="5">
+    <w:abstractNumId w:val="1"/>
   </w:num>
 </w:numbering>
 </file>

</xml_diff>

<commit_message>
add Trainer Tim Persona
</commit_message>
<xml_diff>
--- a/requirement/Persona.docx
+++ b/requirement/Persona.docx
@@ -1869,14 +1869,7 @@
                 <w:sz w:val="24"/>
                 <w:szCs w:val="24"/>
               </w:rPr>
-              <w:t>laptop</w:t>
-            </w:r>
-            <w:r>
-              <w:rPr>
-                <w:sz w:val="24"/>
-                <w:szCs w:val="24"/>
-              </w:rPr>
-              <w:t>, smart phone</w:t>
+              <w:t>laptop, smart phone</w:t>
             </w:r>
           </w:p>
           <w:p>
@@ -1967,8 +1960,6 @@
               </w:rPr>
               <w:t>Key tasks</w:t>
             </w:r>
-            <w:bookmarkStart w:id="0" w:name="_GoBack"/>
-            <w:bookmarkEnd w:id="0"/>
           </w:p>
           <w:p>
             <w:pPr>
@@ -2053,6 +2044,872 @@
               </w:rPr>
               <w:t>Pay for case</w:t>
             </w:r>
+          </w:p>
+        </w:tc>
+      </w:tr>
+      <w:tr>
+        <w:trPr>
+          <w:trHeight w:val="8036"/>
+        </w:trPr>
+        <w:tc>
+          <w:tcPr>
+            <w:tcW w:w="6354" w:type="dxa"/>
+          </w:tcPr>
+          <w:p>
+            <w:pPr>
+              <w:rPr>
+                <w:rFonts w:ascii="Calibri" w:hAnsi="Calibri" w:cs="Calibri"/>
+                <w:b/>
+                <w:bCs/>
+                <w:color w:val="000000"/>
+                <w:sz w:val="24"/>
+                <w:szCs w:val="24"/>
+              </w:rPr>
+            </w:pPr>
+            <w:r>
+              <w:rPr>
+                <w:rFonts w:ascii="Calibri" w:hAnsi="Calibri" w:cs="Calibri"/>
+                <w:b/>
+                <w:bCs/>
+                <w:color w:val="44546A" w:themeColor="text2"/>
+                <w:sz w:val="36"/>
+                <w:szCs w:val="36"/>
+              </w:rPr>
+              <w:lastRenderedPageBreak/>
+              <w:t>Tim</w:t>
+            </w:r>
+            <w:r>
+              <w:rPr>
+                <w:sz w:val="24"/>
+                <w:szCs w:val="24"/>
+              </w:rPr>
+              <w:br/>
+            </w:r>
+            <w:r>
+              <w:rPr>
+                <w:rFonts w:ascii="Calibri" w:hAnsi="Calibri" w:cs="Calibri"/>
+                <w:bCs/>
+                <w:color w:val="000000"/>
+                <w:sz w:val="24"/>
+                <w:szCs w:val="24"/>
+              </w:rPr>
+              <w:t xml:space="preserve">Age: </w:t>
+            </w:r>
+            <w:r>
+              <w:rPr>
+                <w:rFonts w:ascii="Calibri" w:hAnsi="Calibri" w:cs="Calibri"/>
+                <w:bCs/>
+                <w:color w:val="000000"/>
+                <w:sz w:val="24"/>
+                <w:szCs w:val="24"/>
+              </w:rPr>
+              <w:t>45</w:t>
+            </w:r>
+            <w:r>
+              <w:rPr>
+                <w:sz w:val="24"/>
+                <w:szCs w:val="24"/>
+              </w:rPr>
+              <w:br/>
+            </w:r>
+            <w:r>
+              <w:rPr>
+                <w:rFonts w:ascii="Calibri" w:hAnsi="Calibri" w:cs="Calibri"/>
+                <w:bCs/>
+                <w:color w:val="000000"/>
+                <w:sz w:val="24"/>
+                <w:szCs w:val="24"/>
+              </w:rPr>
+              <w:t>Role: Trainer</w:t>
+            </w:r>
+            <w:r>
+              <w:rPr>
+                <w:rFonts w:ascii="Calibri" w:hAnsi="Calibri" w:cs="Calibri"/>
+                <w:bCs/>
+                <w:color w:val="000000"/>
+                <w:sz w:val="24"/>
+                <w:szCs w:val="24"/>
+              </w:rPr>
+              <w:t xml:space="preserve"> </w:t>
+            </w:r>
+            <w:r>
+              <w:rPr>
+                <w:sz w:val="24"/>
+                <w:szCs w:val="24"/>
+              </w:rPr>
+              <w:br/>
+            </w:r>
+            <w:r>
+              <w:rPr>
+                <w:sz w:val="24"/>
+                <w:szCs w:val="24"/>
+              </w:rPr>
+              <w:br/>
+            </w:r>
+            <w:r>
+              <w:rPr>
+                <w:rFonts w:ascii="Calibri" w:hAnsi="Calibri" w:cs="Calibri"/>
+                <w:b/>
+                <w:bCs/>
+                <w:color w:val="000000"/>
+                <w:sz w:val="24"/>
+                <w:szCs w:val="24"/>
+              </w:rPr>
+              <w:t xml:space="preserve">Goals and motivations </w:t>
+            </w:r>
+          </w:p>
+          <w:p>
+            <w:pPr>
+              <w:pStyle w:val="ListParagraph"/>
+              <w:numPr>
+                <w:ilvl w:val="0"/>
+                <w:numId w:val="11"/>
+              </w:numPr>
+              <w:rPr>
+                <w:sz w:val="24"/>
+                <w:szCs w:val="24"/>
+              </w:rPr>
+            </w:pPr>
+            <w:r>
+              <w:rPr>
+                <w:sz w:val="24"/>
+                <w:szCs w:val="24"/>
+              </w:rPr>
+              <w:t>Tim use system to trace his training process</w:t>
+            </w:r>
+          </w:p>
+          <w:p>
+            <w:pPr>
+              <w:pStyle w:val="ListParagraph"/>
+              <w:numPr>
+                <w:ilvl w:val="0"/>
+                <w:numId w:val="11"/>
+              </w:numPr>
+              <w:rPr>
+                <w:sz w:val="24"/>
+                <w:szCs w:val="24"/>
+              </w:rPr>
+            </w:pPr>
+            <w:r>
+              <w:rPr>
+                <w:sz w:val="24"/>
+                <w:szCs w:val="24"/>
+              </w:rPr>
+              <w:t xml:space="preserve">Tim use system to sign work certification to </w:t>
+            </w:r>
+            <w:proofErr w:type="spellStart"/>
+            <w:r>
+              <w:rPr>
+                <w:sz w:val="24"/>
+                <w:szCs w:val="24"/>
+              </w:rPr>
+              <w:t>emplzee</w:t>
+            </w:r>
+            <w:proofErr w:type="spellEnd"/>
+            <w:r>
+              <w:rPr>
+                <w:sz w:val="24"/>
+                <w:szCs w:val="24"/>
+              </w:rPr>
+              <w:br/>
+            </w:r>
+          </w:p>
+          <w:p>
+            <w:pPr>
+              <w:rPr>
+                <w:rFonts w:ascii="Calibri" w:hAnsi="Calibri" w:cs="Calibri"/>
+                <w:i/>
+                <w:iCs/>
+                <w:color w:val="666666"/>
+                <w:sz w:val="24"/>
+                <w:szCs w:val="24"/>
+              </w:rPr>
+            </w:pPr>
+            <w:r>
+              <w:rPr>
+                <w:rFonts w:ascii="Calibri" w:hAnsi="Calibri" w:cs="Calibri"/>
+                <w:b/>
+                <w:bCs/>
+                <w:color w:val="000000"/>
+                <w:sz w:val="24"/>
+                <w:szCs w:val="24"/>
+              </w:rPr>
+              <w:t>Lifestyle</w:t>
+            </w:r>
+            <w:r>
+              <w:rPr>
+                <w:sz w:val="24"/>
+                <w:szCs w:val="24"/>
+              </w:rPr>
+              <w:br/>
+            </w:r>
+            <w:r>
+              <w:rPr>
+                <w:rFonts w:ascii="Calibri" w:hAnsi="Calibri" w:cs="Calibri"/>
+                <w:i/>
+                <w:iCs/>
+                <w:color w:val="666666"/>
+                <w:sz w:val="24"/>
+                <w:szCs w:val="24"/>
+              </w:rPr>
+              <w:t>1. Daily job</w:t>
+            </w:r>
+          </w:p>
+          <w:p>
+            <w:pPr>
+              <w:rPr>
+                <w:rFonts w:ascii="Calibri" w:hAnsi="Calibri" w:cs="Calibri"/>
+                <w:b/>
+                <w:color w:val="000000"/>
+                <w:sz w:val="24"/>
+                <w:szCs w:val="24"/>
+              </w:rPr>
+            </w:pPr>
+            <w:r>
+              <w:rPr>
+                <w:sz w:val="24"/>
+                <w:szCs w:val="24"/>
+              </w:rPr>
+              <w:br/>
+            </w:r>
+            <w:r>
+              <w:rPr>
+                <w:rFonts w:ascii="Calibri" w:hAnsi="Calibri" w:cs="Calibri"/>
+                <w:b/>
+                <w:color w:val="000000"/>
+                <w:sz w:val="24"/>
+                <w:szCs w:val="24"/>
+              </w:rPr>
+              <w:t xml:space="preserve">Nature of work </w:t>
+            </w:r>
+          </w:p>
+          <w:p>
+            <w:pPr>
+              <w:pStyle w:val="ListParagraph"/>
+              <w:numPr>
+                <w:ilvl w:val="0"/>
+                <w:numId w:val="12"/>
+              </w:numPr>
+              <w:rPr>
+                <w:rFonts w:ascii="Calibri" w:hAnsi="Calibri" w:cs="Calibri"/>
+                <w:color w:val="000000"/>
+                <w:sz w:val="24"/>
+                <w:szCs w:val="24"/>
+              </w:rPr>
+            </w:pPr>
+            <w:r>
+              <w:rPr>
+                <w:rFonts w:ascii="Calibri" w:hAnsi="Calibri" w:cs="Calibri"/>
+                <w:color w:val="000000"/>
+                <w:sz w:val="24"/>
+                <w:szCs w:val="24"/>
+              </w:rPr>
+              <w:t>Tim use system to manage his training and certification</w:t>
+            </w:r>
+          </w:p>
+          <w:p>
+            <w:pPr>
+              <w:rPr>
+                <w:rFonts w:ascii="Calibri" w:hAnsi="Calibri" w:cs="Calibri"/>
+                <w:color w:val="000000"/>
+                <w:sz w:val="24"/>
+                <w:szCs w:val="24"/>
+              </w:rPr>
+            </w:pPr>
+          </w:p>
+          <w:p>
+            <w:pPr>
+              <w:rPr>
+                <w:rFonts w:ascii="Calibri" w:hAnsi="Calibri" w:cs="Calibri"/>
+                <w:b/>
+                <w:color w:val="000000"/>
+                <w:sz w:val="24"/>
+                <w:szCs w:val="24"/>
+              </w:rPr>
+            </w:pPr>
+            <w:r>
+              <w:rPr>
+                <w:rFonts w:ascii="Calibri" w:hAnsi="Calibri" w:cs="Calibri"/>
+                <w:b/>
+                <w:color w:val="000000"/>
+                <w:sz w:val="24"/>
+                <w:szCs w:val="24"/>
+              </w:rPr>
+              <w:t xml:space="preserve">Experience and training </w:t>
+            </w:r>
+          </w:p>
+          <w:p>
+            <w:pPr>
+              <w:pStyle w:val="ListParagraph"/>
+              <w:numPr>
+                <w:ilvl w:val="0"/>
+                <w:numId w:val="13"/>
+              </w:numPr>
+              <w:rPr>
+                <w:rFonts w:ascii="Calibri" w:hAnsi="Calibri" w:cs="Calibri"/>
+                <w:b/>
+                <w:color w:val="000000"/>
+                <w:sz w:val="24"/>
+                <w:szCs w:val="24"/>
+              </w:rPr>
+            </w:pPr>
+            <w:r>
+              <w:rPr>
+                <w:sz w:val="24"/>
+                <w:szCs w:val="24"/>
+              </w:rPr>
+              <w:t>Tim</w:t>
+            </w:r>
+            <w:r>
+              <w:rPr>
+                <w:sz w:val="24"/>
+                <w:szCs w:val="24"/>
+              </w:rPr>
+              <w:t xml:space="preserve"> should not need to train for using system</w:t>
+            </w:r>
+          </w:p>
+          <w:p>
+            <w:pPr>
+              <w:ind w:left="360"/>
+              <w:rPr>
+                <w:rFonts w:ascii="Calibri" w:hAnsi="Calibri" w:cs="Calibri"/>
+                <w:b/>
+                <w:color w:val="000000"/>
+                <w:sz w:val="24"/>
+                <w:szCs w:val="24"/>
+              </w:rPr>
+            </w:pPr>
+            <w:r>
+              <w:rPr>
+                <w:sz w:val="24"/>
+                <w:szCs w:val="24"/>
+              </w:rPr>
+              <w:lastRenderedPageBreak/>
+              <w:br/>
+            </w:r>
+            <w:r>
+              <w:rPr>
+                <w:sz w:val="24"/>
+                <w:szCs w:val="24"/>
+              </w:rPr>
+              <w:br/>
+            </w:r>
+            <w:r>
+              <w:rPr>
+                <w:rFonts w:ascii="Calibri" w:hAnsi="Calibri" w:cs="Calibri"/>
+                <w:b/>
+                <w:color w:val="000000"/>
+                <w:sz w:val="24"/>
+                <w:szCs w:val="24"/>
+              </w:rPr>
+              <w:t xml:space="preserve">Environment </w:t>
+            </w:r>
+          </w:p>
+          <w:p>
+            <w:pPr>
+              <w:pStyle w:val="ListParagraph"/>
+              <w:numPr>
+                <w:ilvl w:val="0"/>
+                <w:numId w:val="14"/>
+              </w:numPr>
+              <w:rPr>
+                <w:rFonts w:ascii="Calibri" w:hAnsi="Calibri" w:cs="Calibri"/>
+                <w:color w:val="000000"/>
+                <w:sz w:val="24"/>
+                <w:szCs w:val="24"/>
+              </w:rPr>
+            </w:pPr>
+            <w:r>
+              <w:rPr>
+                <w:rFonts w:ascii="Calibri" w:hAnsi="Calibri" w:cs="Calibri"/>
+                <w:color w:val="000000"/>
+                <w:sz w:val="24"/>
+                <w:szCs w:val="24"/>
+              </w:rPr>
+              <w:t>At office with PC</w:t>
+            </w:r>
+          </w:p>
+        </w:tc>
+        <w:tc>
+          <w:tcPr>
+            <w:tcW w:w="804" w:type="dxa"/>
+            <w:tcBorders>
+              <w:right w:val="single" w:sz="8" w:space="0" w:color="7F7F7F" w:themeColor="text1" w:themeTint="80"/>
+            </w:tcBorders>
+          </w:tcPr>
+          <w:p>
+            <w:pPr>
+              <w:rPr>
+                <w:rFonts w:ascii="Calibri" w:hAnsi="Calibri" w:cs="Calibri"/>
+                <w:b/>
+                <w:color w:val="000000"/>
+                <w:sz w:val="24"/>
+                <w:szCs w:val="24"/>
+              </w:rPr>
+            </w:pPr>
+          </w:p>
+        </w:tc>
+        <w:tc>
+          <w:tcPr>
+            <w:tcW w:w="713" w:type="dxa"/>
+            <w:tcBorders>
+              <w:left w:val="single" w:sz="8" w:space="0" w:color="7F7F7F" w:themeColor="text1" w:themeTint="80"/>
+            </w:tcBorders>
+          </w:tcPr>
+          <w:p>
+            <w:pPr>
+              <w:rPr>
+                <w:rFonts w:ascii="Calibri" w:hAnsi="Calibri" w:cs="Calibri"/>
+                <w:b/>
+                <w:color w:val="000000"/>
+                <w:sz w:val="24"/>
+                <w:szCs w:val="24"/>
+              </w:rPr>
+            </w:pPr>
+          </w:p>
+        </w:tc>
+        <w:tc>
+          <w:tcPr>
+            <w:tcW w:w="6087" w:type="dxa"/>
+          </w:tcPr>
+          <w:p>
+            <w:pPr>
+              <w:rPr>
+                <w:rFonts w:ascii="Calibri" w:hAnsi="Calibri" w:cs="Calibri"/>
+                <w:i/>
+                <w:iCs/>
+                <w:color w:val="666666"/>
+                <w:sz w:val="24"/>
+                <w:szCs w:val="24"/>
+              </w:rPr>
+            </w:pPr>
+            <w:r>
+              <w:rPr>
+                <w:rFonts w:ascii="Calibri" w:hAnsi="Calibri" w:cs="Calibri"/>
+                <w:b/>
+                <w:color w:val="000000"/>
+                <w:sz w:val="24"/>
+                <w:szCs w:val="24"/>
+              </w:rPr>
+              <w:t>IT skill level</w:t>
+            </w:r>
+            <w:r>
+              <w:rPr>
+                <w:rFonts w:ascii="Calibri" w:hAnsi="Calibri" w:cs="Calibri"/>
+                <w:color w:val="000000"/>
+                <w:sz w:val="24"/>
+                <w:szCs w:val="24"/>
+              </w:rPr>
+              <w:t xml:space="preserve"> </w:t>
+            </w:r>
+            <w:r>
+              <w:rPr>
+                <w:sz w:val="24"/>
+                <w:szCs w:val="24"/>
+              </w:rPr>
+              <w:t xml:space="preserve"> </w:t>
+            </w:r>
+          </w:p>
+          <w:p>
+            <w:pPr>
+              <w:rPr>
+                <w:rFonts w:ascii="Calibri" w:hAnsi="Calibri" w:cs="Calibri"/>
+                <w:color w:val="000000"/>
+                <w:sz w:val="24"/>
+                <w:szCs w:val="24"/>
+              </w:rPr>
+            </w:pPr>
+            <w:r>
+              <w:rPr>
+                <w:rFonts w:ascii="Calibri" w:hAnsi="Calibri" w:cs="Calibri"/>
+                <w:i/>
+                <w:iCs/>
+                <w:color w:val="666666"/>
+                <w:sz w:val="24"/>
+                <w:szCs w:val="24"/>
+              </w:rPr>
+              <w:t xml:space="preserve">Basic, read news website, </w:t>
+            </w:r>
+            <w:proofErr w:type="spellStart"/>
+            <w:r>
+              <w:rPr>
+                <w:rFonts w:ascii="Calibri" w:hAnsi="Calibri" w:cs="Calibri"/>
+                <w:i/>
+                <w:iCs/>
+                <w:color w:val="666666"/>
+                <w:sz w:val="24"/>
+                <w:szCs w:val="24"/>
+              </w:rPr>
+              <w:t>WeiXin</w:t>
+            </w:r>
+            <w:proofErr w:type="spellEnd"/>
+          </w:p>
+          <w:p>
+            <w:pPr>
+              <w:rPr>
+                <w:sz w:val="24"/>
+                <w:szCs w:val="24"/>
+              </w:rPr>
+            </w:pPr>
+            <w:r>
+              <w:rPr>
+                <w:sz w:val="24"/>
+                <w:szCs w:val="24"/>
+              </w:rPr>
+              <w:br/>
+            </w:r>
+            <w:r>
+              <w:rPr>
+                <w:rFonts w:ascii="Calibri" w:hAnsi="Calibri" w:cs="Calibri"/>
+                <w:b/>
+                <w:bCs/>
+                <w:color w:val="000000"/>
+                <w:sz w:val="24"/>
+                <w:szCs w:val="24"/>
+              </w:rPr>
+              <w:t xml:space="preserve">Attitude towards technology </w:t>
+            </w:r>
+            <w:r>
+              <w:rPr>
+                <w:sz w:val="24"/>
+                <w:szCs w:val="24"/>
+              </w:rPr>
+              <w:br/>
+            </w:r>
+            <w:r>
+              <w:rPr>
+                <w:rFonts w:ascii="Calibri" w:hAnsi="Calibri" w:cs="Calibri"/>
+                <w:color w:val="000000"/>
+                <w:sz w:val="24"/>
+                <w:szCs w:val="24"/>
+              </w:rPr>
+              <w:sym w:font="Wingdings" w:char="F06F"/>
+            </w:r>
+            <w:r>
+              <w:rPr>
+                <w:rFonts w:ascii="Calibri" w:hAnsi="Calibri" w:cs="Calibri"/>
+                <w:color w:val="000000"/>
+                <w:sz w:val="24"/>
+                <w:szCs w:val="24"/>
+              </w:rPr>
+              <w:t xml:space="preserve"> Great</w:t>
+            </w:r>
+            <w:r>
+              <w:rPr>
+                <w:rFonts w:ascii="Calibri" w:hAnsi="Calibri" w:cs="Calibri"/>
+                <w:color w:val="000000"/>
+                <w:sz w:val="24"/>
+                <w:szCs w:val="24"/>
+              </w:rPr>
+              <w:t xml:space="preserve"> –</w:t>
+            </w:r>
+            <w:r>
+              <w:rPr>
+                <w:rFonts w:ascii="Calibri" w:hAnsi="Calibri" w:cs="Calibri"/>
+                <w:color w:val="000000"/>
+                <w:sz w:val="24"/>
+                <w:szCs w:val="24"/>
+              </w:rPr>
+              <w:t xml:space="preserve"> </w:t>
+            </w:r>
+            <w:r>
+              <w:rPr>
+                <w:rFonts w:ascii="Calibri" w:hAnsi="Calibri" w:cs="Calibri"/>
+                <w:color w:val="000000"/>
+                <w:sz w:val="24"/>
+                <w:szCs w:val="24"/>
+              </w:rPr>
+              <w:t>i</w:t>
+            </w:r>
+            <w:r>
+              <w:rPr>
+                <w:rFonts w:ascii="Calibri" w:hAnsi="Calibri" w:cs="Calibri"/>
+                <w:color w:val="000000"/>
+                <w:sz w:val="24"/>
+                <w:szCs w:val="24"/>
+              </w:rPr>
+              <w:t>t</w:t>
+            </w:r>
+            <w:r>
+              <w:rPr>
+                <w:rFonts w:ascii="Calibri" w:hAnsi="Calibri" w:cs="Calibri"/>
+                <w:color w:val="000000"/>
+                <w:sz w:val="24"/>
+                <w:szCs w:val="24"/>
+              </w:rPr>
+              <w:t>’</w:t>
+            </w:r>
+            <w:r>
+              <w:rPr>
+                <w:rFonts w:ascii="Calibri" w:hAnsi="Calibri" w:cs="Calibri"/>
+                <w:color w:val="000000"/>
+                <w:sz w:val="24"/>
+                <w:szCs w:val="24"/>
+              </w:rPr>
+              <w:t>s easy to use and saves me time</w:t>
+            </w:r>
+            <w:r>
+              <w:rPr>
+                <w:sz w:val="24"/>
+                <w:szCs w:val="24"/>
+              </w:rPr>
+              <w:br/>
+            </w:r>
+            <w:r>
+              <w:rPr>
+                <w:rFonts w:ascii="Calibri" w:hAnsi="Calibri" w:cs="Calibri"/>
+                <w:color w:val="000000"/>
+                <w:sz w:val="24"/>
+                <w:szCs w:val="24"/>
+              </w:rPr>
+              <w:sym w:font="Wingdings" w:char="F06F"/>
+            </w:r>
+            <w:r>
+              <w:rPr>
+                <w:rFonts w:ascii="Calibri" w:hAnsi="Calibri" w:cs="Calibri"/>
+                <w:color w:val="000000"/>
+                <w:sz w:val="24"/>
+                <w:szCs w:val="24"/>
+              </w:rPr>
+              <w:t xml:space="preserve"> I like it but it often falls short</w:t>
+            </w:r>
+            <w:r>
+              <w:rPr>
+                <w:sz w:val="24"/>
+                <w:szCs w:val="24"/>
+              </w:rPr>
+              <w:br/>
+            </w:r>
+            <w:r>
+              <w:rPr>
+                <w:rFonts w:ascii="Calibri" w:hAnsi="Calibri" w:cs="Calibri"/>
+                <w:color w:val="000000"/>
+                <w:sz w:val="24"/>
+                <w:szCs w:val="24"/>
+              </w:rPr>
+              <w:sym w:font="Wingdings" w:char="F0FE"/>
+            </w:r>
+            <w:r>
+              <w:rPr>
+                <w:rFonts w:ascii="Calibri" w:hAnsi="Calibri" w:cs="Calibri"/>
+                <w:color w:val="000000"/>
+                <w:sz w:val="24"/>
+                <w:szCs w:val="24"/>
+              </w:rPr>
+              <w:t xml:space="preserve"> I don’</w:t>
+            </w:r>
+            <w:r>
+              <w:rPr>
+                <w:rFonts w:ascii="Calibri" w:hAnsi="Calibri" w:cs="Calibri"/>
+                <w:color w:val="000000"/>
+                <w:sz w:val="24"/>
+                <w:szCs w:val="24"/>
+              </w:rPr>
+              <w:t>t like it but I have to use it</w:t>
+            </w:r>
+            <w:r>
+              <w:rPr>
+                <w:sz w:val="24"/>
+                <w:szCs w:val="24"/>
+              </w:rPr>
+              <w:br/>
+            </w:r>
+          </w:p>
+          <w:p>
+            <w:pPr>
+              <w:rPr>
+                <w:rFonts w:ascii="Calibri" w:hAnsi="Calibri" w:cs="Calibri"/>
+                <w:b/>
+                <w:color w:val="000000"/>
+                <w:sz w:val="24"/>
+                <w:szCs w:val="24"/>
+              </w:rPr>
+            </w:pPr>
+            <w:r>
+              <w:rPr>
+                <w:rFonts w:ascii="Calibri" w:hAnsi="Calibri" w:cs="Calibri"/>
+                <w:b/>
+                <w:color w:val="000000"/>
+                <w:sz w:val="24"/>
+                <w:szCs w:val="24"/>
+              </w:rPr>
+              <w:t xml:space="preserve">IT equipment </w:t>
+            </w:r>
+          </w:p>
+          <w:p>
+            <w:pPr>
+              <w:rPr>
+                <w:sz w:val="24"/>
+                <w:szCs w:val="24"/>
+              </w:rPr>
+            </w:pPr>
+            <w:r>
+              <w:rPr>
+                <w:sz w:val="24"/>
+                <w:szCs w:val="24"/>
+              </w:rPr>
+              <w:t>laptop</w:t>
+            </w:r>
+            <w:bookmarkStart w:id="0" w:name="_GoBack"/>
+            <w:bookmarkEnd w:id="0"/>
+          </w:p>
+          <w:p>
+            <w:pPr>
+              <w:rPr>
+                <w:rFonts w:ascii="Calibri" w:hAnsi="Calibri" w:cs="Calibri"/>
+                <w:color w:val="000000"/>
+                <w:sz w:val="24"/>
+                <w:szCs w:val="24"/>
+              </w:rPr>
+            </w:pPr>
+            <w:r>
+              <w:rPr>
+                <w:sz w:val="24"/>
+                <w:szCs w:val="24"/>
+              </w:rPr>
+              <w:br/>
+            </w:r>
+            <w:r>
+              <w:rPr>
+                <w:sz w:val="24"/>
+                <w:szCs w:val="24"/>
+              </w:rPr>
+              <w:br/>
+            </w:r>
+            <w:r>
+              <w:rPr>
+                <w:rFonts w:ascii="Calibri" w:hAnsi="Calibri" w:cs="Calibri"/>
+                <w:b/>
+                <w:color w:val="000000"/>
+                <w:sz w:val="24"/>
+                <w:szCs w:val="24"/>
+              </w:rPr>
+              <w:t>How will this person use the web site?</w:t>
+            </w:r>
+          </w:p>
+          <w:p>
+            <w:pPr>
+              <w:rPr>
+                <w:rFonts w:ascii="Calibri" w:hAnsi="Calibri" w:cs="Calibri"/>
+                <w:i/>
+                <w:iCs/>
+                <w:color w:val="666666"/>
+                <w:sz w:val="24"/>
+                <w:szCs w:val="24"/>
+              </w:rPr>
+            </w:pPr>
+            <w:r>
+              <w:rPr>
+                <w:rFonts w:ascii="Calibri" w:hAnsi="Calibri" w:cs="Calibri"/>
+                <w:i/>
+                <w:iCs/>
+                <w:color w:val="666666"/>
+                <w:sz w:val="24"/>
+                <w:szCs w:val="24"/>
+              </w:rPr>
+              <w:t xml:space="preserve"> submit info,</w:t>
+            </w:r>
+          </w:p>
+          <w:p>
+            <w:pPr>
+              <w:rPr>
+                <w:rFonts w:ascii="Calibri" w:hAnsi="Calibri" w:cs="Calibri"/>
+                <w:i/>
+                <w:iCs/>
+                <w:color w:val="666666"/>
+                <w:sz w:val="24"/>
+                <w:szCs w:val="24"/>
+              </w:rPr>
+            </w:pPr>
+          </w:p>
+          <w:p>
+            <w:pPr>
+              <w:rPr>
+                <w:rFonts w:ascii="Calibri" w:hAnsi="Calibri" w:cs="Calibri"/>
+                <w:color w:val="000000"/>
+                <w:sz w:val="24"/>
+                <w:szCs w:val="24"/>
+              </w:rPr>
+            </w:pPr>
+            <w:r>
+              <w:rPr>
+                <w:rFonts w:ascii="Calibri" w:hAnsi="Calibri" w:cs="Calibri"/>
+                <w:b/>
+                <w:color w:val="000000"/>
+                <w:sz w:val="24"/>
+                <w:szCs w:val="24"/>
+              </w:rPr>
+              <w:t>Key tasks</w:t>
+            </w:r>
+          </w:p>
+          <w:p>
+            <w:pPr>
+              <w:pStyle w:val="ListParagraph"/>
+              <w:numPr>
+                <w:ilvl w:val="0"/>
+                <w:numId w:val="15"/>
+              </w:numPr>
+              <w:rPr>
+                <w:rFonts w:ascii="Calibri" w:hAnsi="Calibri" w:cs="Calibri"/>
+                <w:b/>
+                <w:iCs/>
+                <w:color w:val="666666"/>
+                <w:sz w:val="24"/>
+                <w:szCs w:val="24"/>
+              </w:rPr>
+            </w:pPr>
+            <w:r>
+              <w:rPr>
+                <w:rFonts w:ascii="Calibri" w:hAnsi="Calibri" w:cs="Calibri"/>
+                <w:b/>
+                <w:iCs/>
+                <w:color w:val="666666"/>
+                <w:sz w:val="24"/>
+                <w:szCs w:val="24"/>
+              </w:rPr>
+              <w:t>Trace training process</w:t>
+            </w:r>
+          </w:p>
+          <w:p>
+            <w:pPr>
+              <w:pStyle w:val="ListParagraph"/>
+              <w:numPr>
+                <w:ilvl w:val="0"/>
+                <w:numId w:val="15"/>
+              </w:numPr>
+              <w:rPr>
+                <w:rFonts w:ascii="Calibri" w:hAnsi="Calibri" w:cs="Calibri"/>
+                <w:b/>
+                <w:iCs/>
+                <w:color w:val="666666"/>
+                <w:sz w:val="24"/>
+                <w:szCs w:val="24"/>
+              </w:rPr>
+            </w:pPr>
+            <w:r>
+              <w:rPr>
+                <w:rFonts w:ascii="Calibri" w:hAnsi="Calibri" w:cs="Calibri"/>
+                <w:b/>
+                <w:iCs/>
+                <w:color w:val="666666"/>
+                <w:sz w:val="24"/>
+                <w:szCs w:val="24"/>
+              </w:rPr>
+              <w:t xml:space="preserve">Sign certification to </w:t>
+            </w:r>
+            <w:proofErr w:type="spellStart"/>
+            <w:r>
+              <w:rPr>
+                <w:rFonts w:ascii="Calibri" w:hAnsi="Calibri" w:cs="Calibri"/>
+                <w:b/>
+                <w:iCs/>
+                <w:color w:val="666666"/>
+                <w:sz w:val="24"/>
+                <w:szCs w:val="24"/>
+              </w:rPr>
+              <w:t>emplozee</w:t>
+            </w:r>
+            <w:proofErr w:type="spellEnd"/>
           </w:p>
         </w:tc>
       </w:tr>
@@ -2163,6 +3020,184 @@
     </w:lvl>
   </w:abstractNum>
   <w:abstractNum w:abstractNumId="1" w15:restartNumberingAfterBreak="0">
+    <w:nsid w:val="059F63F3"/>
+    <w:multiLevelType w:val="hybridMultilevel"/>
+    <w:tmpl w:val="46B6012E"/>
+    <w:lvl w:ilvl="0" w:tplc="8982A186">
+      <w:start w:val="1"/>
+      <w:numFmt w:val="decimal"/>
+      <w:lvlText w:val="%1."/>
+      <w:lvlJc w:val="left"/>
+      <w:pPr>
+        <w:ind w:left="1080" w:hanging="360"/>
+      </w:pPr>
+      <w:rPr>
+        <w:rFonts w:hint="default"/>
+      </w:rPr>
+    </w:lvl>
+    <w:lvl w:ilvl="1" w:tplc="08090019" w:tentative="1">
+      <w:start w:val="1"/>
+      <w:numFmt w:val="lowerLetter"/>
+      <w:lvlText w:val="%2."/>
+      <w:lvlJc w:val="left"/>
+      <w:pPr>
+        <w:ind w:left="1440" w:hanging="360"/>
+      </w:pPr>
+    </w:lvl>
+    <w:lvl w:ilvl="2" w:tplc="0809001B" w:tentative="1">
+      <w:start w:val="1"/>
+      <w:numFmt w:val="lowerRoman"/>
+      <w:lvlText w:val="%3."/>
+      <w:lvlJc w:val="right"/>
+      <w:pPr>
+        <w:ind w:left="2160" w:hanging="180"/>
+      </w:pPr>
+    </w:lvl>
+    <w:lvl w:ilvl="3" w:tplc="0809000F" w:tentative="1">
+      <w:start w:val="1"/>
+      <w:numFmt w:val="decimal"/>
+      <w:lvlText w:val="%4."/>
+      <w:lvlJc w:val="left"/>
+      <w:pPr>
+        <w:ind w:left="2880" w:hanging="360"/>
+      </w:pPr>
+    </w:lvl>
+    <w:lvl w:ilvl="4" w:tplc="08090019" w:tentative="1">
+      <w:start w:val="1"/>
+      <w:numFmt w:val="lowerLetter"/>
+      <w:lvlText w:val="%5."/>
+      <w:lvlJc w:val="left"/>
+      <w:pPr>
+        <w:ind w:left="3600" w:hanging="360"/>
+      </w:pPr>
+    </w:lvl>
+    <w:lvl w:ilvl="5" w:tplc="0809001B" w:tentative="1">
+      <w:start w:val="1"/>
+      <w:numFmt w:val="lowerRoman"/>
+      <w:lvlText w:val="%6."/>
+      <w:lvlJc w:val="right"/>
+      <w:pPr>
+        <w:ind w:left="4320" w:hanging="180"/>
+      </w:pPr>
+    </w:lvl>
+    <w:lvl w:ilvl="6" w:tplc="0809000F" w:tentative="1">
+      <w:start w:val="1"/>
+      <w:numFmt w:val="decimal"/>
+      <w:lvlText w:val="%7."/>
+      <w:lvlJc w:val="left"/>
+      <w:pPr>
+        <w:ind w:left="5040" w:hanging="360"/>
+      </w:pPr>
+    </w:lvl>
+    <w:lvl w:ilvl="7" w:tplc="08090019" w:tentative="1">
+      <w:start w:val="1"/>
+      <w:numFmt w:val="lowerLetter"/>
+      <w:lvlText w:val="%8."/>
+      <w:lvlJc w:val="left"/>
+      <w:pPr>
+        <w:ind w:left="5760" w:hanging="360"/>
+      </w:pPr>
+    </w:lvl>
+    <w:lvl w:ilvl="8" w:tplc="0809001B" w:tentative="1">
+      <w:start w:val="1"/>
+      <w:numFmt w:val="lowerRoman"/>
+      <w:lvlText w:val="%9."/>
+      <w:lvlJc w:val="right"/>
+      <w:pPr>
+        <w:ind w:left="6480" w:hanging="180"/>
+      </w:pPr>
+    </w:lvl>
+  </w:abstractNum>
+  <w:abstractNum w:abstractNumId="2" w15:restartNumberingAfterBreak="0">
+    <w:nsid w:val="0E825166"/>
+    <w:multiLevelType w:val="hybridMultilevel"/>
+    <w:tmpl w:val="11ECDB04"/>
+    <w:lvl w:ilvl="0" w:tplc="E1146B5C">
+      <w:start w:val="1"/>
+      <w:numFmt w:val="decimal"/>
+      <w:lvlText w:val="%1."/>
+      <w:lvlJc w:val="left"/>
+      <w:pPr>
+        <w:ind w:left="1080" w:hanging="360"/>
+      </w:pPr>
+      <w:rPr>
+        <w:rFonts w:hint="default"/>
+      </w:rPr>
+    </w:lvl>
+    <w:lvl w:ilvl="1" w:tplc="08090019" w:tentative="1">
+      <w:start w:val="1"/>
+      <w:numFmt w:val="lowerLetter"/>
+      <w:lvlText w:val="%2."/>
+      <w:lvlJc w:val="left"/>
+      <w:pPr>
+        <w:ind w:left="1440" w:hanging="360"/>
+      </w:pPr>
+    </w:lvl>
+    <w:lvl w:ilvl="2" w:tplc="0809001B" w:tentative="1">
+      <w:start w:val="1"/>
+      <w:numFmt w:val="lowerRoman"/>
+      <w:lvlText w:val="%3."/>
+      <w:lvlJc w:val="right"/>
+      <w:pPr>
+        <w:ind w:left="2160" w:hanging="180"/>
+      </w:pPr>
+    </w:lvl>
+    <w:lvl w:ilvl="3" w:tplc="0809000F" w:tentative="1">
+      <w:start w:val="1"/>
+      <w:numFmt w:val="decimal"/>
+      <w:lvlText w:val="%4."/>
+      <w:lvlJc w:val="left"/>
+      <w:pPr>
+        <w:ind w:left="2880" w:hanging="360"/>
+      </w:pPr>
+    </w:lvl>
+    <w:lvl w:ilvl="4" w:tplc="08090019" w:tentative="1">
+      <w:start w:val="1"/>
+      <w:numFmt w:val="lowerLetter"/>
+      <w:lvlText w:val="%5."/>
+      <w:lvlJc w:val="left"/>
+      <w:pPr>
+        <w:ind w:left="3600" w:hanging="360"/>
+      </w:pPr>
+    </w:lvl>
+    <w:lvl w:ilvl="5" w:tplc="0809001B" w:tentative="1">
+      <w:start w:val="1"/>
+      <w:numFmt w:val="lowerRoman"/>
+      <w:lvlText w:val="%6."/>
+      <w:lvlJc w:val="right"/>
+      <w:pPr>
+        <w:ind w:left="4320" w:hanging="180"/>
+      </w:pPr>
+    </w:lvl>
+    <w:lvl w:ilvl="6" w:tplc="0809000F" w:tentative="1">
+      <w:start w:val="1"/>
+      <w:numFmt w:val="decimal"/>
+      <w:lvlText w:val="%7."/>
+      <w:lvlJc w:val="left"/>
+      <w:pPr>
+        <w:ind w:left="5040" w:hanging="360"/>
+      </w:pPr>
+    </w:lvl>
+    <w:lvl w:ilvl="7" w:tplc="08090019" w:tentative="1">
+      <w:start w:val="1"/>
+      <w:numFmt w:val="lowerLetter"/>
+      <w:lvlText w:val="%8."/>
+      <w:lvlJc w:val="left"/>
+      <w:pPr>
+        <w:ind w:left="5760" w:hanging="360"/>
+      </w:pPr>
+    </w:lvl>
+    <w:lvl w:ilvl="8" w:tplc="0809001B" w:tentative="1">
+      <w:start w:val="1"/>
+      <w:numFmt w:val="lowerRoman"/>
+      <w:lvlText w:val="%9."/>
+      <w:lvlJc w:val="right"/>
+      <w:pPr>
+        <w:ind w:left="6480" w:hanging="180"/>
+      </w:pPr>
+    </w:lvl>
+  </w:abstractNum>
+  <w:abstractNum w:abstractNumId="3" w15:restartNumberingAfterBreak="0">
     <w:nsid w:val="0F305B41"/>
     <w:multiLevelType w:val="hybridMultilevel"/>
     <w:tmpl w:val="F90AA97A"/>
@@ -2253,7 +3288,7 @@
       </w:pPr>
     </w:lvl>
   </w:abstractNum>
-  <w:abstractNum w:abstractNumId="2" w15:restartNumberingAfterBreak="0">
+  <w:abstractNum w:abstractNumId="4" w15:restartNumberingAfterBreak="0">
     <w:nsid w:val="16416ECB"/>
     <w:multiLevelType w:val="hybridMultilevel"/>
     <w:tmpl w:val="DE16A2B4"/>
@@ -2339,7 +3374,96 @@
       </w:pPr>
     </w:lvl>
   </w:abstractNum>
-  <w:abstractNum w:abstractNumId="3" w15:restartNumberingAfterBreak="0">
+  <w:abstractNum w:abstractNumId="5" w15:restartNumberingAfterBreak="0">
+    <w:nsid w:val="1AC24463"/>
+    <w:multiLevelType w:val="hybridMultilevel"/>
+    <w:tmpl w:val="A896FB40"/>
+    <w:lvl w:ilvl="0" w:tplc="B45A5D06">
+      <w:start w:val="1"/>
+      <w:numFmt w:val="decimal"/>
+      <w:lvlText w:val="%1."/>
+      <w:lvlJc w:val="left"/>
+      <w:pPr>
+        <w:ind w:left="1440" w:hanging="360"/>
+      </w:pPr>
+      <w:rPr>
+        <w:rFonts w:hint="default"/>
+      </w:rPr>
+    </w:lvl>
+    <w:lvl w:ilvl="1" w:tplc="08090019" w:tentative="1">
+      <w:start w:val="1"/>
+      <w:numFmt w:val="lowerLetter"/>
+      <w:lvlText w:val="%2."/>
+      <w:lvlJc w:val="left"/>
+      <w:pPr>
+        <w:ind w:left="1440" w:hanging="360"/>
+      </w:pPr>
+    </w:lvl>
+    <w:lvl w:ilvl="2" w:tplc="0809001B" w:tentative="1">
+      <w:start w:val="1"/>
+      <w:numFmt w:val="lowerRoman"/>
+      <w:lvlText w:val="%3."/>
+      <w:lvlJc w:val="right"/>
+      <w:pPr>
+        <w:ind w:left="2160" w:hanging="180"/>
+      </w:pPr>
+    </w:lvl>
+    <w:lvl w:ilvl="3" w:tplc="0809000F" w:tentative="1">
+      <w:start w:val="1"/>
+      <w:numFmt w:val="decimal"/>
+      <w:lvlText w:val="%4."/>
+      <w:lvlJc w:val="left"/>
+      <w:pPr>
+        <w:ind w:left="2880" w:hanging="360"/>
+      </w:pPr>
+    </w:lvl>
+    <w:lvl w:ilvl="4" w:tplc="08090019" w:tentative="1">
+      <w:start w:val="1"/>
+      <w:numFmt w:val="lowerLetter"/>
+      <w:lvlText w:val="%5."/>
+      <w:lvlJc w:val="left"/>
+      <w:pPr>
+        <w:ind w:left="3600" w:hanging="360"/>
+      </w:pPr>
+    </w:lvl>
+    <w:lvl w:ilvl="5" w:tplc="0809001B" w:tentative="1">
+      <w:start w:val="1"/>
+      <w:numFmt w:val="lowerRoman"/>
+      <w:lvlText w:val="%6."/>
+      <w:lvlJc w:val="right"/>
+      <w:pPr>
+        <w:ind w:left="4320" w:hanging="180"/>
+      </w:pPr>
+    </w:lvl>
+    <w:lvl w:ilvl="6" w:tplc="0809000F" w:tentative="1">
+      <w:start w:val="1"/>
+      <w:numFmt w:val="decimal"/>
+      <w:lvlText w:val="%7."/>
+      <w:lvlJc w:val="left"/>
+      <w:pPr>
+        <w:ind w:left="5040" w:hanging="360"/>
+      </w:pPr>
+    </w:lvl>
+    <w:lvl w:ilvl="7" w:tplc="08090019" w:tentative="1">
+      <w:start w:val="1"/>
+      <w:numFmt w:val="lowerLetter"/>
+      <w:lvlText w:val="%8."/>
+      <w:lvlJc w:val="left"/>
+      <w:pPr>
+        <w:ind w:left="5760" w:hanging="360"/>
+      </w:pPr>
+    </w:lvl>
+    <w:lvl w:ilvl="8" w:tplc="0809001B" w:tentative="1">
+      <w:start w:val="1"/>
+      <w:numFmt w:val="lowerRoman"/>
+      <w:lvlText w:val="%9."/>
+      <w:lvlJc w:val="right"/>
+      <w:pPr>
+        <w:ind w:left="6480" w:hanging="180"/>
+      </w:pPr>
+    </w:lvl>
+  </w:abstractNum>
+  <w:abstractNum w:abstractNumId="6" w15:restartNumberingAfterBreak="0">
     <w:nsid w:val="1BE131D4"/>
     <w:multiLevelType w:val="hybridMultilevel"/>
     <w:tmpl w:val="7B5ABC38"/>
@@ -2425,7 +3549,7 @@
       </w:pPr>
     </w:lvl>
   </w:abstractNum>
-  <w:abstractNum w:abstractNumId="4" w15:restartNumberingAfterBreak="0">
+  <w:abstractNum w:abstractNumId="7" w15:restartNumberingAfterBreak="0">
     <w:nsid w:val="1F762AB8"/>
     <w:multiLevelType w:val="hybridMultilevel"/>
     <w:tmpl w:val="0FA69DE4"/>
@@ -2514,7 +3638,7 @@
       </w:pPr>
     </w:lvl>
   </w:abstractNum>
-  <w:abstractNum w:abstractNumId="5" w15:restartNumberingAfterBreak="0">
+  <w:abstractNum w:abstractNumId="8" w15:restartNumberingAfterBreak="0">
     <w:nsid w:val="2B813A88"/>
     <w:multiLevelType w:val="hybridMultilevel"/>
     <w:tmpl w:val="3C5E72C8"/>
@@ -2603,7 +3727,7 @@
       </w:pPr>
     </w:lvl>
   </w:abstractNum>
-  <w:abstractNum w:abstractNumId="6" w15:restartNumberingAfterBreak="0">
+  <w:abstractNum w:abstractNumId="9" w15:restartNumberingAfterBreak="0">
     <w:nsid w:val="429166AF"/>
     <w:multiLevelType w:val="hybridMultilevel"/>
     <w:tmpl w:val="C40813CA"/>
@@ -2693,7 +3817,185 @@
       </w:pPr>
     </w:lvl>
   </w:abstractNum>
-  <w:abstractNum w:abstractNumId="7" w15:restartNumberingAfterBreak="0">
+  <w:abstractNum w:abstractNumId="10" w15:restartNumberingAfterBreak="0">
+    <w:nsid w:val="49EB7AFF"/>
+    <w:multiLevelType w:val="hybridMultilevel"/>
+    <w:tmpl w:val="DA94EF02"/>
+    <w:lvl w:ilvl="0" w:tplc="0C9631DE">
+      <w:start w:val="1"/>
+      <w:numFmt w:val="decimal"/>
+      <w:lvlText w:val="%1."/>
+      <w:lvlJc w:val="left"/>
+      <w:pPr>
+        <w:ind w:left="1080" w:hanging="360"/>
+      </w:pPr>
+      <w:rPr>
+        <w:rFonts w:hint="default"/>
+      </w:rPr>
+    </w:lvl>
+    <w:lvl w:ilvl="1" w:tplc="08090019" w:tentative="1">
+      <w:start w:val="1"/>
+      <w:numFmt w:val="lowerLetter"/>
+      <w:lvlText w:val="%2."/>
+      <w:lvlJc w:val="left"/>
+      <w:pPr>
+        <w:ind w:left="1440" w:hanging="360"/>
+      </w:pPr>
+    </w:lvl>
+    <w:lvl w:ilvl="2" w:tplc="0809001B" w:tentative="1">
+      <w:start w:val="1"/>
+      <w:numFmt w:val="lowerRoman"/>
+      <w:lvlText w:val="%3."/>
+      <w:lvlJc w:val="right"/>
+      <w:pPr>
+        <w:ind w:left="2160" w:hanging="180"/>
+      </w:pPr>
+    </w:lvl>
+    <w:lvl w:ilvl="3" w:tplc="0809000F" w:tentative="1">
+      <w:start w:val="1"/>
+      <w:numFmt w:val="decimal"/>
+      <w:lvlText w:val="%4."/>
+      <w:lvlJc w:val="left"/>
+      <w:pPr>
+        <w:ind w:left="2880" w:hanging="360"/>
+      </w:pPr>
+    </w:lvl>
+    <w:lvl w:ilvl="4" w:tplc="08090019" w:tentative="1">
+      <w:start w:val="1"/>
+      <w:numFmt w:val="lowerLetter"/>
+      <w:lvlText w:val="%5."/>
+      <w:lvlJc w:val="left"/>
+      <w:pPr>
+        <w:ind w:left="3600" w:hanging="360"/>
+      </w:pPr>
+    </w:lvl>
+    <w:lvl w:ilvl="5" w:tplc="0809001B" w:tentative="1">
+      <w:start w:val="1"/>
+      <w:numFmt w:val="lowerRoman"/>
+      <w:lvlText w:val="%6."/>
+      <w:lvlJc w:val="right"/>
+      <w:pPr>
+        <w:ind w:left="4320" w:hanging="180"/>
+      </w:pPr>
+    </w:lvl>
+    <w:lvl w:ilvl="6" w:tplc="0809000F" w:tentative="1">
+      <w:start w:val="1"/>
+      <w:numFmt w:val="decimal"/>
+      <w:lvlText w:val="%7."/>
+      <w:lvlJc w:val="left"/>
+      <w:pPr>
+        <w:ind w:left="5040" w:hanging="360"/>
+      </w:pPr>
+    </w:lvl>
+    <w:lvl w:ilvl="7" w:tplc="08090019" w:tentative="1">
+      <w:start w:val="1"/>
+      <w:numFmt w:val="lowerLetter"/>
+      <w:lvlText w:val="%8."/>
+      <w:lvlJc w:val="left"/>
+      <w:pPr>
+        <w:ind w:left="5760" w:hanging="360"/>
+      </w:pPr>
+    </w:lvl>
+    <w:lvl w:ilvl="8" w:tplc="0809001B" w:tentative="1">
+      <w:start w:val="1"/>
+      <w:numFmt w:val="lowerRoman"/>
+      <w:lvlText w:val="%9."/>
+      <w:lvlJc w:val="right"/>
+      <w:pPr>
+        <w:ind w:left="6480" w:hanging="180"/>
+      </w:pPr>
+    </w:lvl>
+  </w:abstractNum>
+  <w:abstractNum w:abstractNumId="11" w15:restartNumberingAfterBreak="0">
+    <w:nsid w:val="55C10B9B"/>
+    <w:multiLevelType w:val="hybridMultilevel"/>
+    <w:tmpl w:val="E1620CC6"/>
+    <w:lvl w:ilvl="0" w:tplc="8056D8C6">
+      <w:start w:val="1"/>
+      <w:numFmt w:val="decimal"/>
+      <w:lvlText w:val="%1."/>
+      <w:lvlJc w:val="left"/>
+      <w:pPr>
+        <w:ind w:left="1440" w:hanging="360"/>
+      </w:pPr>
+      <w:rPr>
+        <w:rFonts w:hint="default"/>
+      </w:rPr>
+    </w:lvl>
+    <w:lvl w:ilvl="1" w:tplc="08090019" w:tentative="1">
+      <w:start w:val="1"/>
+      <w:numFmt w:val="lowerLetter"/>
+      <w:lvlText w:val="%2."/>
+      <w:lvlJc w:val="left"/>
+      <w:pPr>
+        <w:ind w:left="1440" w:hanging="360"/>
+      </w:pPr>
+    </w:lvl>
+    <w:lvl w:ilvl="2" w:tplc="0809001B" w:tentative="1">
+      <w:start w:val="1"/>
+      <w:numFmt w:val="lowerRoman"/>
+      <w:lvlText w:val="%3."/>
+      <w:lvlJc w:val="right"/>
+      <w:pPr>
+        <w:ind w:left="2160" w:hanging="180"/>
+      </w:pPr>
+    </w:lvl>
+    <w:lvl w:ilvl="3" w:tplc="0809000F" w:tentative="1">
+      <w:start w:val="1"/>
+      <w:numFmt w:val="decimal"/>
+      <w:lvlText w:val="%4."/>
+      <w:lvlJc w:val="left"/>
+      <w:pPr>
+        <w:ind w:left="2880" w:hanging="360"/>
+      </w:pPr>
+    </w:lvl>
+    <w:lvl w:ilvl="4" w:tplc="08090019" w:tentative="1">
+      <w:start w:val="1"/>
+      <w:numFmt w:val="lowerLetter"/>
+      <w:lvlText w:val="%5."/>
+      <w:lvlJc w:val="left"/>
+      <w:pPr>
+        <w:ind w:left="3600" w:hanging="360"/>
+      </w:pPr>
+    </w:lvl>
+    <w:lvl w:ilvl="5" w:tplc="0809001B" w:tentative="1">
+      <w:start w:val="1"/>
+      <w:numFmt w:val="lowerRoman"/>
+      <w:lvlText w:val="%6."/>
+      <w:lvlJc w:val="right"/>
+      <w:pPr>
+        <w:ind w:left="4320" w:hanging="180"/>
+      </w:pPr>
+    </w:lvl>
+    <w:lvl w:ilvl="6" w:tplc="0809000F" w:tentative="1">
+      <w:start w:val="1"/>
+      <w:numFmt w:val="decimal"/>
+      <w:lvlText w:val="%7."/>
+      <w:lvlJc w:val="left"/>
+      <w:pPr>
+        <w:ind w:left="5040" w:hanging="360"/>
+      </w:pPr>
+    </w:lvl>
+    <w:lvl w:ilvl="7" w:tplc="08090019" w:tentative="1">
+      <w:start w:val="1"/>
+      <w:numFmt w:val="lowerLetter"/>
+      <w:lvlText w:val="%8."/>
+      <w:lvlJc w:val="left"/>
+      <w:pPr>
+        <w:ind w:left="5760" w:hanging="360"/>
+      </w:pPr>
+    </w:lvl>
+    <w:lvl w:ilvl="8" w:tplc="0809001B" w:tentative="1">
+      <w:start w:val="1"/>
+      <w:numFmt w:val="lowerRoman"/>
+      <w:lvlText w:val="%9."/>
+      <w:lvlJc w:val="right"/>
+      <w:pPr>
+        <w:ind w:left="6480" w:hanging="180"/>
+      </w:pPr>
+    </w:lvl>
+  </w:abstractNum>
+  <w:abstractNum w:abstractNumId="12" w15:restartNumberingAfterBreak="0">
     <w:nsid w:val="5C8D5722"/>
     <w:multiLevelType w:val="hybridMultilevel"/>
     <w:tmpl w:val="EF82EEDA"/>
@@ -2784,7 +4086,7 @@
       </w:pPr>
     </w:lvl>
   </w:abstractNum>
-  <w:abstractNum w:abstractNumId="8" w15:restartNumberingAfterBreak="0">
+  <w:abstractNum w:abstractNumId="13" w15:restartNumberingAfterBreak="0">
     <w:nsid w:val="72AC0A7D"/>
     <w:multiLevelType w:val="hybridMultilevel"/>
     <w:tmpl w:val="A6A8EBB2"/>
@@ -2875,7 +4177,7 @@
       </w:pPr>
     </w:lvl>
   </w:abstractNum>
-  <w:abstractNum w:abstractNumId="9" w15:restartNumberingAfterBreak="0">
+  <w:abstractNum w:abstractNumId="14" w15:restartNumberingAfterBreak="0">
     <w:nsid w:val="78AA516A"/>
     <w:multiLevelType w:val="hybridMultilevel"/>
     <w:tmpl w:val="321495B2"/>
@@ -2965,34 +4267,49 @@
     </w:lvl>
   </w:abstractNum>
   <w:num w:numId="1">
-    <w:abstractNumId w:val="6"/>
+    <w:abstractNumId w:val="9"/>
   </w:num>
   <w:num w:numId="2">
-    <w:abstractNumId w:val="7"/>
+    <w:abstractNumId w:val="12"/>
   </w:num>
   <w:num w:numId="3">
     <w:abstractNumId w:val="0"/>
   </w:num>
   <w:num w:numId="4">
+    <w:abstractNumId w:val="13"/>
+  </w:num>
+  <w:num w:numId="5">
+    <w:abstractNumId w:val="3"/>
+  </w:num>
+  <w:num w:numId="6">
+    <w:abstractNumId w:val="6"/>
+  </w:num>
+  <w:num w:numId="7">
+    <w:abstractNumId w:val="4"/>
+  </w:num>
+  <w:num w:numId="8">
+    <w:abstractNumId w:val="7"/>
+  </w:num>
+  <w:num w:numId="9">
     <w:abstractNumId w:val="8"/>
   </w:num>
-  <w:num w:numId="5">
+  <w:num w:numId="10">
+    <w:abstractNumId w:val="14"/>
+  </w:num>
+  <w:num w:numId="11">
     <w:abstractNumId w:val="1"/>
   </w:num>
-  <w:num w:numId="6">
-    <w:abstractNumId w:val="3"/>
+  <w:num w:numId="12">
+    <w:abstractNumId w:val="10"/>
   </w:num>
-  <w:num w:numId="7">
+  <w:num w:numId="13">
     <w:abstractNumId w:val="2"/>
   </w:num>
-  <w:num w:numId="8">
-    <w:abstractNumId w:val="4"/>
-  </w:num>
-  <w:num w:numId="9">
+  <w:num w:numId="14">
     <w:abstractNumId w:val="5"/>
   </w:num>
-  <w:num w:numId="10">
-    <w:abstractNumId w:val="9"/>
+  <w:num w:numId="15">
+    <w:abstractNumId w:val="11"/>
   </w:num>
 </w:numbering>
 </file>

</xml_diff>

<commit_message>
add Cindy - love group sub leader in Persona.doc
</commit_message>
<xml_diff>
--- a/requirement/Persona.docx
+++ b/requirement/Persona.docx
@@ -2750,8 +2750,6 @@
               </w:rPr>
               <w:t>laptop</w:t>
             </w:r>
-            <w:bookmarkStart w:id="0" w:name="_GoBack"/>
-            <w:bookmarkEnd w:id="0"/>
           </w:p>
           <w:p>
             <w:pPr>
@@ -2910,6 +2908,875 @@
               <w:t>emplozee</w:t>
             </w:r>
             <w:proofErr w:type="spellEnd"/>
+          </w:p>
+        </w:tc>
+      </w:tr>
+      <w:tr>
+        <w:trPr>
+          <w:trHeight w:val="8036"/>
+        </w:trPr>
+        <w:tc>
+          <w:tcPr>
+            <w:tcW w:w="6354" w:type="dxa"/>
+          </w:tcPr>
+          <w:p>
+            <w:pPr>
+              <w:rPr>
+                <w:rFonts w:ascii="Calibri" w:hAnsi="Calibri" w:cs="Calibri"/>
+                <w:b/>
+                <w:bCs/>
+                <w:color w:val="000000"/>
+                <w:sz w:val="24"/>
+                <w:szCs w:val="24"/>
+              </w:rPr>
+            </w:pPr>
+            <w:r>
+              <w:rPr>
+                <w:rFonts w:ascii="Calibri" w:hAnsi="Calibri" w:cs="Calibri"/>
+                <w:b/>
+                <w:bCs/>
+                <w:color w:val="44546A" w:themeColor="text2"/>
+                <w:sz w:val="36"/>
+                <w:szCs w:val="36"/>
+              </w:rPr>
+              <w:lastRenderedPageBreak/>
+              <w:t>Cindy</w:t>
+            </w:r>
+            <w:r>
+              <w:rPr>
+                <w:sz w:val="24"/>
+                <w:szCs w:val="24"/>
+              </w:rPr>
+              <w:br/>
+            </w:r>
+            <w:r>
+              <w:rPr>
+                <w:rFonts w:ascii="Calibri" w:hAnsi="Calibri" w:cs="Calibri"/>
+                <w:bCs/>
+                <w:color w:val="000000"/>
+                <w:sz w:val="24"/>
+                <w:szCs w:val="24"/>
+              </w:rPr>
+              <w:t xml:space="preserve">Age: </w:t>
+            </w:r>
+            <w:r>
+              <w:rPr>
+                <w:rFonts w:ascii="Calibri" w:hAnsi="Calibri" w:cs="Calibri"/>
+                <w:bCs/>
+                <w:color w:val="000000"/>
+                <w:sz w:val="24"/>
+                <w:szCs w:val="24"/>
+              </w:rPr>
+              <w:t>3</w:t>
+            </w:r>
+            <w:r>
+              <w:rPr>
+                <w:rFonts w:ascii="Calibri" w:hAnsi="Calibri" w:cs="Calibri"/>
+                <w:bCs/>
+                <w:color w:val="000000"/>
+                <w:sz w:val="24"/>
+                <w:szCs w:val="24"/>
+              </w:rPr>
+              <w:t>5</w:t>
+            </w:r>
+            <w:r>
+              <w:rPr>
+                <w:sz w:val="24"/>
+                <w:szCs w:val="24"/>
+              </w:rPr>
+              <w:br/>
+            </w:r>
+            <w:r>
+              <w:rPr>
+                <w:rFonts w:ascii="Calibri" w:hAnsi="Calibri" w:cs="Calibri"/>
+                <w:bCs/>
+                <w:color w:val="000000"/>
+                <w:sz w:val="24"/>
+                <w:szCs w:val="24"/>
+              </w:rPr>
+              <w:t xml:space="preserve">Role: Love Group </w:t>
+            </w:r>
+            <w:proofErr w:type="gramStart"/>
+            <w:r>
+              <w:rPr>
+                <w:rFonts w:ascii="Calibri" w:hAnsi="Calibri" w:cs="Calibri"/>
+                <w:bCs/>
+                <w:color w:val="000000"/>
+                <w:sz w:val="24"/>
+                <w:szCs w:val="24"/>
+              </w:rPr>
+              <w:t>sub</w:t>
+            </w:r>
+            <w:proofErr w:type="gramEnd"/>
+            <w:r>
+              <w:rPr>
+                <w:rFonts w:ascii="Calibri" w:hAnsi="Calibri" w:cs="Calibri"/>
+                <w:bCs/>
+                <w:color w:val="000000"/>
+                <w:sz w:val="24"/>
+                <w:szCs w:val="24"/>
+              </w:rPr>
+              <w:t xml:space="preserve"> Leader</w:t>
+            </w:r>
+            <w:r>
+              <w:rPr>
+                <w:rFonts w:ascii="Calibri" w:hAnsi="Calibri" w:cs="Calibri"/>
+                <w:bCs/>
+                <w:color w:val="000000"/>
+                <w:sz w:val="24"/>
+                <w:szCs w:val="24"/>
+              </w:rPr>
+              <w:t xml:space="preserve"> </w:t>
+            </w:r>
+            <w:r>
+              <w:rPr>
+                <w:sz w:val="24"/>
+                <w:szCs w:val="24"/>
+              </w:rPr>
+              <w:br/>
+            </w:r>
+            <w:r>
+              <w:rPr>
+                <w:sz w:val="24"/>
+                <w:szCs w:val="24"/>
+              </w:rPr>
+              <w:br/>
+            </w:r>
+            <w:r>
+              <w:rPr>
+                <w:rFonts w:ascii="Calibri" w:hAnsi="Calibri" w:cs="Calibri"/>
+                <w:b/>
+                <w:bCs/>
+                <w:color w:val="000000"/>
+                <w:sz w:val="24"/>
+                <w:szCs w:val="24"/>
+              </w:rPr>
+              <w:t xml:space="preserve">Goals and motivations </w:t>
+            </w:r>
+          </w:p>
+          <w:p>
+            <w:pPr>
+              <w:pStyle w:val="ListParagraph"/>
+              <w:numPr>
+                <w:ilvl w:val="0"/>
+                <w:numId w:val="16"/>
+              </w:numPr>
+              <w:rPr>
+                <w:sz w:val="24"/>
+                <w:szCs w:val="24"/>
+              </w:rPr>
+            </w:pPr>
+            <w:r>
+              <w:rPr>
+                <w:sz w:val="24"/>
+                <w:szCs w:val="24"/>
+              </w:rPr>
+              <w:t>Cindy use system to record Love Group meeting every week</w:t>
+            </w:r>
+          </w:p>
+          <w:p>
+            <w:pPr>
+              <w:pStyle w:val="ListParagraph"/>
+              <w:numPr>
+                <w:ilvl w:val="0"/>
+                <w:numId w:val="16"/>
+              </w:numPr>
+              <w:rPr>
+                <w:sz w:val="24"/>
+                <w:szCs w:val="24"/>
+              </w:rPr>
+            </w:pPr>
+            <w:r>
+              <w:rPr>
+                <w:sz w:val="24"/>
+                <w:szCs w:val="24"/>
+              </w:rPr>
+              <w:t>System will notice every employee about where and when the love -group meeting happen every week</w:t>
+            </w:r>
+          </w:p>
+          <w:p>
+            <w:pPr>
+              <w:rPr>
+                <w:rFonts w:ascii="Calibri" w:hAnsi="Calibri" w:cs="Calibri"/>
+                <w:i/>
+                <w:iCs/>
+                <w:color w:val="666666"/>
+                <w:sz w:val="24"/>
+                <w:szCs w:val="24"/>
+              </w:rPr>
+            </w:pPr>
+            <w:r>
+              <w:rPr>
+                <w:rFonts w:ascii="Calibri" w:hAnsi="Calibri" w:cs="Calibri"/>
+                <w:b/>
+                <w:bCs/>
+                <w:color w:val="000000"/>
+                <w:sz w:val="24"/>
+                <w:szCs w:val="24"/>
+              </w:rPr>
+              <w:t>Lifestyle</w:t>
+            </w:r>
+            <w:r>
+              <w:rPr>
+                <w:sz w:val="24"/>
+                <w:szCs w:val="24"/>
+              </w:rPr>
+              <w:br/>
+            </w:r>
+            <w:r>
+              <w:rPr>
+                <w:rFonts w:ascii="Calibri" w:hAnsi="Calibri" w:cs="Calibri"/>
+                <w:i/>
+                <w:iCs/>
+                <w:color w:val="666666"/>
+                <w:sz w:val="24"/>
+                <w:szCs w:val="24"/>
+              </w:rPr>
+              <w:t>1. Per week</w:t>
+            </w:r>
+          </w:p>
+          <w:p>
+            <w:pPr>
+              <w:rPr>
+                <w:rFonts w:ascii="Calibri" w:hAnsi="Calibri" w:cs="Calibri"/>
+                <w:b/>
+                <w:color w:val="000000"/>
+                <w:sz w:val="24"/>
+                <w:szCs w:val="24"/>
+              </w:rPr>
+            </w:pPr>
+            <w:r>
+              <w:rPr>
+                <w:sz w:val="24"/>
+                <w:szCs w:val="24"/>
+              </w:rPr>
+              <w:br/>
+            </w:r>
+            <w:r>
+              <w:rPr>
+                <w:rFonts w:ascii="Calibri" w:hAnsi="Calibri" w:cs="Calibri"/>
+                <w:b/>
+                <w:color w:val="000000"/>
+                <w:sz w:val="24"/>
+                <w:szCs w:val="24"/>
+              </w:rPr>
+              <w:t xml:space="preserve">Nature of work </w:t>
+            </w:r>
+          </w:p>
+          <w:p>
+            <w:pPr>
+              <w:pStyle w:val="ListParagraph"/>
+              <w:numPr>
+                <w:ilvl w:val="0"/>
+                <w:numId w:val="17"/>
+              </w:numPr>
+              <w:rPr>
+                <w:rFonts w:ascii="Calibri" w:hAnsi="Calibri" w:cs="Calibri"/>
+                <w:color w:val="000000"/>
+                <w:sz w:val="24"/>
+                <w:szCs w:val="24"/>
+              </w:rPr>
+            </w:pPr>
+            <w:r>
+              <w:rPr>
+                <w:rFonts w:ascii="Calibri" w:hAnsi="Calibri" w:cs="Calibri"/>
+                <w:color w:val="000000"/>
+                <w:sz w:val="24"/>
+                <w:szCs w:val="24"/>
+              </w:rPr>
+              <w:t>Trace and manage Love-Group meeting every week</w:t>
+            </w:r>
+          </w:p>
+          <w:p>
+            <w:pPr>
+              <w:rPr>
+                <w:rFonts w:ascii="Calibri" w:hAnsi="Calibri" w:cs="Calibri"/>
+                <w:color w:val="000000"/>
+                <w:sz w:val="24"/>
+                <w:szCs w:val="24"/>
+              </w:rPr>
+            </w:pPr>
+          </w:p>
+          <w:p>
+            <w:pPr>
+              <w:rPr>
+                <w:rFonts w:ascii="Calibri" w:hAnsi="Calibri" w:cs="Calibri"/>
+                <w:b/>
+                <w:color w:val="000000"/>
+                <w:sz w:val="24"/>
+                <w:szCs w:val="24"/>
+              </w:rPr>
+            </w:pPr>
+            <w:r>
+              <w:rPr>
+                <w:rFonts w:ascii="Calibri" w:hAnsi="Calibri" w:cs="Calibri"/>
+                <w:b/>
+                <w:color w:val="000000"/>
+                <w:sz w:val="24"/>
+                <w:szCs w:val="24"/>
+              </w:rPr>
+              <w:t xml:space="preserve">Experience and training </w:t>
+            </w:r>
+          </w:p>
+          <w:p>
+            <w:pPr>
+              <w:pStyle w:val="ListParagraph"/>
+              <w:numPr>
+                <w:ilvl w:val="0"/>
+                <w:numId w:val="18"/>
+              </w:numPr>
+              <w:rPr>
+                <w:rFonts w:ascii="Calibri" w:hAnsi="Calibri" w:cs="Calibri"/>
+                <w:b/>
+                <w:color w:val="000000"/>
+                <w:sz w:val="24"/>
+                <w:szCs w:val="24"/>
+              </w:rPr>
+            </w:pPr>
+            <w:r>
+              <w:rPr>
+                <w:sz w:val="24"/>
+                <w:szCs w:val="24"/>
+              </w:rPr>
+              <w:t>Cindy</w:t>
+            </w:r>
+            <w:r>
+              <w:rPr>
+                <w:sz w:val="24"/>
+                <w:szCs w:val="24"/>
+              </w:rPr>
+              <w:t xml:space="preserve"> should not need to train for using system</w:t>
+            </w:r>
+          </w:p>
+          <w:p>
+            <w:pPr>
+              <w:ind w:left="360"/>
+              <w:rPr>
+                <w:rFonts w:ascii="Calibri" w:hAnsi="Calibri" w:cs="Calibri"/>
+                <w:b/>
+                <w:color w:val="000000"/>
+                <w:sz w:val="24"/>
+                <w:szCs w:val="24"/>
+              </w:rPr>
+            </w:pPr>
+            <w:r>
+              <w:rPr>
+                <w:sz w:val="24"/>
+                <w:szCs w:val="24"/>
+              </w:rPr>
+              <w:lastRenderedPageBreak/>
+              <w:br/>
+            </w:r>
+            <w:r>
+              <w:rPr>
+                <w:sz w:val="24"/>
+                <w:szCs w:val="24"/>
+              </w:rPr>
+              <w:br/>
+            </w:r>
+            <w:r>
+              <w:rPr>
+                <w:rFonts w:ascii="Calibri" w:hAnsi="Calibri" w:cs="Calibri"/>
+                <w:b/>
+                <w:color w:val="000000"/>
+                <w:sz w:val="24"/>
+                <w:szCs w:val="24"/>
+              </w:rPr>
+              <w:t xml:space="preserve">Environment </w:t>
+            </w:r>
+          </w:p>
+          <w:p>
+            <w:pPr>
+              <w:pStyle w:val="ListParagraph"/>
+              <w:numPr>
+                <w:ilvl w:val="0"/>
+                <w:numId w:val="19"/>
+              </w:numPr>
+              <w:rPr>
+                <w:rFonts w:ascii="Calibri" w:hAnsi="Calibri" w:cs="Calibri"/>
+                <w:color w:val="000000"/>
+                <w:sz w:val="24"/>
+                <w:szCs w:val="24"/>
+              </w:rPr>
+            </w:pPr>
+            <w:r>
+              <w:rPr>
+                <w:rFonts w:ascii="Calibri" w:hAnsi="Calibri" w:cs="Calibri"/>
+                <w:color w:val="000000"/>
+                <w:sz w:val="24"/>
+                <w:szCs w:val="24"/>
+              </w:rPr>
+              <w:t>At office with PC</w:t>
+            </w:r>
+          </w:p>
+        </w:tc>
+        <w:tc>
+          <w:tcPr>
+            <w:tcW w:w="804" w:type="dxa"/>
+            <w:tcBorders>
+              <w:right w:val="single" w:sz="8" w:space="0" w:color="7F7F7F" w:themeColor="text1" w:themeTint="80"/>
+            </w:tcBorders>
+          </w:tcPr>
+          <w:p>
+            <w:pPr>
+              <w:rPr>
+                <w:rFonts w:ascii="Calibri" w:hAnsi="Calibri" w:cs="Calibri"/>
+                <w:b/>
+                <w:color w:val="000000"/>
+                <w:sz w:val="24"/>
+                <w:szCs w:val="24"/>
+              </w:rPr>
+            </w:pPr>
+          </w:p>
+        </w:tc>
+        <w:tc>
+          <w:tcPr>
+            <w:tcW w:w="713" w:type="dxa"/>
+            <w:tcBorders>
+              <w:left w:val="single" w:sz="8" w:space="0" w:color="7F7F7F" w:themeColor="text1" w:themeTint="80"/>
+            </w:tcBorders>
+          </w:tcPr>
+          <w:p>
+            <w:pPr>
+              <w:rPr>
+                <w:rFonts w:ascii="Calibri" w:hAnsi="Calibri" w:cs="Calibri"/>
+                <w:b/>
+                <w:color w:val="000000"/>
+                <w:sz w:val="24"/>
+                <w:szCs w:val="24"/>
+              </w:rPr>
+            </w:pPr>
+          </w:p>
+        </w:tc>
+        <w:tc>
+          <w:tcPr>
+            <w:tcW w:w="6087" w:type="dxa"/>
+          </w:tcPr>
+          <w:p>
+            <w:pPr>
+              <w:rPr>
+                <w:rFonts w:ascii="Calibri" w:hAnsi="Calibri" w:cs="Calibri"/>
+                <w:i/>
+                <w:iCs/>
+                <w:color w:val="666666"/>
+                <w:sz w:val="24"/>
+                <w:szCs w:val="24"/>
+              </w:rPr>
+            </w:pPr>
+            <w:r>
+              <w:rPr>
+                <w:rFonts w:ascii="Calibri" w:hAnsi="Calibri" w:cs="Calibri"/>
+                <w:b/>
+                <w:color w:val="000000"/>
+                <w:sz w:val="24"/>
+                <w:szCs w:val="24"/>
+              </w:rPr>
+              <w:t>IT skill level</w:t>
+            </w:r>
+            <w:r>
+              <w:rPr>
+                <w:rFonts w:ascii="Calibri" w:hAnsi="Calibri" w:cs="Calibri"/>
+                <w:color w:val="000000"/>
+                <w:sz w:val="24"/>
+                <w:szCs w:val="24"/>
+              </w:rPr>
+              <w:t xml:space="preserve"> </w:t>
+            </w:r>
+            <w:r>
+              <w:rPr>
+                <w:sz w:val="24"/>
+                <w:szCs w:val="24"/>
+              </w:rPr>
+              <w:t xml:space="preserve"> </w:t>
+            </w:r>
+          </w:p>
+          <w:p>
+            <w:pPr>
+              <w:rPr>
+                <w:rFonts w:ascii="Calibri" w:hAnsi="Calibri" w:cs="Calibri"/>
+                <w:color w:val="000000"/>
+                <w:sz w:val="24"/>
+                <w:szCs w:val="24"/>
+              </w:rPr>
+            </w:pPr>
+            <w:r>
+              <w:rPr>
+                <w:rFonts w:ascii="Calibri" w:hAnsi="Calibri" w:cs="Calibri"/>
+                <w:i/>
+                <w:iCs/>
+                <w:color w:val="666666"/>
+                <w:sz w:val="24"/>
+                <w:szCs w:val="24"/>
+              </w:rPr>
+              <w:t xml:space="preserve">Basic, read news website, </w:t>
+            </w:r>
+            <w:proofErr w:type="spellStart"/>
+            <w:r>
+              <w:rPr>
+                <w:rFonts w:ascii="Calibri" w:hAnsi="Calibri" w:cs="Calibri"/>
+                <w:i/>
+                <w:iCs/>
+                <w:color w:val="666666"/>
+                <w:sz w:val="24"/>
+                <w:szCs w:val="24"/>
+              </w:rPr>
+              <w:t>WeiXin</w:t>
+            </w:r>
+            <w:proofErr w:type="spellEnd"/>
+          </w:p>
+          <w:p>
+            <w:pPr>
+              <w:rPr>
+                <w:sz w:val="24"/>
+                <w:szCs w:val="24"/>
+              </w:rPr>
+            </w:pPr>
+            <w:r>
+              <w:rPr>
+                <w:sz w:val="24"/>
+                <w:szCs w:val="24"/>
+              </w:rPr>
+              <w:br/>
+            </w:r>
+            <w:r>
+              <w:rPr>
+                <w:rFonts w:ascii="Calibri" w:hAnsi="Calibri" w:cs="Calibri"/>
+                <w:b/>
+                <w:bCs/>
+                <w:color w:val="000000"/>
+                <w:sz w:val="24"/>
+                <w:szCs w:val="24"/>
+              </w:rPr>
+              <w:t xml:space="preserve">Attitude towards technology </w:t>
+            </w:r>
+            <w:r>
+              <w:rPr>
+                <w:sz w:val="24"/>
+                <w:szCs w:val="24"/>
+              </w:rPr>
+              <w:br/>
+            </w:r>
+            <w:r>
+              <w:rPr>
+                <w:rFonts w:ascii="Calibri" w:hAnsi="Calibri" w:cs="Calibri"/>
+                <w:color w:val="000000"/>
+                <w:sz w:val="24"/>
+                <w:szCs w:val="24"/>
+              </w:rPr>
+              <w:sym w:font="Wingdings" w:char="F06F"/>
+            </w:r>
+            <w:r>
+              <w:rPr>
+                <w:rFonts w:ascii="Calibri" w:hAnsi="Calibri" w:cs="Calibri"/>
+                <w:color w:val="000000"/>
+                <w:sz w:val="24"/>
+                <w:szCs w:val="24"/>
+              </w:rPr>
+              <w:t xml:space="preserve"> Great</w:t>
+            </w:r>
+            <w:r>
+              <w:rPr>
+                <w:rFonts w:ascii="Calibri" w:hAnsi="Calibri" w:cs="Calibri"/>
+                <w:color w:val="000000"/>
+                <w:sz w:val="24"/>
+                <w:szCs w:val="24"/>
+              </w:rPr>
+              <w:t xml:space="preserve"> –</w:t>
+            </w:r>
+            <w:r>
+              <w:rPr>
+                <w:rFonts w:ascii="Calibri" w:hAnsi="Calibri" w:cs="Calibri"/>
+                <w:color w:val="000000"/>
+                <w:sz w:val="24"/>
+                <w:szCs w:val="24"/>
+              </w:rPr>
+              <w:t xml:space="preserve"> </w:t>
+            </w:r>
+            <w:r>
+              <w:rPr>
+                <w:rFonts w:ascii="Calibri" w:hAnsi="Calibri" w:cs="Calibri"/>
+                <w:color w:val="000000"/>
+                <w:sz w:val="24"/>
+                <w:szCs w:val="24"/>
+              </w:rPr>
+              <w:t>i</w:t>
+            </w:r>
+            <w:r>
+              <w:rPr>
+                <w:rFonts w:ascii="Calibri" w:hAnsi="Calibri" w:cs="Calibri"/>
+                <w:color w:val="000000"/>
+                <w:sz w:val="24"/>
+                <w:szCs w:val="24"/>
+              </w:rPr>
+              <w:t>t</w:t>
+            </w:r>
+            <w:r>
+              <w:rPr>
+                <w:rFonts w:ascii="Calibri" w:hAnsi="Calibri" w:cs="Calibri"/>
+                <w:color w:val="000000"/>
+                <w:sz w:val="24"/>
+                <w:szCs w:val="24"/>
+              </w:rPr>
+              <w:t>’</w:t>
+            </w:r>
+            <w:r>
+              <w:rPr>
+                <w:rFonts w:ascii="Calibri" w:hAnsi="Calibri" w:cs="Calibri"/>
+                <w:color w:val="000000"/>
+                <w:sz w:val="24"/>
+                <w:szCs w:val="24"/>
+              </w:rPr>
+              <w:t>s easy to use and saves me time</w:t>
+            </w:r>
+            <w:r>
+              <w:rPr>
+                <w:sz w:val="24"/>
+                <w:szCs w:val="24"/>
+              </w:rPr>
+              <w:br/>
+            </w:r>
+            <w:r>
+              <w:rPr>
+                <w:rFonts w:ascii="Calibri" w:hAnsi="Calibri" w:cs="Calibri"/>
+                <w:color w:val="000000"/>
+                <w:sz w:val="24"/>
+                <w:szCs w:val="24"/>
+              </w:rPr>
+              <w:sym w:font="Wingdings" w:char="F06F"/>
+            </w:r>
+            <w:r>
+              <w:rPr>
+                <w:rFonts w:ascii="Calibri" w:hAnsi="Calibri" w:cs="Calibri"/>
+                <w:color w:val="000000"/>
+                <w:sz w:val="24"/>
+                <w:szCs w:val="24"/>
+              </w:rPr>
+              <w:t xml:space="preserve"> I like it but it often falls short</w:t>
+            </w:r>
+            <w:r>
+              <w:rPr>
+                <w:sz w:val="24"/>
+                <w:szCs w:val="24"/>
+              </w:rPr>
+              <w:br/>
+            </w:r>
+            <w:r>
+              <w:rPr>
+                <w:rFonts w:ascii="Calibri" w:hAnsi="Calibri" w:cs="Calibri"/>
+                <w:color w:val="000000"/>
+                <w:sz w:val="24"/>
+                <w:szCs w:val="24"/>
+              </w:rPr>
+              <w:sym w:font="Wingdings" w:char="F0FE"/>
+            </w:r>
+            <w:r>
+              <w:rPr>
+                <w:rFonts w:ascii="Calibri" w:hAnsi="Calibri" w:cs="Calibri"/>
+                <w:color w:val="000000"/>
+                <w:sz w:val="24"/>
+                <w:szCs w:val="24"/>
+              </w:rPr>
+              <w:t xml:space="preserve"> I don’</w:t>
+            </w:r>
+            <w:r>
+              <w:rPr>
+                <w:rFonts w:ascii="Calibri" w:hAnsi="Calibri" w:cs="Calibri"/>
+                <w:color w:val="000000"/>
+                <w:sz w:val="24"/>
+                <w:szCs w:val="24"/>
+              </w:rPr>
+              <w:t>t like it but I have to use it</w:t>
+            </w:r>
+            <w:r>
+              <w:rPr>
+                <w:sz w:val="24"/>
+                <w:szCs w:val="24"/>
+              </w:rPr>
+              <w:br/>
+            </w:r>
+          </w:p>
+          <w:p>
+            <w:pPr>
+              <w:rPr>
+                <w:rFonts w:ascii="Calibri" w:hAnsi="Calibri" w:cs="Calibri"/>
+                <w:b/>
+                <w:color w:val="000000"/>
+                <w:sz w:val="24"/>
+                <w:szCs w:val="24"/>
+              </w:rPr>
+            </w:pPr>
+            <w:r>
+              <w:rPr>
+                <w:rFonts w:ascii="Calibri" w:hAnsi="Calibri" w:cs="Calibri"/>
+                <w:b/>
+                <w:color w:val="000000"/>
+                <w:sz w:val="24"/>
+                <w:szCs w:val="24"/>
+              </w:rPr>
+              <w:t xml:space="preserve">IT equipment </w:t>
+            </w:r>
+          </w:p>
+          <w:p>
+            <w:pPr>
+              <w:rPr>
+                <w:sz w:val="24"/>
+                <w:szCs w:val="24"/>
+              </w:rPr>
+            </w:pPr>
+            <w:r>
+              <w:rPr>
+                <w:sz w:val="24"/>
+                <w:szCs w:val="24"/>
+              </w:rPr>
+              <w:t>laptop</w:t>
+            </w:r>
+          </w:p>
+          <w:p>
+            <w:pPr>
+              <w:rPr>
+                <w:rFonts w:ascii="Calibri" w:hAnsi="Calibri" w:cs="Calibri"/>
+                <w:color w:val="000000"/>
+                <w:sz w:val="24"/>
+                <w:szCs w:val="24"/>
+              </w:rPr>
+            </w:pPr>
+            <w:r>
+              <w:rPr>
+                <w:sz w:val="24"/>
+                <w:szCs w:val="24"/>
+              </w:rPr>
+              <w:br/>
+            </w:r>
+            <w:r>
+              <w:rPr>
+                <w:sz w:val="24"/>
+                <w:szCs w:val="24"/>
+              </w:rPr>
+              <w:br/>
+            </w:r>
+            <w:r>
+              <w:rPr>
+                <w:rFonts w:ascii="Calibri" w:hAnsi="Calibri" w:cs="Calibri"/>
+                <w:b/>
+                <w:color w:val="000000"/>
+                <w:sz w:val="24"/>
+                <w:szCs w:val="24"/>
+              </w:rPr>
+              <w:t>How will this person use the web site?</w:t>
+            </w:r>
+          </w:p>
+          <w:p>
+            <w:pPr>
+              <w:rPr>
+                <w:rFonts w:ascii="Calibri" w:hAnsi="Calibri" w:cs="Calibri"/>
+                <w:i/>
+                <w:iCs/>
+                <w:color w:val="666666"/>
+                <w:sz w:val="24"/>
+                <w:szCs w:val="24"/>
+              </w:rPr>
+            </w:pPr>
+            <w:r>
+              <w:rPr>
+                <w:rFonts w:ascii="Calibri" w:hAnsi="Calibri" w:cs="Calibri"/>
+                <w:i/>
+                <w:iCs/>
+                <w:color w:val="666666"/>
+                <w:sz w:val="24"/>
+                <w:szCs w:val="24"/>
+              </w:rPr>
+              <w:t xml:space="preserve"> submit info,</w:t>
+            </w:r>
+          </w:p>
+          <w:p>
+            <w:pPr>
+              <w:rPr>
+                <w:rFonts w:ascii="Calibri" w:hAnsi="Calibri" w:cs="Calibri"/>
+                <w:i/>
+                <w:iCs/>
+                <w:color w:val="666666"/>
+                <w:sz w:val="24"/>
+                <w:szCs w:val="24"/>
+              </w:rPr>
+            </w:pPr>
+          </w:p>
+          <w:p>
+            <w:pPr>
+              <w:rPr>
+                <w:rFonts w:ascii="Calibri" w:hAnsi="Calibri" w:cs="Calibri"/>
+                <w:color w:val="000000"/>
+                <w:sz w:val="24"/>
+                <w:szCs w:val="24"/>
+              </w:rPr>
+            </w:pPr>
+            <w:r>
+              <w:rPr>
+                <w:rFonts w:ascii="Calibri" w:hAnsi="Calibri" w:cs="Calibri"/>
+                <w:b/>
+                <w:color w:val="000000"/>
+                <w:sz w:val="24"/>
+                <w:szCs w:val="24"/>
+              </w:rPr>
+              <w:t>Key tasks</w:t>
+            </w:r>
+          </w:p>
+          <w:p>
+            <w:pPr>
+              <w:pStyle w:val="ListParagraph"/>
+              <w:numPr>
+                <w:ilvl w:val="0"/>
+                <w:numId w:val="20"/>
+              </w:numPr>
+              <w:rPr>
+                <w:rFonts w:ascii="Calibri" w:hAnsi="Calibri" w:cs="Calibri"/>
+                <w:b/>
+                <w:iCs/>
+                <w:color w:val="666666"/>
+                <w:sz w:val="24"/>
+                <w:szCs w:val="24"/>
+              </w:rPr>
+            </w:pPr>
+            <w:r>
+              <w:rPr>
+                <w:rFonts w:ascii="Calibri" w:hAnsi="Calibri" w:cs="Calibri"/>
+                <w:b/>
+                <w:iCs/>
+                <w:color w:val="666666"/>
+                <w:sz w:val="24"/>
+                <w:szCs w:val="24"/>
+              </w:rPr>
+              <w:t>Trace and manage Love-group meeting weekly</w:t>
+            </w:r>
+          </w:p>
+          <w:p>
+            <w:pPr>
+              <w:pStyle w:val="ListParagraph"/>
+              <w:numPr>
+                <w:ilvl w:val="0"/>
+                <w:numId w:val="20"/>
+              </w:numPr>
+              <w:rPr>
+                <w:rFonts w:ascii="Calibri" w:hAnsi="Calibri" w:cs="Calibri"/>
+                <w:b/>
+                <w:iCs/>
+                <w:color w:val="666666"/>
+                <w:sz w:val="24"/>
+                <w:szCs w:val="24"/>
+              </w:rPr>
+            </w:pPr>
+            <w:r>
+              <w:rPr>
+                <w:rFonts w:ascii="Calibri" w:hAnsi="Calibri" w:cs="Calibri"/>
+                <w:b/>
+                <w:iCs/>
+                <w:color w:val="666666"/>
+                <w:sz w:val="24"/>
+                <w:szCs w:val="24"/>
+              </w:rPr>
+              <w:t>Be notify where and when the love-group meeting happen</w:t>
+            </w:r>
+            <w:bookmarkStart w:id="0" w:name="_GoBack"/>
+            <w:bookmarkEnd w:id="0"/>
           </w:p>
         </w:tc>
       </w:tr>
@@ -3289,6 +4156,95 @@
     </w:lvl>
   </w:abstractNum>
   <w:abstractNum w:abstractNumId="4" w15:restartNumberingAfterBreak="0">
+    <w:nsid w:val="0FD175FE"/>
+    <w:multiLevelType w:val="hybridMultilevel"/>
+    <w:tmpl w:val="B61CCD4A"/>
+    <w:lvl w:ilvl="0" w:tplc="0BCC0DC2">
+      <w:start w:val="1"/>
+      <w:numFmt w:val="decimal"/>
+      <w:lvlText w:val="%1."/>
+      <w:lvlJc w:val="left"/>
+      <w:pPr>
+        <w:ind w:left="1080" w:hanging="360"/>
+      </w:pPr>
+      <w:rPr>
+        <w:rFonts w:hint="default"/>
+      </w:rPr>
+    </w:lvl>
+    <w:lvl w:ilvl="1" w:tplc="08090019" w:tentative="1">
+      <w:start w:val="1"/>
+      <w:numFmt w:val="lowerLetter"/>
+      <w:lvlText w:val="%2."/>
+      <w:lvlJc w:val="left"/>
+      <w:pPr>
+        <w:ind w:left="1440" w:hanging="360"/>
+      </w:pPr>
+    </w:lvl>
+    <w:lvl w:ilvl="2" w:tplc="0809001B" w:tentative="1">
+      <w:start w:val="1"/>
+      <w:numFmt w:val="lowerRoman"/>
+      <w:lvlText w:val="%3."/>
+      <w:lvlJc w:val="right"/>
+      <w:pPr>
+        <w:ind w:left="2160" w:hanging="180"/>
+      </w:pPr>
+    </w:lvl>
+    <w:lvl w:ilvl="3" w:tplc="0809000F" w:tentative="1">
+      <w:start w:val="1"/>
+      <w:numFmt w:val="decimal"/>
+      <w:lvlText w:val="%4."/>
+      <w:lvlJc w:val="left"/>
+      <w:pPr>
+        <w:ind w:left="2880" w:hanging="360"/>
+      </w:pPr>
+    </w:lvl>
+    <w:lvl w:ilvl="4" w:tplc="08090019" w:tentative="1">
+      <w:start w:val="1"/>
+      <w:numFmt w:val="lowerLetter"/>
+      <w:lvlText w:val="%5."/>
+      <w:lvlJc w:val="left"/>
+      <w:pPr>
+        <w:ind w:left="3600" w:hanging="360"/>
+      </w:pPr>
+    </w:lvl>
+    <w:lvl w:ilvl="5" w:tplc="0809001B" w:tentative="1">
+      <w:start w:val="1"/>
+      <w:numFmt w:val="lowerRoman"/>
+      <w:lvlText w:val="%6."/>
+      <w:lvlJc w:val="right"/>
+      <w:pPr>
+        <w:ind w:left="4320" w:hanging="180"/>
+      </w:pPr>
+    </w:lvl>
+    <w:lvl w:ilvl="6" w:tplc="0809000F" w:tentative="1">
+      <w:start w:val="1"/>
+      <w:numFmt w:val="decimal"/>
+      <w:lvlText w:val="%7."/>
+      <w:lvlJc w:val="left"/>
+      <w:pPr>
+        <w:ind w:left="5040" w:hanging="360"/>
+      </w:pPr>
+    </w:lvl>
+    <w:lvl w:ilvl="7" w:tplc="08090019" w:tentative="1">
+      <w:start w:val="1"/>
+      <w:numFmt w:val="lowerLetter"/>
+      <w:lvlText w:val="%8."/>
+      <w:lvlJc w:val="left"/>
+      <w:pPr>
+        <w:ind w:left="5760" w:hanging="360"/>
+      </w:pPr>
+    </w:lvl>
+    <w:lvl w:ilvl="8" w:tplc="0809001B" w:tentative="1">
+      <w:start w:val="1"/>
+      <w:numFmt w:val="lowerRoman"/>
+      <w:lvlText w:val="%9."/>
+      <w:lvlJc w:val="right"/>
+      <w:pPr>
+        <w:ind w:left="6480" w:hanging="180"/>
+      </w:pPr>
+    </w:lvl>
+  </w:abstractNum>
+  <w:abstractNum w:abstractNumId="5" w15:restartNumberingAfterBreak="0">
     <w:nsid w:val="16416ECB"/>
     <w:multiLevelType w:val="hybridMultilevel"/>
     <w:tmpl w:val="DE16A2B4"/>
@@ -3374,7 +4330,7 @@
       </w:pPr>
     </w:lvl>
   </w:abstractNum>
-  <w:abstractNum w:abstractNumId="5" w15:restartNumberingAfterBreak="0">
+  <w:abstractNum w:abstractNumId="6" w15:restartNumberingAfterBreak="0">
     <w:nsid w:val="1AC24463"/>
     <w:multiLevelType w:val="hybridMultilevel"/>
     <w:tmpl w:val="A896FB40"/>
@@ -3463,7 +4419,7 @@
       </w:pPr>
     </w:lvl>
   </w:abstractNum>
-  <w:abstractNum w:abstractNumId="6" w15:restartNumberingAfterBreak="0">
+  <w:abstractNum w:abstractNumId="7" w15:restartNumberingAfterBreak="0">
     <w:nsid w:val="1BE131D4"/>
     <w:multiLevelType w:val="hybridMultilevel"/>
     <w:tmpl w:val="7B5ABC38"/>
@@ -3549,7 +4505,7 @@
       </w:pPr>
     </w:lvl>
   </w:abstractNum>
-  <w:abstractNum w:abstractNumId="7" w15:restartNumberingAfterBreak="0">
+  <w:abstractNum w:abstractNumId="8" w15:restartNumberingAfterBreak="0">
     <w:nsid w:val="1F762AB8"/>
     <w:multiLevelType w:val="hybridMultilevel"/>
     <w:tmpl w:val="0FA69DE4"/>
@@ -3638,7 +4594,7 @@
       </w:pPr>
     </w:lvl>
   </w:abstractNum>
-  <w:abstractNum w:abstractNumId="8" w15:restartNumberingAfterBreak="0">
+  <w:abstractNum w:abstractNumId="9" w15:restartNumberingAfterBreak="0">
     <w:nsid w:val="2B813A88"/>
     <w:multiLevelType w:val="hybridMultilevel"/>
     <w:tmpl w:val="3C5E72C8"/>
@@ -3727,7 +4683,274 @@
       </w:pPr>
     </w:lvl>
   </w:abstractNum>
-  <w:abstractNum w:abstractNumId="9" w15:restartNumberingAfterBreak="0">
+  <w:abstractNum w:abstractNumId="10" w15:restartNumberingAfterBreak="0">
+    <w:nsid w:val="304D28F7"/>
+    <w:multiLevelType w:val="hybridMultilevel"/>
+    <w:tmpl w:val="7F6E1ADE"/>
+    <w:lvl w:ilvl="0" w:tplc="E8B897F6">
+      <w:start w:val="1"/>
+      <w:numFmt w:val="decimal"/>
+      <w:lvlText w:val="%1."/>
+      <w:lvlJc w:val="left"/>
+      <w:pPr>
+        <w:ind w:left="1440" w:hanging="360"/>
+      </w:pPr>
+      <w:rPr>
+        <w:rFonts w:hint="default"/>
+      </w:rPr>
+    </w:lvl>
+    <w:lvl w:ilvl="1" w:tplc="08090019" w:tentative="1">
+      <w:start w:val="1"/>
+      <w:numFmt w:val="lowerLetter"/>
+      <w:lvlText w:val="%2."/>
+      <w:lvlJc w:val="left"/>
+      <w:pPr>
+        <w:ind w:left="1440" w:hanging="360"/>
+      </w:pPr>
+    </w:lvl>
+    <w:lvl w:ilvl="2" w:tplc="0809001B" w:tentative="1">
+      <w:start w:val="1"/>
+      <w:numFmt w:val="lowerRoman"/>
+      <w:lvlText w:val="%3."/>
+      <w:lvlJc w:val="right"/>
+      <w:pPr>
+        <w:ind w:left="2160" w:hanging="180"/>
+      </w:pPr>
+    </w:lvl>
+    <w:lvl w:ilvl="3" w:tplc="0809000F" w:tentative="1">
+      <w:start w:val="1"/>
+      <w:numFmt w:val="decimal"/>
+      <w:lvlText w:val="%4."/>
+      <w:lvlJc w:val="left"/>
+      <w:pPr>
+        <w:ind w:left="2880" w:hanging="360"/>
+      </w:pPr>
+    </w:lvl>
+    <w:lvl w:ilvl="4" w:tplc="08090019" w:tentative="1">
+      <w:start w:val="1"/>
+      <w:numFmt w:val="lowerLetter"/>
+      <w:lvlText w:val="%5."/>
+      <w:lvlJc w:val="left"/>
+      <w:pPr>
+        <w:ind w:left="3600" w:hanging="360"/>
+      </w:pPr>
+    </w:lvl>
+    <w:lvl w:ilvl="5" w:tplc="0809001B" w:tentative="1">
+      <w:start w:val="1"/>
+      <w:numFmt w:val="lowerRoman"/>
+      <w:lvlText w:val="%6."/>
+      <w:lvlJc w:val="right"/>
+      <w:pPr>
+        <w:ind w:left="4320" w:hanging="180"/>
+      </w:pPr>
+    </w:lvl>
+    <w:lvl w:ilvl="6" w:tplc="0809000F" w:tentative="1">
+      <w:start w:val="1"/>
+      <w:numFmt w:val="decimal"/>
+      <w:lvlText w:val="%7."/>
+      <w:lvlJc w:val="left"/>
+      <w:pPr>
+        <w:ind w:left="5040" w:hanging="360"/>
+      </w:pPr>
+    </w:lvl>
+    <w:lvl w:ilvl="7" w:tplc="08090019" w:tentative="1">
+      <w:start w:val="1"/>
+      <w:numFmt w:val="lowerLetter"/>
+      <w:lvlText w:val="%8."/>
+      <w:lvlJc w:val="left"/>
+      <w:pPr>
+        <w:ind w:left="5760" w:hanging="360"/>
+      </w:pPr>
+    </w:lvl>
+    <w:lvl w:ilvl="8" w:tplc="0809001B" w:tentative="1">
+      <w:start w:val="1"/>
+      <w:numFmt w:val="lowerRoman"/>
+      <w:lvlText w:val="%9."/>
+      <w:lvlJc w:val="right"/>
+      <w:pPr>
+        <w:ind w:left="6480" w:hanging="180"/>
+      </w:pPr>
+    </w:lvl>
+  </w:abstractNum>
+  <w:abstractNum w:abstractNumId="11" w15:restartNumberingAfterBreak="0">
+    <w:nsid w:val="3D7D2BD4"/>
+    <w:multiLevelType w:val="hybridMultilevel"/>
+    <w:tmpl w:val="216ED2A8"/>
+    <w:lvl w:ilvl="0" w:tplc="D0B2DAAC">
+      <w:start w:val="1"/>
+      <w:numFmt w:val="decimal"/>
+      <w:lvlText w:val="%1."/>
+      <w:lvlJc w:val="left"/>
+      <w:pPr>
+        <w:ind w:left="1080" w:hanging="360"/>
+      </w:pPr>
+      <w:rPr>
+        <w:rFonts w:hint="default"/>
+      </w:rPr>
+    </w:lvl>
+    <w:lvl w:ilvl="1" w:tplc="08090019" w:tentative="1">
+      <w:start w:val="1"/>
+      <w:numFmt w:val="lowerLetter"/>
+      <w:lvlText w:val="%2."/>
+      <w:lvlJc w:val="left"/>
+      <w:pPr>
+        <w:ind w:left="1440" w:hanging="360"/>
+      </w:pPr>
+    </w:lvl>
+    <w:lvl w:ilvl="2" w:tplc="0809001B" w:tentative="1">
+      <w:start w:val="1"/>
+      <w:numFmt w:val="lowerRoman"/>
+      <w:lvlText w:val="%3."/>
+      <w:lvlJc w:val="right"/>
+      <w:pPr>
+        <w:ind w:left="2160" w:hanging="180"/>
+      </w:pPr>
+    </w:lvl>
+    <w:lvl w:ilvl="3" w:tplc="0809000F" w:tentative="1">
+      <w:start w:val="1"/>
+      <w:numFmt w:val="decimal"/>
+      <w:lvlText w:val="%4."/>
+      <w:lvlJc w:val="left"/>
+      <w:pPr>
+        <w:ind w:left="2880" w:hanging="360"/>
+      </w:pPr>
+    </w:lvl>
+    <w:lvl w:ilvl="4" w:tplc="08090019" w:tentative="1">
+      <w:start w:val="1"/>
+      <w:numFmt w:val="lowerLetter"/>
+      <w:lvlText w:val="%5."/>
+      <w:lvlJc w:val="left"/>
+      <w:pPr>
+        <w:ind w:left="3600" w:hanging="360"/>
+      </w:pPr>
+    </w:lvl>
+    <w:lvl w:ilvl="5" w:tplc="0809001B" w:tentative="1">
+      <w:start w:val="1"/>
+      <w:numFmt w:val="lowerRoman"/>
+      <w:lvlText w:val="%6."/>
+      <w:lvlJc w:val="right"/>
+      <w:pPr>
+        <w:ind w:left="4320" w:hanging="180"/>
+      </w:pPr>
+    </w:lvl>
+    <w:lvl w:ilvl="6" w:tplc="0809000F" w:tentative="1">
+      <w:start w:val="1"/>
+      <w:numFmt w:val="decimal"/>
+      <w:lvlText w:val="%7."/>
+      <w:lvlJc w:val="left"/>
+      <w:pPr>
+        <w:ind w:left="5040" w:hanging="360"/>
+      </w:pPr>
+    </w:lvl>
+    <w:lvl w:ilvl="7" w:tplc="08090019" w:tentative="1">
+      <w:start w:val="1"/>
+      <w:numFmt w:val="lowerLetter"/>
+      <w:lvlText w:val="%8."/>
+      <w:lvlJc w:val="left"/>
+      <w:pPr>
+        <w:ind w:left="5760" w:hanging="360"/>
+      </w:pPr>
+    </w:lvl>
+    <w:lvl w:ilvl="8" w:tplc="0809001B" w:tentative="1">
+      <w:start w:val="1"/>
+      <w:numFmt w:val="lowerRoman"/>
+      <w:lvlText w:val="%9."/>
+      <w:lvlJc w:val="right"/>
+      <w:pPr>
+        <w:ind w:left="6480" w:hanging="180"/>
+      </w:pPr>
+    </w:lvl>
+  </w:abstractNum>
+  <w:abstractNum w:abstractNumId="12" w15:restartNumberingAfterBreak="0">
+    <w:nsid w:val="40042DC3"/>
+    <w:multiLevelType w:val="hybridMultilevel"/>
+    <w:tmpl w:val="B644EFAA"/>
+    <w:lvl w:ilvl="0" w:tplc="2F4E07BE">
+      <w:start w:val="1"/>
+      <w:numFmt w:val="decimal"/>
+      <w:lvlText w:val="%1."/>
+      <w:lvlJc w:val="left"/>
+      <w:pPr>
+        <w:ind w:left="1080" w:hanging="360"/>
+      </w:pPr>
+      <w:rPr>
+        <w:rFonts w:hint="default"/>
+      </w:rPr>
+    </w:lvl>
+    <w:lvl w:ilvl="1" w:tplc="08090019" w:tentative="1">
+      <w:start w:val="1"/>
+      <w:numFmt w:val="lowerLetter"/>
+      <w:lvlText w:val="%2."/>
+      <w:lvlJc w:val="left"/>
+      <w:pPr>
+        <w:ind w:left="1440" w:hanging="360"/>
+      </w:pPr>
+    </w:lvl>
+    <w:lvl w:ilvl="2" w:tplc="0809001B" w:tentative="1">
+      <w:start w:val="1"/>
+      <w:numFmt w:val="lowerRoman"/>
+      <w:lvlText w:val="%3."/>
+      <w:lvlJc w:val="right"/>
+      <w:pPr>
+        <w:ind w:left="2160" w:hanging="180"/>
+      </w:pPr>
+    </w:lvl>
+    <w:lvl w:ilvl="3" w:tplc="0809000F" w:tentative="1">
+      <w:start w:val="1"/>
+      <w:numFmt w:val="decimal"/>
+      <w:lvlText w:val="%4."/>
+      <w:lvlJc w:val="left"/>
+      <w:pPr>
+        <w:ind w:left="2880" w:hanging="360"/>
+      </w:pPr>
+    </w:lvl>
+    <w:lvl w:ilvl="4" w:tplc="08090019" w:tentative="1">
+      <w:start w:val="1"/>
+      <w:numFmt w:val="lowerLetter"/>
+      <w:lvlText w:val="%5."/>
+      <w:lvlJc w:val="left"/>
+      <w:pPr>
+        <w:ind w:left="3600" w:hanging="360"/>
+      </w:pPr>
+    </w:lvl>
+    <w:lvl w:ilvl="5" w:tplc="0809001B" w:tentative="1">
+      <w:start w:val="1"/>
+      <w:numFmt w:val="lowerRoman"/>
+      <w:lvlText w:val="%6."/>
+      <w:lvlJc w:val="right"/>
+      <w:pPr>
+        <w:ind w:left="4320" w:hanging="180"/>
+      </w:pPr>
+    </w:lvl>
+    <w:lvl w:ilvl="6" w:tplc="0809000F" w:tentative="1">
+      <w:start w:val="1"/>
+      <w:numFmt w:val="decimal"/>
+      <w:lvlText w:val="%7."/>
+      <w:lvlJc w:val="left"/>
+      <w:pPr>
+        <w:ind w:left="5040" w:hanging="360"/>
+      </w:pPr>
+    </w:lvl>
+    <w:lvl w:ilvl="7" w:tplc="08090019" w:tentative="1">
+      <w:start w:val="1"/>
+      <w:numFmt w:val="lowerLetter"/>
+      <w:lvlText w:val="%8."/>
+      <w:lvlJc w:val="left"/>
+      <w:pPr>
+        <w:ind w:left="5760" w:hanging="360"/>
+      </w:pPr>
+    </w:lvl>
+    <w:lvl w:ilvl="8" w:tplc="0809001B" w:tentative="1">
+      <w:start w:val="1"/>
+      <w:numFmt w:val="lowerRoman"/>
+      <w:lvlText w:val="%9."/>
+      <w:lvlJc w:val="right"/>
+      <w:pPr>
+        <w:ind w:left="6480" w:hanging="180"/>
+      </w:pPr>
+    </w:lvl>
+  </w:abstractNum>
+  <w:abstractNum w:abstractNumId="13" w15:restartNumberingAfterBreak="0">
     <w:nsid w:val="429166AF"/>
     <w:multiLevelType w:val="hybridMultilevel"/>
     <w:tmpl w:val="C40813CA"/>
@@ -3817,7 +5040,7 @@
       </w:pPr>
     </w:lvl>
   </w:abstractNum>
-  <w:abstractNum w:abstractNumId="10" w15:restartNumberingAfterBreak="0">
+  <w:abstractNum w:abstractNumId="14" w15:restartNumberingAfterBreak="0">
     <w:nsid w:val="49EB7AFF"/>
     <w:multiLevelType w:val="hybridMultilevel"/>
     <w:tmpl w:val="DA94EF02"/>
@@ -3906,7 +5129,7 @@
       </w:pPr>
     </w:lvl>
   </w:abstractNum>
-  <w:abstractNum w:abstractNumId="11" w15:restartNumberingAfterBreak="0">
+  <w:abstractNum w:abstractNumId="15" w15:restartNumberingAfterBreak="0">
     <w:nsid w:val="55C10B9B"/>
     <w:multiLevelType w:val="hybridMultilevel"/>
     <w:tmpl w:val="E1620CC6"/>
@@ -3995,7 +5218,7 @@
       </w:pPr>
     </w:lvl>
   </w:abstractNum>
-  <w:abstractNum w:abstractNumId="12" w15:restartNumberingAfterBreak="0">
+  <w:abstractNum w:abstractNumId="16" w15:restartNumberingAfterBreak="0">
     <w:nsid w:val="5C8D5722"/>
     <w:multiLevelType w:val="hybridMultilevel"/>
     <w:tmpl w:val="EF82EEDA"/>
@@ -4086,7 +5309,7 @@
       </w:pPr>
     </w:lvl>
   </w:abstractNum>
-  <w:abstractNum w:abstractNumId="13" w15:restartNumberingAfterBreak="0">
+  <w:abstractNum w:abstractNumId="17" w15:restartNumberingAfterBreak="0">
     <w:nsid w:val="72AC0A7D"/>
     <w:multiLevelType w:val="hybridMultilevel"/>
     <w:tmpl w:val="A6A8EBB2"/>
@@ -4177,7 +5400,7 @@
       </w:pPr>
     </w:lvl>
   </w:abstractNum>
-  <w:abstractNum w:abstractNumId="14" w15:restartNumberingAfterBreak="0">
+  <w:abstractNum w:abstractNumId="18" w15:restartNumberingAfterBreak="0">
     <w:nsid w:val="78AA516A"/>
     <w:multiLevelType w:val="hybridMultilevel"/>
     <w:tmpl w:val="321495B2"/>
@@ -4266,50 +5489,154 @@
       </w:pPr>
     </w:lvl>
   </w:abstractNum>
+  <w:abstractNum w:abstractNumId="19" w15:restartNumberingAfterBreak="0">
+    <w:nsid w:val="7F1E75A8"/>
+    <w:multiLevelType w:val="hybridMultilevel"/>
+    <w:tmpl w:val="E68E83D2"/>
+    <w:lvl w:ilvl="0" w:tplc="29A025CA">
+      <w:start w:val="1"/>
+      <w:numFmt w:val="decimal"/>
+      <w:lvlText w:val="%1."/>
+      <w:lvlJc w:val="left"/>
+      <w:pPr>
+        <w:ind w:left="1440" w:hanging="360"/>
+      </w:pPr>
+      <w:rPr>
+        <w:rFonts w:hint="default"/>
+      </w:rPr>
+    </w:lvl>
+    <w:lvl w:ilvl="1" w:tplc="08090019" w:tentative="1">
+      <w:start w:val="1"/>
+      <w:numFmt w:val="lowerLetter"/>
+      <w:lvlText w:val="%2."/>
+      <w:lvlJc w:val="left"/>
+      <w:pPr>
+        <w:ind w:left="1440" w:hanging="360"/>
+      </w:pPr>
+    </w:lvl>
+    <w:lvl w:ilvl="2" w:tplc="0809001B" w:tentative="1">
+      <w:start w:val="1"/>
+      <w:numFmt w:val="lowerRoman"/>
+      <w:lvlText w:val="%3."/>
+      <w:lvlJc w:val="right"/>
+      <w:pPr>
+        <w:ind w:left="2160" w:hanging="180"/>
+      </w:pPr>
+    </w:lvl>
+    <w:lvl w:ilvl="3" w:tplc="0809000F" w:tentative="1">
+      <w:start w:val="1"/>
+      <w:numFmt w:val="decimal"/>
+      <w:lvlText w:val="%4."/>
+      <w:lvlJc w:val="left"/>
+      <w:pPr>
+        <w:ind w:left="2880" w:hanging="360"/>
+      </w:pPr>
+    </w:lvl>
+    <w:lvl w:ilvl="4" w:tplc="08090019" w:tentative="1">
+      <w:start w:val="1"/>
+      <w:numFmt w:val="lowerLetter"/>
+      <w:lvlText w:val="%5."/>
+      <w:lvlJc w:val="left"/>
+      <w:pPr>
+        <w:ind w:left="3600" w:hanging="360"/>
+      </w:pPr>
+    </w:lvl>
+    <w:lvl w:ilvl="5" w:tplc="0809001B" w:tentative="1">
+      <w:start w:val="1"/>
+      <w:numFmt w:val="lowerRoman"/>
+      <w:lvlText w:val="%6."/>
+      <w:lvlJc w:val="right"/>
+      <w:pPr>
+        <w:ind w:left="4320" w:hanging="180"/>
+      </w:pPr>
+    </w:lvl>
+    <w:lvl w:ilvl="6" w:tplc="0809000F" w:tentative="1">
+      <w:start w:val="1"/>
+      <w:numFmt w:val="decimal"/>
+      <w:lvlText w:val="%7."/>
+      <w:lvlJc w:val="left"/>
+      <w:pPr>
+        <w:ind w:left="5040" w:hanging="360"/>
+      </w:pPr>
+    </w:lvl>
+    <w:lvl w:ilvl="7" w:tplc="08090019" w:tentative="1">
+      <w:start w:val="1"/>
+      <w:numFmt w:val="lowerLetter"/>
+      <w:lvlText w:val="%8."/>
+      <w:lvlJc w:val="left"/>
+      <w:pPr>
+        <w:ind w:left="5760" w:hanging="360"/>
+      </w:pPr>
+    </w:lvl>
+    <w:lvl w:ilvl="8" w:tplc="0809001B" w:tentative="1">
+      <w:start w:val="1"/>
+      <w:numFmt w:val="lowerRoman"/>
+      <w:lvlText w:val="%9."/>
+      <w:lvlJc w:val="right"/>
+      <w:pPr>
+        <w:ind w:left="6480" w:hanging="180"/>
+      </w:pPr>
+    </w:lvl>
+  </w:abstractNum>
   <w:num w:numId="1">
-    <w:abstractNumId w:val="9"/>
+    <w:abstractNumId w:val="13"/>
   </w:num>
   <w:num w:numId="2">
-    <w:abstractNumId w:val="12"/>
+    <w:abstractNumId w:val="16"/>
   </w:num>
   <w:num w:numId="3">
     <w:abstractNumId w:val="0"/>
   </w:num>
   <w:num w:numId="4">
-    <w:abstractNumId w:val="13"/>
+    <w:abstractNumId w:val="17"/>
   </w:num>
   <w:num w:numId="5">
     <w:abstractNumId w:val="3"/>
   </w:num>
   <w:num w:numId="6">
-    <w:abstractNumId w:val="6"/>
+    <w:abstractNumId w:val="7"/>
   </w:num>
   <w:num w:numId="7">
-    <w:abstractNumId w:val="4"/>
+    <w:abstractNumId w:val="5"/>
   </w:num>
   <w:num w:numId="8">
-    <w:abstractNumId w:val="7"/>
+    <w:abstractNumId w:val="8"/>
   </w:num>
   <w:num w:numId="9">
-    <w:abstractNumId w:val="8"/>
+    <w:abstractNumId w:val="9"/>
   </w:num>
   <w:num w:numId="10">
-    <w:abstractNumId w:val="14"/>
+    <w:abstractNumId w:val="18"/>
   </w:num>
   <w:num w:numId="11">
     <w:abstractNumId w:val="1"/>
   </w:num>
   <w:num w:numId="12">
-    <w:abstractNumId w:val="10"/>
+    <w:abstractNumId w:val="14"/>
   </w:num>
   <w:num w:numId="13">
     <w:abstractNumId w:val="2"/>
   </w:num>
   <w:num w:numId="14">
-    <w:abstractNumId w:val="5"/>
+    <w:abstractNumId w:val="6"/>
   </w:num>
   <w:num w:numId="15">
+    <w:abstractNumId w:val="15"/>
+  </w:num>
+  <w:num w:numId="16">
     <w:abstractNumId w:val="11"/>
+  </w:num>
+  <w:num w:numId="17">
+    <w:abstractNumId w:val="4"/>
+  </w:num>
+  <w:num w:numId="18">
+    <w:abstractNumId w:val="12"/>
+  </w:num>
+  <w:num w:numId="19">
+    <w:abstractNumId w:val="10"/>
+  </w:num>
+  <w:num w:numId="20">
+    <w:abstractNumId w:val="19"/>
   </w:num>
 </w:numbering>
 </file>

</xml_diff>

<commit_message>
add system administrator George
</commit_message>
<xml_diff>
--- a/requirement/Persona.docx
+++ b/requirement/Persona.docx
@@ -115,13 +115,6 @@
             </w:r>
             <w:r>
               <w:rPr>
-                <w:sz w:val="24"/>
-                <w:szCs w:val="24"/>
-              </w:rPr>
-              <w:br/>
-            </w:r>
-            <w:r>
-              <w:rPr>
                 <w:rFonts w:ascii="Calibri" w:hAnsi="Calibri" w:cs="Calibri"/>
                 <w:b/>
                 <w:bCs/>
@@ -252,13 +245,6 @@
               </w:rPr>
               <w:t>Grace use System to trace her Love-Group meeting</w:t>
             </w:r>
-            <w:r>
-              <w:rPr>
-                <w:sz w:val="24"/>
-                <w:szCs w:val="24"/>
-              </w:rPr>
-              <w:br/>
-            </w:r>
           </w:p>
           <w:p>
             <w:pPr>
@@ -300,17 +286,6 @@
               </w:rPr>
               <w:t>1. Normal life</w:t>
             </w:r>
-          </w:p>
-          <w:p>
-            <w:pPr>
-              <w:rPr>
-                <w:rFonts w:ascii="Calibri" w:hAnsi="Calibri" w:cs="Calibri"/>
-                <w:b/>
-                <w:color w:val="000000"/>
-                <w:sz w:val="24"/>
-                <w:szCs w:val="24"/>
-              </w:rPr>
-            </w:pPr>
             <w:r>
               <w:rPr>
                 <w:sz w:val="24"/>
@@ -405,16 +380,6 @@
             <w:pPr>
               <w:rPr>
                 <w:rFonts w:ascii="Calibri" w:hAnsi="Calibri" w:cs="Calibri"/>
-                <w:color w:val="000000"/>
-                <w:sz w:val="24"/>
-                <w:szCs w:val="24"/>
-              </w:rPr>
-            </w:pPr>
-          </w:p>
-          <w:p>
-            <w:pPr>
-              <w:rPr>
-                <w:rFonts w:ascii="Calibri" w:hAnsi="Calibri" w:cs="Calibri"/>
                 <w:b/>
                 <w:color w:val="000000"/>
                 <w:sz w:val="24"/>
@@ -475,27 +440,7 @@
                 <w:sz w:val="24"/>
                 <w:szCs w:val="24"/>
               </w:rPr>
-              <w:lastRenderedPageBreak/>
               <w:t>Grace take part in skill training from Love Company</w:t>
-            </w:r>
-          </w:p>
-          <w:p>
-            <w:pPr>
-              <w:ind w:left="360"/>
-              <w:rPr>
-                <w:rFonts w:ascii="Calibri" w:hAnsi="Calibri" w:cs="Calibri"/>
-                <w:b/>
-                <w:color w:val="000000"/>
-                <w:sz w:val="24"/>
-                <w:szCs w:val="24"/>
-              </w:rPr>
-            </w:pPr>
-            <w:r>
-              <w:rPr>
-                <w:sz w:val="24"/>
-                <w:szCs w:val="24"/>
-              </w:rPr>
-              <w:br/>
             </w:r>
             <w:r>
               <w:rPr>
@@ -626,14 +571,6 @@
               </w:rPr>
               <w:t>On Road with smart phone,</w:t>
             </w:r>
-          </w:p>
-          <w:p>
-            <w:pPr>
-              <w:rPr>
-                <w:sz w:val="24"/>
-                <w:szCs w:val="24"/>
-              </w:rPr>
-            </w:pPr>
           </w:p>
         </w:tc>
         <w:tc>
@@ -1226,13 +1163,6 @@
             </w:r>
             <w:r>
               <w:rPr>
-                <w:sz w:val="24"/>
-                <w:szCs w:val="24"/>
-              </w:rPr>
-              <w:br/>
-            </w:r>
-            <w:r>
-              <w:rPr>
                 <w:rFonts w:ascii="Calibri" w:hAnsi="Calibri" w:cs="Calibri"/>
                 <w:b/>
                 <w:bCs/>
@@ -1302,13 +1232,6 @@
               </w:rPr>
               <w:t>Alena pay for case</w:t>
             </w:r>
-            <w:r>
-              <w:rPr>
-                <w:sz w:val="24"/>
-                <w:szCs w:val="24"/>
-              </w:rPr>
-              <w:br/>
-            </w:r>
           </w:p>
           <w:p>
             <w:pPr>
@@ -1350,17 +1273,6 @@
               </w:rPr>
               <w:t>1. Normal life</w:t>
             </w:r>
-          </w:p>
-          <w:p>
-            <w:pPr>
-              <w:rPr>
-                <w:rFonts w:ascii="Calibri" w:hAnsi="Calibri" w:cs="Calibri"/>
-                <w:b/>
-                <w:color w:val="000000"/>
-                <w:sz w:val="24"/>
-                <w:szCs w:val="24"/>
-              </w:rPr>
-            </w:pPr>
             <w:r>
               <w:rPr>
                 <w:sz w:val="24"/>
@@ -1407,16 +1319,6 @@
             <w:pPr>
               <w:rPr>
                 <w:rFonts w:ascii="Calibri" w:hAnsi="Calibri" w:cs="Calibri"/>
-                <w:color w:val="000000"/>
-                <w:sz w:val="24"/>
-                <w:szCs w:val="24"/>
-              </w:rPr>
-            </w:pPr>
-          </w:p>
-          <w:p>
-            <w:pPr>
-              <w:rPr>
-                <w:rFonts w:ascii="Calibri" w:hAnsi="Calibri" w:cs="Calibri"/>
                 <w:b/>
                 <w:color w:val="000000"/>
                 <w:sz w:val="24"/>
@@ -1456,24 +1358,11 @@
               </w:rPr>
               <w:t>Alena should not need to train for using system</w:t>
             </w:r>
-          </w:p>
-          <w:p>
-            <w:pPr>
-              <w:ind w:left="360"/>
-              <w:rPr>
-                <w:rFonts w:ascii="Calibri" w:hAnsi="Calibri" w:cs="Calibri"/>
-                <w:b/>
-                <w:color w:val="000000"/>
-                <w:sz w:val="24"/>
-                <w:szCs w:val="24"/>
-              </w:rPr>
-            </w:pPr>
-            <w:r>
-              <w:rPr>
-                <w:sz w:val="24"/>
-                <w:szCs w:val="24"/>
-              </w:rPr>
-              <w:lastRenderedPageBreak/>
+            <w:r>
+              <w:rPr>
+                <w:sz w:val="24"/>
+                <w:szCs w:val="24"/>
+              </w:rPr>
               <w:br/>
             </w:r>
             <w:r>
@@ -2141,13 +2030,6 @@
             </w:r>
             <w:r>
               <w:rPr>
-                <w:sz w:val="24"/>
-                <w:szCs w:val="24"/>
-              </w:rPr>
-              <w:br/>
-            </w:r>
-            <w:r>
-              <w:rPr>
                 <w:rFonts w:ascii="Calibri" w:hAnsi="Calibri" w:cs="Calibri"/>
                 <w:b/>
                 <w:bCs/>
@@ -2206,13 +2088,6 @@
               <w:t>emplzee</w:t>
             </w:r>
             <w:proofErr w:type="spellEnd"/>
-            <w:r>
-              <w:rPr>
-                <w:sz w:val="24"/>
-                <w:szCs w:val="24"/>
-              </w:rPr>
-              <w:br/>
-            </w:r>
           </w:p>
           <w:p>
             <w:pPr>
@@ -2254,17 +2129,6 @@
               </w:rPr>
               <w:t>1. Daily job</w:t>
             </w:r>
-          </w:p>
-          <w:p>
-            <w:pPr>
-              <w:rPr>
-                <w:rFonts w:ascii="Calibri" w:hAnsi="Calibri" w:cs="Calibri"/>
-                <w:b/>
-                <w:color w:val="000000"/>
-                <w:sz w:val="24"/>
-                <w:szCs w:val="24"/>
-              </w:rPr>
-            </w:pPr>
             <w:r>
               <w:rPr>
                 <w:sz w:val="24"/>
@@ -2311,16 +2175,6 @@
             <w:pPr>
               <w:rPr>
                 <w:rFonts w:ascii="Calibri" w:hAnsi="Calibri" w:cs="Calibri"/>
-                <w:color w:val="000000"/>
-                <w:sz w:val="24"/>
-                <w:szCs w:val="24"/>
-              </w:rPr>
-            </w:pPr>
-          </w:p>
-          <w:p>
-            <w:pPr>
-              <w:rPr>
-                <w:rFonts w:ascii="Calibri" w:hAnsi="Calibri" w:cs="Calibri"/>
                 <w:b/>
                 <w:color w:val="000000"/>
                 <w:sz w:val="24"/>
@@ -2367,24 +2221,11 @@
               </w:rPr>
               <w:t xml:space="preserve"> should not need to train for using system</w:t>
             </w:r>
-          </w:p>
-          <w:p>
-            <w:pPr>
-              <w:ind w:left="360"/>
-              <w:rPr>
-                <w:rFonts w:ascii="Calibri" w:hAnsi="Calibri" w:cs="Calibri"/>
-                <w:b/>
-                <w:color w:val="000000"/>
-                <w:sz w:val="24"/>
-                <w:szCs w:val="24"/>
-              </w:rPr>
-            </w:pPr>
-            <w:r>
-              <w:rPr>
-                <w:sz w:val="24"/>
-                <w:szCs w:val="24"/>
-              </w:rPr>
-              <w:lastRenderedPageBreak/>
+            <w:r>
+              <w:rPr>
+                <w:sz w:val="24"/>
+                <w:szCs w:val="24"/>
+              </w:rPr>
               <w:br/>
             </w:r>
             <w:r>
@@ -2967,17 +2808,7 @@
                 <w:sz w:val="24"/>
                 <w:szCs w:val="24"/>
               </w:rPr>
-              <w:t>3</w:t>
-            </w:r>
-            <w:r>
-              <w:rPr>
-                <w:rFonts w:ascii="Calibri" w:hAnsi="Calibri" w:cs="Calibri"/>
-                <w:bCs/>
-                <w:color w:val="000000"/>
-                <w:sz w:val="24"/>
-                <w:szCs w:val="24"/>
-              </w:rPr>
-              <w:t>5</w:t>
+              <w:t>35</w:t>
             </w:r>
             <w:r>
               <w:rPr>
@@ -3247,24 +3078,11 @@
               </w:rPr>
               <w:t xml:space="preserve"> should not need to train for using system</w:t>
             </w:r>
-          </w:p>
-          <w:p>
-            <w:pPr>
-              <w:ind w:left="360"/>
-              <w:rPr>
-                <w:rFonts w:ascii="Calibri" w:hAnsi="Calibri" w:cs="Calibri"/>
-                <w:b/>
-                <w:color w:val="000000"/>
-                <w:sz w:val="24"/>
-                <w:szCs w:val="24"/>
-              </w:rPr>
-            </w:pPr>
-            <w:r>
-              <w:rPr>
-                <w:sz w:val="24"/>
-                <w:szCs w:val="24"/>
-              </w:rPr>
-              <w:lastRenderedPageBreak/>
+            <w:r>
+              <w:rPr>
+                <w:sz w:val="24"/>
+                <w:szCs w:val="24"/>
+              </w:rPr>
               <w:br/>
             </w:r>
             <w:r>
@@ -3308,6 +3126,210 @@
               </w:rPr>
               <w:t>At office with PC</w:t>
             </w:r>
+          </w:p>
+          <w:p>
+            <w:pPr>
+              <w:rPr>
+                <w:rFonts w:ascii="Calibri" w:hAnsi="Calibri" w:cs="Calibri"/>
+                <w:color w:val="000000"/>
+                <w:sz w:val="24"/>
+                <w:szCs w:val="24"/>
+              </w:rPr>
+            </w:pPr>
+          </w:p>
+          <w:p>
+            <w:pPr>
+              <w:rPr>
+                <w:rFonts w:ascii="Calibri" w:hAnsi="Calibri" w:cs="Calibri"/>
+                <w:color w:val="000000"/>
+                <w:sz w:val="24"/>
+                <w:szCs w:val="24"/>
+              </w:rPr>
+            </w:pPr>
+          </w:p>
+          <w:p>
+            <w:pPr>
+              <w:rPr>
+                <w:rFonts w:ascii="Calibri" w:hAnsi="Calibri" w:cs="Calibri"/>
+                <w:color w:val="000000"/>
+                <w:sz w:val="24"/>
+                <w:szCs w:val="24"/>
+              </w:rPr>
+            </w:pPr>
+          </w:p>
+          <w:p>
+            <w:pPr>
+              <w:rPr>
+                <w:rFonts w:ascii="Calibri" w:hAnsi="Calibri" w:cs="Calibri"/>
+                <w:color w:val="000000"/>
+                <w:sz w:val="24"/>
+                <w:szCs w:val="24"/>
+              </w:rPr>
+            </w:pPr>
+          </w:p>
+          <w:p>
+            <w:pPr>
+              <w:rPr>
+                <w:rFonts w:ascii="Calibri" w:hAnsi="Calibri" w:cs="Calibri"/>
+                <w:color w:val="000000"/>
+                <w:sz w:val="24"/>
+                <w:szCs w:val="24"/>
+              </w:rPr>
+            </w:pPr>
+          </w:p>
+          <w:p>
+            <w:pPr>
+              <w:rPr>
+                <w:rFonts w:ascii="Calibri" w:hAnsi="Calibri" w:cs="Calibri"/>
+                <w:color w:val="000000"/>
+                <w:sz w:val="24"/>
+                <w:szCs w:val="24"/>
+              </w:rPr>
+            </w:pPr>
+          </w:p>
+          <w:p>
+            <w:pPr>
+              <w:rPr>
+                <w:rFonts w:ascii="Calibri" w:hAnsi="Calibri" w:cs="Calibri"/>
+                <w:color w:val="000000"/>
+                <w:sz w:val="24"/>
+                <w:szCs w:val="24"/>
+              </w:rPr>
+            </w:pPr>
+          </w:p>
+          <w:p>
+            <w:pPr>
+              <w:rPr>
+                <w:rFonts w:ascii="Calibri" w:hAnsi="Calibri" w:cs="Calibri"/>
+                <w:color w:val="000000"/>
+                <w:sz w:val="24"/>
+                <w:szCs w:val="24"/>
+              </w:rPr>
+            </w:pPr>
+          </w:p>
+          <w:p>
+            <w:pPr>
+              <w:rPr>
+                <w:rFonts w:ascii="Calibri" w:hAnsi="Calibri" w:cs="Calibri"/>
+                <w:color w:val="000000"/>
+                <w:sz w:val="24"/>
+                <w:szCs w:val="24"/>
+              </w:rPr>
+            </w:pPr>
+          </w:p>
+          <w:p>
+            <w:pPr>
+              <w:rPr>
+                <w:rFonts w:ascii="Calibri" w:hAnsi="Calibri" w:cs="Calibri"/>
+                <w:color w:val="000000"/>
+                <w:sz w:val="24"/>
+                <w:szCs w:val="24"/>
+              </w:rPr>
+            </w:pPr>
+          </w:p>
+          <w:p>
+            <w:pPr>
+              <w:rPr>
+                <w:rFonts w:ascii="Calibri" w:hAnsi="Calibri" w:cs="Calibri"/>
+                <w:color w:val="000000"/>
+                <w:sz w:val="24"/>
+                <w:szCs w:val="24"/>
+              </w:rPr>
+            </w:pPr>
+          </w:p>
+          <w:p>
+            <w:pPr>
+              <w:rPr>
+                <w:rFonts w:ascii="Calibri" w:hAnsi="Calibri" w:cs="Calibri"/>
+                <w:color w:val="000000"/>
+                <w:sz w:val="24"/>
+                <w:szCs w:val="24"/>
+              </w:rPr>
+            </w:pPr>
+          </w:p>
+          <w:p>
+            <w:pPr>
+              <w:rPr>
+                <w:rFonts w:ascii="Calibri" w:hAnsi="Calibri" w:cs="Calibri"/>
+                <w:color w:val="000000"/>
+                <w:sz w:val="24"/>
+                <w:szCs w:val="24"/>
+              </w:rPr>
+            </w:pPr>
+          </w:p>
+          <w:p>
+            <w:pPr>
+              <w:rPr>
+                <w:rFonts w:ascii="Calibri" w:hAnsi="Calibri" w:cs="Calibri"/>
+                <w:color w:val="000000"/>
+                <w:sz w:val="24"/>
+                <w:szCs w:val="24"/>
+              </w:rPr>
+            </w:pPr>
+          </w:p>
+          <w:p>
+            <w:pPr>
+              <w:rPr>
+                <w:rFonts w:ascii="Calibri" w:hAnsi="Calibri" w:cs="Calibri"/>
+                <w:color w:val="000000"/>
+                <w:sz w:val="24"/>
+                <w:szCs w:val="24"/>
+              </w:rPr>
+            </w:pPr>
+          </w:p>
+          <w:p>
+            <w:pPr>
+              <w:rPr>
+                <w:rFonts w:ascii="Calibri" w:hAnsi="Calibri" w:cs="Calibri"/>
+                <w:color w:val="000000"/>
+                <w:sz w:val="24"/>
+                <w:szCs w:val="24"/>
+              </w:rPr>
+            </w:pPr>
+          </w:p>
+          <w:p>
+            <w:pPr>
+              <w:rPr>
+                <w:rFonts w:ascii="Calibri" w:hAnsi="Calibri" w:cs="Calibri"/>
+                <w:color w:val="000000"/>
+                <w:sz w:val="24"/>
+                <w:szCs w:val="24"/>
+              </w:rPr>
+            </w:pPr>
+          </w:p>
+          <w:p>
+            <w:pPr>
+              <w:rPr>
+                <w:rFonts w:ascii="Calibri" w:hAnsi="Calibri" w:cs="Calibri"/>
+                <w:color w:val="000000"/>
+                <w:sz w:val="24"/>
+                <w:szCs w:val="24"/>
+              </w:rPr>
+            </w:pPr>
+          </w:p>
+          <w:p>
+            <w:pPr>
+              <w:rPr>
+                <w:rFonts w:ascii="Calibri" w:hAnsi="Calibri" w:cs="Calibri"/>
+                <w:color w:val="000000"/>
+                <w:sz w:val="24"/>
+                <w:szCs w:val="24"/>
+              </w:rPr>
+            </w:pPr>
+            <w:bookmarkStart w:id="0" w:name="_GoBack"/>
+            <w:bookmarkEnd w:id="0"/>
+          </w:p>
+          <w:p>
+            <w:pPr>
+              <w:pStyle w:val="ListParagraph"/>
+              <w:ind w:left="1440"/>
+              <w:rPr>
+                <w:rFonts w:ascii="Calibri" w:hAnsi="Calibri" w:cs="Calibri"/>
+                <w:color w:val="000000"/>
+                <w:sz w:val="24"/>
+                <w:szCs w:val="24"/>
+              </w:rPr>
+            </w:pPr>
           </w:p>
         </w:tc>
         <w:tc>
@@ -3775,8 +3797,78 @@
               </w:rPr>
               <w:t>Be notify where and when the love-group meeting happen</w:t>
             </w:r>
-            <w:bookmarkStart w:id="0" w:name="_GoBack"/>
-            <w:bookmarkEnd w:id="0"/>
+          </w:p>
+          <w:p>
+            <w:pPr>
+              <w:rPr>
+                <w:rFonts w:ascii="Calibri" w:hAnsi="Calibri" w:cs="Calibri"/>
+                <w:b/>
+                <w:iCs/>
+                <w:color w:val="666666"/>
+                <w:sz w:val="24"/>
+                <w:szCs w:val="24"/>
+              </w:rPr>
+            </w:pPr>
+          </w:p>
+          <w:p>
+            <w:pPr>
+              <w:rPr>
+                <w:rFonts w:ascii="Calibri" w:hAnsi="Calibri" w:cs="Calibri"/>
+                <w:b/>
+                <w:iCs/>
+                <w:color w:val="666666"/>
+                <w:sz w:val="24"/>
+                <w:szCs w:val="24"/>
+              </w:rPr>
+            </w:pPr>
+          </w:p>
+          <w:p>
+            <w:pPr>
+              <w:rPr>
+                <w:rFonts w:ascii="Calibri" w:hAnsi="Calibri" w:cs="Calibri"/>
+                <w:b/>
+                <w:iCs/>
+                <w:color w:val="666666"/>
+                <w:sz w:val="24"/>
+                <w:szCs w:val="24"/>
+              </w:rPr>
+            </w:pPr>
+          </w:p>
+          <w:p>
+            <w:pPr>
+              <w:rPr>
+                <w:rFonts w:ascii="Calibri" w:hAnsi="Calibri" w:cs="Calibri"/>
+                <w:b/>
+                <w:iCs/>
+                <w:color w:val="666666"/>
+                <w:sz w:val="24"/>
+                <w:szCs w:val="24"/>
+              </w:rPr>
+            </w:pPr>
+          </w:p>
+          <w:p>
+            <w:pPr>
+              <w:rPr>
+                <w:rFonts w:ascii="Calibri" w:hAnsi="Calibri" w:cs="Calibri"/>
+                <w:b/>
+                <w:iCs/>
+                <w:color w:val="666666"/>
+                <w:sz w:val="24"/>
+                <w:szCs w:val="24"/>
+              </w:rPr>
+            </w:pPr>
+          </w:p>
+          <w:p>
+            <w:pPr>
+              <w:rPr>
+                <w:rFonts w:ascii="Calibri" w:hAnsi="Calibri" w:cs="Calibri"/>
+                <w:b/>
+                <w:iCs/>
+                <w:color w:val="666666"/>
+                <w:sz w:val="24"/>
+                <w:szCs w:val="24"/>
+              </w:rPr>
+            </w:pPr>
           </w:p>
         </w:tc>
       </w:tr>
@@ -3785,7 +3877,7 @@
     <w:p/>
     <w:sectPr>
       <w:pgSz w:w="16838" w:h="11906" w:orient="landscape"/>
-      <w:pgMar w:top="1440" w:right="1440" w:bottom="1440" w:left="1440" w:header="708" w:footer="708" w:gutter="0"/>
+      <w:pgMar w:top="1440" w:right="1440" w:bottom="1135" w:left="1440" w:header="708" w:footer="708" w:gutter="0"/>
       <w:cols w:space="708"/>
       <w:docGrid w:linePitch="360"/>
     </w:sectPr>
@@ -5401,6 +5493,95 @@
     </w:lvl>
   </w:abstractNum>
   <w:abstractNum w:abstractNumId="18" w15:restartNumberingAfterBreak="0">
+    <w:nsid w:val="75DC44A7"/>
+    <w:multiLevelType w:val="hybridMultilevel"/>
+    <w:tmpl w:val="0DAE270E"/>
+    <w:lvl w:ilvl="0" w:tplc="D0920AEA">
+      <w:start w:val="1"/>
+      <w:numFmt w:val="lowerLetter"/>
+      <w:lvlText w:val="%1."/>
+      <w:lvlJc w:val="left"/>
+      <w:pPr>
+        <w:ind w:left="1440" w:hanging="360"/>
+      </w:pPr>
+      <w:rPr>
+        <w:rFonts w:hint="default"/>
+      </w:rPr>
+    </w:lvl>
+    <w:lvl w:ilvl="1" w:tplc="08090019" w:tentative="1">
+      <w:start w:val="1"/>
+      <w:numFmt w:val="lowerLetter"/>
+      <w:lvlText w:val="%2."/>
+      <w:lvlJc w:val="left"/>
+      <w:pPr>
+        <w:ind w:left="2160" w:hanging="360"/>
+      </w:pPr>
+    </w:lvl>
+    <w:lvl w:ilvl="2" w:tplc="0809001B" w:tentative="1">
+      <w:start w:val="1"/>
+      <w:numFmt w:val="lowerRoman"/>
+      <w:lvlText w:val="%3."/>
+      <w:lvlJc w:val="right"/>
+      <w:pPr>
+        <w:ind w:left="2880" w:hanging="180"/>
+      </w:pPr>
+    </w:lvl>
+    <w:lvl w:ilvl="3" w:tplc="0809000F" w:tentative="1">
+      <w:start w:val="1"/>
+      <w:numFmt w:val="decimal"/>
+      <w:lvlText w:val="%4."/>
+      <w:lvlJc w:val="left"/>
+      <w:pPr>
+        <w:ind w:left="3600" w:hanging="360"/>
+      </w:pPr>
+    </w:lvl>
+    <w:lvl w:ilvl="4" w:tplc="08090019" w:tentative="1">
+      <w:start w:val="1"/>
+      <w:numFmt w:val="lowerLetter"/>
+      <w:lvlText w:val="%5."/>
+      <w:lvlJc w:val="left"/>
+      <w:pPr>
+        <w:ind w:left="4320" w:hanging="360"/>
+      </w:pPr>
+    </w:lvl>
+    <w:lvl w:ilvl="5" w:tplc="0809001B" w:tentative="1">
+      <w:start w:val="1"/>
+      <w:numFmt w:val="lowerRoman"/>
+      <w:lvlText w:val="%6."/>
+      <w:lvlJc w:val="right"/>
+      <w:pPr>
+        <w:ind w:left="5040" w:hanging="180"/>
+      </w:pPr>
+    </w:lvl>
+    <w:lvl w:ilvl="6" w:tplc="0809000F" w:tentative="1">
+      <w:start w:val="1"/>
+      <w:numFmt w:val="decimal"/>
+      <w:lvlText w:val="%7."/>
+      <w:lvlJc w:val="left"/>
+      <w:pPr>
+        <w:ind w:left="5760" w:hanging="360"/>
+      </w:pPr>
+    </w:lvl>
+    <w:lvl w:ilvl="7" w:tplc="08090019" w:tentative="1">
+      <w:start w:val="1"/>
+      <w:numFmt w:val="lowerLetter"/>
+      <w:lvlText w:val="%8."/>
+      <w:lvlJc w:val="left"/>
+      <w:pPr>
+        <w:ind w:left="6480" w:hanging="360"/>
+      </w:pPr>
+    </w:lvl>
+    <w:lvl w:ilvl="8" w:tplc="0809001B" w:tentative="1">
+      <w:start w:val="1"/>
+      <w:numFmt w:val="lowerRoman"/>
+      <w:lvlText w:val="%9."/>
+      <w:lvlJc w:val="right"/>
+      <w:pPr>
+        <w:ind w:left="7200" w:hanging="180"/>
+      </w:pPr>
+    </w:lvl>
+  </w:abstractNum>
+  <w:abstractNum w:abstractNumId="19" w15:restartNumberingAfterBreak="0">
     <w:nsid w:val="78AA516A"/>
     <w:multiLevelType w:val="hybridMultilevel"/>
     <w:tmpl w:val="321495B2"/>
@@ -5489,7 +5670,7 @@
       </w:pPr>
     </w:lvl>
   </w:abstractNum>
-  <w:abstractNum w:abstractNumId="19" w15:restartNumberingAfterBreak="0">
+  <w:abstractNum w:abstractNumId="20" w15:restartNumberingAfterBreak="0">
     <w:nsid w:val="7F1E75A8"/>
     <w:multiLevelType w:val="hybridMultilevel"/>
     <w:tmpl w:val="E68E83D2"/>
@@ -5606,7 +5787,7 @@
     <w:abstractNumId w:val="9"/>
   </w:num>
   <w:num w:numId="10">
-    <w:abstractNumId w:val="18"/>
+    <w:abstractNumId w:val="19"/>
   </w:num>
   <w:num w:numId="11">
     <w:abstractNumId w:val="1"/>
@@ -5636,7 +5817,10 @@
     <w:abstractNumId w:val="10"/>
   </w:num>
   <w:num w:numId="20">
-    <w:abstractNumId w:val="19"/>
+    <w:abstractNumId w:val="20"/>
+  </w:num>
+  <w:num w:numId="21">
+    <w:abstractNumId w:val="18"/>
   </w:num>
 </w:numbering>
 </file>

</xml_diff>